<commit_message>
Update phd_summary.docx with background about cost-effectiveness modeling
</commit_message>
<xml_diff>
--- a/docs/phd_summary.docx
+++ b/docs/phd_summary.docx
@@ -1,12 +1,13 @@
 
 <file path=word/document.xml><?xml version="1.0" encoding="utf-8"?>
-<w:document xmlns:wpc="http://schemas.microsoft.com/office/word/2010/wordprocessingCanvas" xmlns:cx="http://schemas.microsoft.com/office/drawing/2014/chartex" xmlns:cx1="http://schemas.microsoft.com/office/drawing/2015/9/8/chartex" xmlns:cx2="http://schemas.microsoft.com/office/drawing/2015/10/21/chartex" xmlns:cx3="http://schemas.microsoft.com/office/drawing/2016/5/9/chartex" xmlns:cx4="http://schemas.microsoft.com/office/drawing/2016/5/10/chartex" xmlns:cx5="http://schemas.microsoft.com/office/drawing/2016/5/11/chartex" xmlns:cx6="http://schemas.microsoft.com/office/drawing/2016/5/12/chartex" xmlns:cx7="http://schemas.microsoft.com/office/drawing/2016/5/13/chartex" xmlns:cx8="http://schemas.microsoft.com/office/drawing/2016/5/14/chartex" xmlns:mc="http://schemas.openxmlformats.org/markup-compatibility/2006" xmlns:aink="http://schemas.microsoft.com/office/drawing/2016/ink" xmlns:am3d="http://schemas.microsoft.com/office/drawing/2017/model3d" xmlns:o="urn:schemas-microsoft-com:office:office" xmlns:oel="http://schemas.microsoft.com/office/2019/extlst" xmlns:r="http://schemas.openxmlformats.org/officeDocument/2006/relationships" xmlns:m="http://schemas.openxmlformats.org/officeDocument/2006/math" xmlns:v="urn:schemas-microsoft-com:vml" xmlns:wp14="http://schemas.microsoft.com/office/word/2010/wordprocessingDrawing" xmlns:wp="http://schemas.openxmlformats.org/drawingml/2006/wordprocessingDrawing" xmlns:w10="urn:schemas-microsoft-com:office:word" xmlns:w="http://schemas.openxmlformats.org/wordprocessingml/2006/main" xmlns:w14="http://schemas.microsoft.com/office/word/2010/wordml" xmlns:w15="http://schemas.microsoft.com/office/word/2012/wordml" xmlns:w16cex="http://schemas.microsoft.com/office/word/2018/wordml/cex" xmlns:w16cid="http://schemas.microsoft.com/office/word/2016/wordml/cid" xmlns:w16="http://schemas.microsoft.com/office/word/2018/wordml" xmlns:w16sdtdh="http://schemas.microsoft.com/office/word/2020/wordml/sdtdatahash" xmlns:w16se="http://schemas.microsoft.com/office/word/2015/wordml/symex" xmlns:wpg="http://schemas.microsoft.com/office/word/2010/wordprocessingGroup" xmlns:wpi="http://schemas.microsoft.com/office/word/2010/wordprocessingInk" xmlns:wne="http://schemas.microsoft.com/office/word/2006/wordml" xmlns:wps="http://schemas.microsoft.com/office/word/2010/wordprocessingShape" mc:Ignorable="w14 w15 w16se w16cid w16 w16cex w16sdtdh wp14">
+<w:document xmlns:wpc="http://schemas.microsoft.com/office/word/2010/wordprocessingCanvas" xmlns:cx="http://schemas.microsoft.com/office/drawing/2014/chartex" xmlns:cx1="http://schemas.microsoft.com/office/drawing/2015/9/8/chartex" xmlns:cx2="http://schemas.microsoft.com/office/drawing/2015/10/21/chartex" xmlns:cx3="http://schemas.microsoft.com/office/drawing/2016/5/9/chartex" xmlns:cx4="http://schemas.microsoft.com/office/drawing/2016/5/10/chartex" xmlns:cx5="http://schemas.microsoft.com/office/drawing/2016/5/11/chartex" xmlns:cx6="http://schemas.microsoft.com/office/drawing/2016/5/12/chartex" xmlns:cx7="http://schemas.microsoft.com/office/drawing/2016/5/13/chartex" xmlns:cx8="http://schemas.microsoft.com/office/drawing/2016/5/14/chartex" xmlns:mc="http://schemas.openxmlformats.org/markup-compatibility/2006" xmlns:aink="http://schemas.microsoft.com/office/drawing/2016/ink" xmlns:am3d="http://schemas.microsoft.com/office/drawing/2017/model3d" xmlns:o="urn:schemas-microsoft-com:office:office" xmlns:oel="http://schemas.microsoft.com/office/2019/extlst" xmlns:r="http://schemas.openxmlformats.org/officeDocument/2006/relationships" xmlns:m="http://schemas.openxmlformats.org/officeDocument/2006/math" xmlns:v="urn:schemas-microsoft-com:vml" xmlns:wp14="http://schemas.microsoft.com/office/word/2010/wordprocessingDrawing" xmlns:wp="http://schemas.openxmlformats.org/drawingml/2006/wordprocessingDrawing" xmlns:w10="urn:schemas-microsoft-com:office:word" xmlns:w="http://schemas.openxmlformats.org/wordprocessingml/2006/main" xmlns:w14="http://schemas.microsoft.com/office/word/2010/wordml" xmlns:w15="http://schemas.microsoft.com/office/word/2012/wordml" xmlns:w16cex="http://schemas.microsoft.com/office/word/2018/wordml/cex" xmlns:w16cid="http://schemas.microsoft.com/office/word/2016/wordml/cid" xmlns:w16="http://schemas.microsoft.com/office/word/2018/wordml" xmlns:w16sdtdh="http://schemas.microsoft.com/office/word/2020/wordml/sdtdatahash" xmlns:w16se="http://schemas.microsoft.com/office/word/2015/wordml/symex" xmlns:wpg="http://schemas.microsoft.com/office/word/2010/wordprocessingGroup" xmlns:wpi="http://schemas.microsoft.com/office/word/2010/wordprocessingInk" xmlns:wne="http://schemas.microsoft.com/office/word/2006/wordml" xmlns:wps="http://schemas.microsoft.com/office/word/2010/wordprocessingShape" xmlns:a="http://schemas.openxmlformats.org/drawingml/2006/main" xmlns:pic="http://schemas.openxmlformats.org/drawingml/2006/picture" xmlns:a14="http://schemas.microsoft.com/office/drawing/2010/main" mc:Ignorable="w14 w15 w16se w16cid w16 w16cex w16sdtdh wp14">
   <w:body>
     <w:p>
       <w:pPr>
         <w:pStyle w:val="Title"/>
       </w:pPr>
       <w:r>
+        <w:rPr/>
         <w:t>Calibration of cost-effectiveness models</w:t>
       </w:r>
     </w:p>
@@ -14,8 +15,1033 @@
       <w:pPr>
         <w:pStyle w:val="Heading1"/>
       </w:pPr>
-      <w:r>
-        <w:t>Overall workflow</w:t>
+    </w:p>
+    <w:p>
+      <w:pPr>
+        <w:pStyle w:val="Heading1"/>
+        <w:numPr>
+          <w:ilvl w:val="0"/>
+          <w:numId w:val="9"/>
+        </w:numPr>
+        <w:rPr>
+          <w:rFonts w:ascii="Liberation Sans" w:hAnsi="Liberation Sans" w:eastAsia="Liberation Sans" w:cs="Liberation Sans"/>
+          <w:b w:val="1"/>
+          <w:bCs w:val="1"/>
+          <w:sz w:val="28"/>
+          <w:szCs w:val="28"/>
+        </w:rPr>
+      </w:pPr>
+      <w:r>
+        <w:rPr/>
+        <w:t>Background: Cost-Effectiveness Models in Healthcare</w:t>
+      </w:r>
+    </w:p>
+    <w:p>
+      <w:pPr>
+        <w:pStyle w:val="Textbody"/>
+        <w:numPr>
+          <w:ilvl w:val="0"/>
+          <w:numId w:val="6"/>
+        </w:numPr>
+        <w:rPr>
+          <w:rFonts w:ascii="Liberation Serif" w:hAnsi="Liberation Serif" w:eastAsia="Liberation Serif" w:cs="Liberation Serif"/>
+          <w:b w:val="1"/>
+          <w:bCs w:val="1"/>
+          <w:sz w:val="24"/>
+          <w:szCs w:val="24"/>
+        </w:rPr>
+      </w:pPr>
+      <w:r>
+        <w:rPr>
+          <w:b w:val="1"/>
+          <w:bCs w:val="1"/>
+        </w:rPr>
+        <w:t>Objective</w:t>
+      </w:r>
+      <w:r>
+        <w:rPr/>
+        <w:t>: Compare different strategies for detection/treatment of a disease, from health and economic point of view.</w:t>
+      </w:r>
+    </w:p>
+    <w:p>
+      <w:pPr>
+        <w:pStyle w:val="Textbody"/>
+        <w:numPr>
+          <w:ilvl w:val="0"/>
+          <w:numId w:val="6"/>
+        </w:numPr>
+        <w:rPr>
+          <w:b w:val="1"/>
+          <w:bCs w:val="1"/>
+          <w:sz w:val="24"/>
+          <w:szCs w:val="24"/>
+        </w:rPr>
+      </w:pPr>
+      <w:r>
+        <w:rPr>
+          <w:b w:val="1"/>
+          <w:bCs w:val="1"/>
+        </w:rPr>
+        <w:t>Methodology</w:t>
+      </w:r>
+      <w:r>
+        <w:rPr/>
+        <w:t xml:space="preserve">: Simulation model to mimic the strategies and compare the outputs for each strategy to determine which strategies are worth considering. A special strategy called the natural history describes the progression of the disease without any planned interventions, and it is used to calibrate some the inputs that will be used in the rest of strategies (see </w:t>
+      </w:r>
+      <w:r>
+        <w:rPr>
+          <w:i w:val="1"/>
+          <w:iCs w:val="1"/>
+        </w:rPr>
+        <w:t xml:space="preserve">calibration </w:t>
+      </w:r>
+      <w:r>
+        <w:rPr/>
+        <w:t>below).</w:t>
+      </w:r>
+    </w:p>
+    <w:p>
+      <w:pPr>
+        <w:pStyle w:val="Textbody"/>
+        <w:numPr>
+          <w:ilvl w:val="0"/>
+          <w:numId w:val="6"/>
+        </w:numPr>
+        <w:rPr>
+          <w:b w:val="1"/>
+          <w:bCs w:val="1"/>
+          <w:sz w:val="24"/>
+          <w:szCs w:val="24"/>
+        </w:rPr>
+      </w:pPr>
+      <w:r>
+        <w:rPr>
+          <w:b w:val="1"/>
+          <w:bCs w:val="1"/>
+        </w:rPr>
+        <w:t>Type of model</w:t>
+      </w:r>
+      <w:r>
+        <w:rPr/>
+        <w:t xml:space="preserve">: decision tree, </w:t>
+      </w:r>
+      <w:proofErr w:type="spellStart"/>
+      <w:r>
+        <w:rPr/>
+        <w:t>markov</w:t>
+      </w:r>
+      <w:proofErr w:type="spellEnd"/>
+      <w:r>
+        <w:rPr/>
+        <w:t xml:space="preserve"> model, microsimulation, …</w:t>
+      </w:r>
+    </w:p>
+    <w:p>
+      <w:pPr>
+        <w:pStyle w:val="Textbody"/>
+        <w:ind w:left="0"/>
+      </w:pPr>
+      <w:r>
+        <w:drawing>
+          <wp:inline wp14:editId="0728E302" wp14:anchorId="230685BD">
+            <wp:extent cx="6061364" cy="3333750"/>
+            <wp:effectExtent l="0" t="0" r="0" b="0"/>
+            <wp:docPr id="111992929" name="" title=""/>
+            <wp:cNvGraphicFramePr>
+              <a:graphicFrameLocks noChangeAspect="1"/>
+            </wp:cNvGraphicFramePr>
+            <a:graphic>
+              <a:graphicData uri="http://schemas.openxmlformats.org/drawingml/2006/picture">
+                <pic:pic>
+                  <pic:nvPicPr>
+                    <pic:cNvPr id="0" name=""/>
+                    <pic:cNvPicPr/>
+                  </pic:nvPicPr>
+                  <pic:blipFill>
+                    <a:blip r:embed="R60e1308defcb4a95">
+                      <a:extLst>
+                        <a:ext xmlns:a="http://schemas.openxmlformats.org/drawingml/2006/main" uri="{28A0092B-C50C-407E-A947-70E740481C1C}">
+                          <a14:useLocalDpi val="0"/>
+                        </a:ext>
+                      </a:extLst>
+                    </a:blip>
+                    <a:stretch>
+                      <a:fillRect/>
+                    </a:stretch>
+                  </pic:blipFill>
+                  <pic:spPr>
+                    <a:xfrm>
+                      <a:off x="0" y="0"/>
+                      <a:ext cx="6061364" cy="3333750"/>
+                    </a:xfrm>
+                    <a:prstGeom prst="rect">
+                      <a:avLst/>
+                    </a:prstGeom>
+                  </pic:spPr>
+                </pic:pic>
+              </a:graphicData>
+            </a:graphic>
+          </wp:inline>
+        </w:drawing>
+      </w:r>
+    </w:p>
+    <w:p>
+      <w:pPr>
+        <w:pStyle w:val="Textbody"/>
+        <w:numPr>
+          <w:ilvl w:val="0"/>
+          <w:numId w:val="7"/>
+        </w:numPr>
+        <w:rPr>
+          <w:sz w:val="24"/>
+          <w:szCs w:val="24"/>
+        </w:rPr>
+      </w:pPr>
+      <w:r>
+        <w:rPr>
+          <w:b w:val="1"/>
+          <w:bCs w:val="1"/>
+        </w:rPr>
+        <w:t>Input</w:t>
+      </w:r>
+      <w:r>
+        <w:rPr/>
+        <w:t>: Parameters extracted from the scientific literature, studies, expert opinions, assumptions, … An interesting intermediate input are the transition matrices that show the probabilities of transitioning between health states.</w:t>
+      </w:r>
+    </w:p>
+    <w:p>
+      <w:pPr>
+        <w:pStyle w:val="Textbody"/>
+        <w:numPr>
+          <w:ilvl w:val="0"/>
+          <w:numId w:val="7"/>
+        </w:numPr>
+        <w:rPr>
+          <w:sz w:val="24"/>
+          <w:szCs w:val="24"/>
+        </w:rPr>
+      </w:pPr>
+      <w:r>
+        <w:rPr>
+          <w:b w:val="1"/>
+          <w:bCs w:val="1"/>
+        </w:rPr>
+        <w:t>Outputs</w:t>
+      </w:r>
+      <w:r>
+        <w:rPr/>
+        <w:t>: For each strategy:</w:t>
+      </w:r>
+    </w:p>
+    <w:p>
+      <w:pPr>
+        <w:pStyle w:val="Textbody"/>
+        <w:numPr>
+          <w:ilvl w:val="1"/>
+          <w:numId w:val="7"/>
+        </w:numPr>
+        <w:rPr>
+          <w:sz w:val="24"/>
+          <w:szCs w:val="24"/>
+        </w:rPr>
+      </w:pPr>
+      <w:r>
+        <w:rPr/>
+        <w:t>Effectiveness measure (</w:t>
+      </w:r>
+      <w:proofErr w:type="gramStart"/>
+      <w:r>
+        <w:rPr/>
+        <w:t>e.g.</w:t>
+      </w:r>
+      <w:proofErr w:type="gramEnd"/>
+      <w:r>
+        <w:rPr/>
+        <w:t xml:space="preserve"> </w:t>
+      </w:r>
+      <w:r>
+        <w:rPr>
+          <w:b w:val="1"/>
+          <w:bCs w:val="1"/>
+        </w:rPr>
+        <w:t>Quality-Adjusted Life Years, QALYs</w:t>
+      </w:r>
+      <w:r>
+        <w:rPr/>
+        <w:t>)</w:t>
+      </w:r>
+    </w:p>
+    <w:p>
+      <w:pPr>
+        <w:pStyle w:val="Textbody"/>
+        <w:numPr>
+          <w:ilvl w:val="1"/>
+          <w:numId w:val="7"/>
+        </w:numPr>
+        <w:rPr>
+          <w:sz w:val="24"/>
+          <w:szCs w:val="24"/>
+        </w:rPr>
+      </w:pPr>
+      <w:r>
+        <w:rPr/>
+        <w:t>Cost measure (</w:t>
+      </w:r>
+      <w:proofErr w:type="gramStart"/>
+      <w:r>
+        <w:rPr/>
+        <w:t>e.g.</w:t>
+      </w:r>
+      <w:proofErr w:type="gramEnd"/>
+      <w:r>
+        <w:rPr/>
+        <w:t xml:space="preserve"> euros, €)</w:t>
+      </w:r>
+    </w:p>
+    <w:p>
+      <w:pPr>
+        <w:pStyle w:val="Textbody"/>
+        <w:numPr>
+          <w:ilvl w:val="1"/>
+          <w:numId w:val="7"/>
+        </w:numPr>
+        <w:rPr>
+          <w:sz w:val="24"/>
+          <w:szCs w:val="24"/>
+        </w:rPr>
+      </w:pPr>
+      <w:r>
+        <w:rPr/>
+        <w:t>Other general measures of interest: incidence, mortality, …</w:t>
+      </w:r>
+    </w:p>
+    <w:p>
+      <w:pPr>
+        <w:pStyle w:val="Textbody"/>
+        <w:numPr>
+          <w:ilvl w:val="1"/>
+          <w:numId w:val="7"/>
+        </w:numPr>
+        <w:rPr>
+          <w:sz w:val="24"/>
+          <w:szCs w:val="24"/>
+        </w:rPr>
+      </w:pPr>
+      <w:r>
+        <w:rPr/>
+        <w:t xml:space="preserve">Other domain-dependent measures: </w:t>
+      </w:r>
+      <w:proofErr w:type="gramStart"/>
+      <w:r>
+        <w:rPr/>
+        <w:t>e.g.</w:t>
+      </w:r>
+      <w:proofErr w:type="gramEnd"/>
+      <w:r>
+        <w:rPr/>
+        <w:t xml:space="preserve"> number of hysterectomies, number of high-grade lesions, …</w:t>
+      </w:r>
+    </w:p>
+    <w:p>
+      <w:pPr>
+        <w:pStyle w:val="Textbody"/>
+        <w:ind w:left="0"/>
+      </w:pPr>
+      <w:r>
+        <w:drawing>
+          <wp:inline wp14:editId="47181809" wp14:anchorId="63A00B95">
+            <wp:extent cx="6115050" cy="6205547"/>
+            <wp:effectExtent l="0" t="0" r="0" b="0"/>
+            <wp:docPr id="2073815495" name="" title=""/>
+            <wp:cNvGraphicFramePr>
+              <a:graphicFrameLocks noChangeAspect="1"/>
+            </wp:cNvGraphicFramePr>
+            <a:graphic>
+              <a:graphicData uri="http://schemas.openxmlformats.org/drawingml/2006/picture">
+                <pic:pic>
+                  <pic:nvPicPr>
+                    <pic:cNvPr id="0" name=""/>
+                    <pic:cNvPicPr/>
+                  </pic:nvPicPr>
+                  <pic:blipFill>
+                    <a:blip r:embed="Reb959a3f1ca04e6a">
+                      <a:extLst>
+                        <a:ext xmlns:a="http://schemas.openxmlformats.org/drawingml/2006/main" uri="{28A0092B-C50C-407E-A947-70E740481C1C}">
+                          <a14:useLocalDpi val="0"/>
+                        </a:ext>
+                      </a:extLst>
+                    </a:blip>
+                    <a:stretch>
+                      <a:fillRect/>
+                    </a:stretch>
+                  </pic:blipFill>
+                  <pic:spPr>
+                    <a:xfrm>
+                      <a:off x="0" y="0"/>
+                      <a:ext cx="6115050" cy="6205547"/>
+                    </a:xfrm>
+                    <a:prstGeom prst="rect">
+                      <a:avLst/>
+                    </a:prstGeom>
+                  </pic:spPr>
+                </pic:pic>
+              </a:graphicData>
+            </a:graphic>
+          </wp:inline>
+        </w:drawing>
+      </w:r>
+    </w:p>
+    <w:p>
+      <w:pPr>
+        <w:pStyle w:val="Textbody"/>
+      </w:pPr>
+    </w:p>
+    <w:p>
+      <w:r>
+        <w:br w:type="page"/>
+      </w:r>
+    </w:p>
+    <w:p>
+      <w:pPr>
+        <w:pStyle w:val="Textbody"/>
+        <w:numPr>
+          <w:ilvl w:val="0"/>
+          <w:numId w:val="9"/>
+        </w:numPr>
+        <w:rPr>
+          <w:rFonts w:ascii="Liberation Serif" w:hAnsi="Liberation Serif" w:eastAsia="Liberation Serif" w:cs="Liberation Serif"/>
+          <w:b w:val="1"/>
+          <w:bCs w:val="1"/>
+          <w:sz w:val="28"/>
+          <w:szCs w:val="28"/>
+        </w:rPr>
+      </w:pPr>
+      <w:r>
+        <w:rPr>
+          <w:b w:val="1"/>
+          <w:bCs w:val="1"/>
+          <w:sz w:val="28"/>
+          <w:szCs w:val="28"/>
+        </w:rPr>
+        <w:t>Usual methodology</w:t>
+      </w:r>
+    </w:p>
+    <w:p>
+      <w:pPr>
+        <w:pStyle w:val="Textbody"/>
+        <w:numPr>
+          <w:ilvl w:val="0"/>
+          <w:numId w:val="8"/>
+        </w:numPr>
+        <w:rPr>
+          <w:rFonts w:ascii="Liberation Serif" w:hAnsi="Liberation Serif" w:eastAsia="Liberation Serif" w:cs="Liberation Serif"/>
+          <w:b w:val="1"/>
+          <w:bCs w:val="1"/>
+          <w:sz w:val="24"/>
+          <w:szCs w:val="24"/>
+        </w:rPr>
+      </w:pPr>
+      <w:r>
+        <w:rPr>
+          <w:b w:val="1"/>
+          <w:bCs w:val="1"/>
+        </w:rPr>
+        <w:t>Calibration</w:t>
+      </w:r>
+      <w:r>
+        <w:rPr/>
+        <w:t>: Before starting the base analysis, we calibrate the transition matrices in the natural history by slightly modifying the original probabilities so that the output of our model (</w:t>
+      </w:r>
+      <w:proofErr w:type="gramStart"/>
+      <w:r>
+        <w:rPr/>
+        <w:t>e.g.</w:t>
+      </w:r>
+      <w:proofErr w:type="gramEnd"/>
+      <w:r>
+        <w:rPr/>
+        <w:t xml:space="preserve"> incidence, mortality, …) fits an observed value based on evidence. These calibrated probabilities can then be used by the rest of the strategies in the base analysis. See </w:t>
+      </w:r>
+      <w:r>
+        <w:rPr>
+          <w:i w:val="1"/>
+          <w:iCs w:val="1"/>
+        </w:rPr>
+        <w:t>Calibration Workflow</w:t>
+      </w:r>
+      <w:r>
+        <w:rPr/>
+        <w:t xml:space="preserve"> for more details.</w:t>
+      </w:r>
+    </w:p>
+    <w:p>
+      <w:pPr>
+        <w:pStyle w:val="Textbody"/>
+        <w:ind w:left="0"/>
+      </w:pPr>
+      <w:r>
+        <w:drawing>
+          <wp:inline wp14:editId="1D3E06D9" wp14:anchorId="6D4DE059">
+            <wp:extent cx="6143625" cy="1740694"/>
+            <wp:effectExtent l="0" t="0" r="0" b="0"/>
+            <wp:docPr id="2091443748" name="" title=""/>
+            <wp:cNvGraphicFramePr>
+              <a:graphicFrameLocks noChangeAspect="1"/>
+            </wp:cNvGraphicFramePr>
+            <a:graphic>
+              <a:graphicData uri="http://schemas.openxmlformats.org/drawingml/2006/picture">
+                <pic:pic>
+                  <pic:nvPicPr>
+                    <pic:cNvPr id="0" name=""/>
+                    <pic:cNvPicPr/>
+                  </pic:nvPicPr>
+                  <pic:blipFill>
+                    <a:blip r:embed="R74c5fbebdfce42de">
+                      <a:extLst>
+                        <a:ext xmlns:a="http://schemas.openxmlformats.org/drawingml/2006/main" uri="{28A0092B-C50C-407E-A947-70E740481C1C}">
+                          <a14:useLocalDpi val="0"/>
+                        </a:ext>
+                      </a:extLst>
+                    </a:blip>
+                    <a:stretch>
+                      <a:fillRect/>
+                    </a:stretch>
+                  </pic:blipFill>
+                  <pic:spPr>
+                    <a:xfrm>
+                      <a:off x="0" y="0"/>
+                      <a:ext cx="6143625" cy="1740694"/>
+                    </a:xfrm>
+                    <a:prstGeom prst="rect">
+                      <a:avLst/>
+                    </a:prstGeom>
+                  </pic:spPr>
+                </pic:pic>
+              </a:graphicData>
+            </a:graphic>
+          </wp:inline>
+        </w:drawing>
+      </w:r>
+    </w:p>
+    <w:p>
+      <w:pPr>
+        <w:pStyle w:val="Textbody"/>
+        <w:numPr>
+          <w:ilvl w:val="0"/>
+          <w:numId w:val="8"/>
+        </w:numPr>
+        <w:rPr>
+          <w:rFonts w:ascii="Liberation Serif" w:hAnsi="Liberation Serif" w:eastAsia="Liberation Serif" w:cs="Liberation Serif"/>
+          <w:b w:val="0"/>
+          <w:bCs w:val="0"/>
+          <w:sz w:val="24"/>
+          <w:szCs w:val="24"/>
+        </w:rPr>
+      </w:pPr>
+      <w:r>
+        <w:rPr>
+          <w:b w:val="1"/>
+          <w:bCs w:val="1"/>
+        </w:rPr>
+        <w:t>Base analysis</w:t>
+      </w:r>
+      <w:r>
+        <w:rPr/>
+        <w:t xml:space="preserve">: </w:t>
+      </w:r>
+      <w:r>
+        <w:rPr>
+          <w:b w:val="0"/>
+          <w:bCs w:val="0"/>
+        </w:rPr>
+        <w:t>Each strategy is plotted in the Cost and Effectiveness axes and the efficiency curve shows the strategies that are cost-effective, the rest are dominated by them and they are not considered cost-effective.</w:t>
+      </w:r>
+    </w:p>
+    <w:p>
+      <w:pPr>
+        <w:pStyle w:val="Textbody"/>
+        <w:ind w:left="0"/>
+      </w:pPr>
+      <w:r>
+        <w:drawing>
+          <wp:inline wp14:editId="56128A61" wp14:anchorId="53E5943D">
+            <wp:extent cx="6127284" cy="4352926"/>
+            <wp:effectExtent l="0" t="0" r="0" b="0"/>
+            <wp:docPr id="184281176" name="" title=""/>
+            <wp:cNvGraphicFramePr>
+              <a:graphicFrameLocks noChangeAspect="1"/>
+            </wp:cNvGraphicFramePr>
+            <a:graphic>
+              <a:graphicData uri="http://schemas.openxmlformats.org/drawingml/2006/picture">
+                <pic:pic>
+                  <pic:nvPicPr>
+                    <pic:cNvPr id="0" name=""/>
+                    <pic:cNvPicPr/>
+                  </pic:nvPicPr>
+                  <pic:blipFill>
+                    <a:blip r:embed="R1457a1b8cf54437e">
+                      <a:extLst>
+                        <a:ext xmlns:a="http://schemas.openxmlformats.org/drawingml/2006/main" uri="{28A0092B-C50C-407E-A947-70E740481C1C}">
+                          <a14:useLocalDpi val="0"/>
+                        </a:ext>
+                      </a:extLst>
+                    </a:blip>
+                    <a:stretch>
+                      <a:fillRect/>
+                    </a:stretch>
+                  </pic:blipFill>
+                  <pic:spPr>
+                    <a:xfrm>
+                      <a:off x="0" y="0"/>
+                      <a:ext cx="6127284" cy="4352926"/>
+                    </a:xfrm>
+                    <a:prstGeom prst="rect">
+                      <a:avLst/>
+                    </a:prstGeom>
+                  </pic:spPr>
+                </pic:pic>
+              </a:graphicData>
+            </a:graphic>
+          </wp:inline>
+        </w:drawing>
+      </w:r>
+    </w:p>
+    <w:p>
+      <w:pPr>
+        <w:pStyle w:val="Textbody"/>
+        <w:ind w:left="0"/>
+      </w:pPr>
+      <w:r>
+        <w:rPr/>
+        <w:t xml:space="preserve">We can compare each strategy in relation to another calculating the Incremental Cost-Effectiveness Ratio as </w:t>
+      </w:r>
+      <m:oMathPara xmlns:m="http://schemas.openxmlformats.org/officeDocument/2006/math">
+        <m:oMath xmlns:m="http://schemas.openxmlformats.org/officeDocument/2006/math">
+          <m:r xmlns:m="http://schemas.openxmlformats.org/officeDocument/2006/math">
+            <m:t xmlns:m="http://schemas.openxmlformats.org/officeDocument/2006/math">𝐼𝐶𝐸𝑅</m:t>
+          </m:r>
+          <m:r xmlns:m="http://schemas.openxmlformats.org/officeDocument/2006/math">
+            <m:t xmlns:m="http://schemas.openxmlformats.org/officeDocument/2006/math">=</m:t>
+          </m:r>
+          <m:f xmlns:m="http://schemas.openxmlformats.org/officeDocument/2006/math">
+            <m:fPr>
+              <m:ctrlPr/>
+            </m:fPr>
+            <m:num>
+              <m:r>
+                <m:rPr>
+                  <m:sty m:val="p"/>
+                </m:rPr>
+                <m:t>Δ</m:t>
+              </m:r>
+              <m:r>
+                <m:t>𝐶</m:t>
+              </m:r>
+            </m:num>
+            <m:den>
+              <m:r>
+                <m:rPr>
+                  <m:sty m:val="p"/>
+                </m:rPr>
+                <m:t>Δ</m:t>
+              </m:r>
+              <m:r>
+                <m:t>𝐸</m:t>
+              </m:r>
+            </m:den>
+          </m:f>
+          <m:r xmlns:m="http://schemas.openxmlformats.org/officeDocument/2006/math">
+            <m:t xmlns:m="http://schemas.openxmlformats.org/officeDocument/2006/math">=</m:t>
+          </m:r>
+          <m:f xmlns:m="http://schemas.openxmlformats.org/officeDocument/2006/math">
+            <m:fPr>
+              <m:ctrlPr/>
+            </m:fPr>
+            <m:num>
+              <m:sSub>
+                <m:sSubPr>
+                  <m:ctrlPr/>
+                </m:sSubPr>
+                <m:e>
+                  <m:r>
+                    <m:t>𝐶</m:t>
+                  </m:r>
+                </m:e>
+                <m:sub>
+                  <m:r>
+                    <m:t>2</m:t>
+                  </m:r>
+                </m:sub>
+              </m:sSub>
+              <m:r>
+                <m:t>−</m:t>
+              </m:r>
+              <m:sSub>
+                <m:sSubPr>
+                  <m:ctrlPr/>
+                </m:sSubPr>
+                <m:e>
+                  <m:r>
+                    <m:t>𝐶</m:t>
+                  </m:r>
+                </m:e>
+                <m:sub>
+                  <m:r>
+                    <m:t>1</m:t>
+                  </m:r>
+                </m:sub>
+              </m:sSub>
+            </m:num>
+            <m:den>
+              <m:sSub>
+                <m:sSubPr>
+                  <m:ctrlPr/>
+                </m:sSubPr>
+                <m:e>
+                  <m:r>
+                    <m:t>𝐸</m:t>
+                  </m:r>
+                </m:e>
+                <m:sub>
+                  <m:r>
+                    <m:t>2</m:t>
+                  </m:r>
+                </m:sub>
+              </m:sSub>
+              <m:r>
+                <m:t>−</m:t>
+              </m:r>
+              <m:sSub>
+                <m:sSubPr>
+                  <m:ctrlPr/>
+                </m:sSubPr>
+                <m:e>
+                  <m:r>
+                    <m:t>𝐸</m:t>
+                  </m:r>
+                </m:e>
+                <m:sub>
+                  <m:r>
+                    <m:t>1</m:t>
+                  </m:r>
+                </m:sub>
+              </m:sSub>
+            </m:den>
+          </m:f>
+        </m:oMath>
+      </m:oMathPara>
+      <w:r>
+        <w:rPr/>
+        <w:t xml:space="preserve"> . If the ICER is below the Willingness-To-Pay (</w:t>
+      </w:r>
+      <w:r>
+        <w:rPr>
+          <w:b w:val="1"/>
+          <w:bCs w:val="1"/>
+        </w:rPr>
+        <w:t>WTP</w:t>
+      </w:r>
+      <w:r>
+        <w:rPr/>
+        <w:t>) threshold (</w:t>
+      </w:r>
+      <w:proofErr w:type="gramStart"/>
+      <w:r>
+        <w:rPr/>
+        <w:t>i</w:t>
+      </w:r>
+      <w:r>
+        <w:rPr/>
+        <w:t>.e.</w:t>
+      </w:r>
+      <w:proofErr w:type="gramEnd"/>
+      <w:r>
+        <w:rPr/>
+        <w:t xml:space="preserve"> the maximum amount of money a country/region is willing to pay per additional QALY) the second strategy is more cost-effective than the first. If the ICER is greater than the WTP the strategy’s benefits are not considered cost-effective (</w:t>
+      </w:r>
+      <w:proofErr w:type="gramStart"/>
+      <w:r>
+        <w:rPr/>
+        <w:t>i.e.</w:t>
+      </w:r>
+      <w:proofErr w:type="gramEnd"/>
+      <w:r>
+        <w:rPr/>
+        <w:t xml:space="preserve"> the increased health benefit does not justify the increment of cost). Negative ICERs imply that one strategy dominates the other one.</w:t>
+      </w:r>
+    </w:p>
+    <w:p>
+      <w:pPr>
+        <w:pStyle w:val="Textbody"/>
+        <w:numPr>
+          <w:ilvl w:val="0"/>
+          <w:numId w:val="8"/>
+        </w:numPr>
+        <w:rPr>
+          <w:rFonts w:ascii="Liberation Serif" w:hAnsi="Liberation Serif" w:eastAsia="Liberation Serif" w:cs="Liberation Serif"/>
+          <w:b w:val="1"/>
+          <w:bCs w:val="1"/>
+          <w:sz w:val="24"/>
+          <w:szCs w:val="24"/>
+        </w:rPr>
+      </w:pPr>
+      <w:r>
+        <w:rPr>
+          <w:b w:val="1"/>
+          <w:bCs w:val="1"/>
+        </w:rPr>
+        <w:t>Sensitivity analysis</w:t>
+      </w:r>
+      <w:r>
+        <w:rPr/>
+        <w:t xml:space="preserve">: Once the base analysis is </w:t>
+      </w:r>
+      <w:proofErr w:type="gramStart"/>
+      <w:r>
+        <w:rPr/>
+        <w:t>performed</w:t>
+      </w:r>
+      <w:proofErr w:type="gramEnd"/>
+      <w:r>
+        <w:rPr/>
+        <w:t xml:space="preserve"> we evaluate the uncertainty of the used parameters to check the robustness of the results. We modify the values of the parameters of interest to see how they affect the output of the model.</w:t>
+      </w:r>
+    </w:p>
+    <w:p>
+      <w:pPr>
+        <w:pStyle w:val="Textbody"/>
+        <w:numPr>
+          <w:ilvl w:val="1"/>
+          <w:numId w:val="8"/>
+        </w:numPr>
+        <w:rPr>
+          <w:b w:val="1"/>
+          <w:bCs w:val="1"/>
+          <w:sz w:val="24"/>
+          <w:szCs w:val="24"/>
+        </w:rPr>
+      </w:pPr>
+      <w:r>
+        <w:rPr>
+          <w:b w:val="1"/>
+          <w:bCs w:val="1"/>
+        </w:rPr>
+        <w:t xml:space="preserve">Deterministic sensitivity analysis (DSA): </w:t>
+      </w:r>
+      <w:r>
+        <w:rPr>
+          <w:b w:val="0"/>
+          <w:bCs w:val="0"/>
+        </w:rPr>
+        <w:t>A sweep is performed over a range (</w:t>
+      </w:r>
+      <w:proofErr w:type="gramStart"/>
+      <w:r>
+        <w:rPr>
+          <w:b w:val="0"/>
+          <w:bCs w:val="0"/>
+        </w:rPr>
+        <w:t>e.g.</w:t>
+      </w:r>
+      <w:proofErr w:type="gramEnd"/>
+      <w:r>
+        <w:rPr>
+          <w:b w:val="0"/>
+          <w:bCs w:val="0"/>
+        </w:rPr>
+        <w:t xml:space="preserve"> +-15% of the base value) for the parameters of interest, to see how the ICER changes and whether the cost-effectiveness decision is different.</w:t>
+      </w:r>
+    </w:p>
+    <w:p>
+      <w:pPr>
+        <w:pStyle w:val="Textbody"/>
+        <w:ind w:left="0"/>
+      </w:pPr>
+      <w:r>
+        <w:drawing>
+          <wp:inline wp14:editId="64AB7BB2" wp14:anchorId="16D77C53">
+            <wp:extent cx="5993423" cy="3895725"/>
+            <wp:effectExtent l="0" t="0" r="0" b="0"/>
+            <wp:docPr id="2004566461" name="" title=""/>
+            <wp:cNvGraphicFramePr>
+              <a:graphicFrameLocks noChangeAspect="1"/>
+            </wp:cNvGraphicFramePr>
+            <a:graphic>
+              <a:graphicData uri="http://schemas.openxmlformats.org/drawingml/2006/picture">
+                <pic:pic>
+                  <pic:nvPicPr>
+                    <pic:cNvPr id="0" name=""/>
+                    <pic:cNvPicPr/>
+                  </pic:nvPicPr>
+                  <pic:blipFill>
+                    <a:blip r:embed="R32e73dbcdafc4ed9">
+                      <a:extLst>
+                        <a:ext xmlns:a="http://schemas.openxmlformats.org/drawingml/2006/main" uri="{28A0092B-C50C-407E-A947-70E740481C1C}">
+                          <a14:useLocalDpi val="0"/>
+                        </a:ext>
+                      </a:extLst>
+                    </a:blip>
+                    <a:stretch>
+                      <a:fillRect/>
+                    </a:stretch>
+                  </pic:blipFill>
+                  <pic:spPr>
+                    <a:xfrm>
+                      <a:off x="0" y="0"/>
+                      <a:ext cx="5993423" cy="3895725"/>
+                    </a:xfrm>
+                    <a:prstGeom prst="rect">
+                      <a:avLst/>
+                    </a:prstGeom>
+                  </pic:spPr>
+                </pic:pic>
+              </a:graphicData>
+            </a:graphic>
+          </wp:inline>
+        </w:drawing>
+      </w:r>
+    </w:p>
+    <w:p>
+      <w:pPr>
+        <w:pStyle w:val="Textbody"/>
+        <w:numPr>
+          <w:ilvl w:val="1"/>
+          <w:numId w:val="7"/>
+        </w:numPr>
+        <w:rPr>
+          <w:b w:val="1"/>
+          <w:bCs w:val="1"/>
+          <w:sz w:val="24"/>
+          <w:szCs w:val="24"/>
+        </w:rPr>
+      </w:pPr>
+      <w:r>
+        <w:rPr>
+          <w:b w:val="1"/>
+          <w:bCs w:val="1"/>
+        </w:rPr>
+        <w:t xml:space="preserve">Probabilistic sensitivity analysis (PSA): </w:t>
+      </w:r>
+      <w:r>
+        <w:rPr>
+          <w:b w:val="0"/>
+          <w:bCs w:val="0"/>
+        </w:rPr>
+        <w:t>Each parameter of interest is modeled as a probabilistic distribution (</w:t>
+      </w:r>
+      <w:proofErr w:type="gramStart"/>
+      <w:r>
+        <w:rPr>
+          <w:b w:val="0"/>
+          <w:bCs w:val="0"/>
+        </w:rPr>
+        <w:t>e.g.</w:t>
+      </w:r>
+      <w:proofErr w:type="gramEnd"/>
+      <w:r>
+        <w:rPr>
+          <w:b w:val="0"/>
+          <w:bCs w:val="0"/>
+        </w:rPr>
+        <w:t xml:space="preserve"> Beta for probabilities, Gamma/Lognormal for costs, …) with the base value as the mean and a standard deviation dependent on the amount of uncertainty. We sample from these distributions (univariate or multivariate) to run a number of random simulations to check the percentage of simulations that show a cost-effective result (i.e. the percentage of simulations below the line ICER=WTP).</w:t>
+      </w:r>
+    </w:p>
+    <w:p>
+      <w:pPr>
+        <w:pStyle w:val="Textbody"/>
+        <w:ind w:left="360"/>
+      </w:pPr>
+      <w:r>
+        <w:drawing>
+          <wp:inline wp14:editId="4AD987EE" wp14:anchorId="7C0E12B8">
+            <wp:extent cx="5668710" cy="3790950"/>
+            <wp:effectExtent l="0" t="0" r="0" b="0"/>
+            <wp:docPr id="944754010" name="" title=""/>
+            <wp:cNvGraphicFramePr>
+              <a:graphicFrameLocks noChangeAspect="1"/>
+            </wp:cNvGraphicFramePr>
+            <a:graphic>
+              <a:graphicData uri="http://schemas.openxmlformats.org/drawingml/2006/picture">
+                <pic:pic>
+                  <pic:nvPicPr>
+                    <pic:cNvPr id="0" name=""/>
+                    <pic:cNvPicPr/>
+                  </pic:nvPicPr>
+                  <pic:blipFill>
+                    <a:blip r:embed="R749469c35cb04a66">
+                      <a:extLst>
+                        <a:ext xmlns:a="http://schemas.openxmlformats.org/drawingml/2006/main" uri="{28A0092B-C50C-407E-A947-70E740481C1C}">
+                          <a14:useLocalDpi val="0"/>
+                        </a:ext>
+                      </a:extLst>
+                    </a:blip>
+                    <a:stretch>
+                      <a:fillRect/>
+                    </a:stretch>
+                  </pic:blipFill>
+                  <pic:spPr>
+                    <a:xfrm>
+                      <a:off x="0" y="0"/>
+                      <a:ext cx="5668710" cy="3790950"/>
+                    </a:xfrm>
+                    <a:prstGeom prst="rect">
+                      <a:avLst/>
+                    </a:prstGeom>
+                  </pic:spPr>
+                </pic:pic>
+              </a:graphicData>
+            </a:graphic>
+          </wp:inline>
+        </w:drawing>
+      </w:r>
+    </w:p>
+    <w:p>
+      <w:pPr>
+        <w:pStyle w:val="Textbody"/>
+        <w:ind w:left="360"/>
+        <w:rPr>
+          <w:b w:val="1"/>
+          <w:bCs w:val="1"/>
+        </w:rPr>
+      </w:pPr>
+    </w:p>
+    <w:p>
+      <w:pPr>
+        <w:pStyle w:val="Textbody"/>
+      </w:pPr>
+    </w:p>
+    <w:p>
+      <w:pPr>
+        <w:pStyle w:val="Textbody"/>
+        <w:rPr>
+          <w:noProof w:val="0"/>
+          <w:lang w:val="en-US"/>
+        </w:rPr>
+      </w:pPr>
+    </w:p>
+    <w:p>
+      <w:r>
+        <w:br w:type="page"/>
+      </w:r>
+    </w:p>
+    <w:p>
+      <w:pPr>
+        <w:pStyle w:val="Heading1"/>
+        <w:numPr>
+          <w:ilvl w:val="0"/>
+          <w:numId w:val="9"/>
+        </w:numPr>
+        <w:rPr>
+          <w:rFonts w:ascii="Liberation Sans" w:hAnsi="Liberation Sans" w:eastAsia="Liberation Sans" w:cs="Liberation Sans"/>
+          <w:b w:val="1"/>
+          <w:bCs w:val="1"/>
+          <w:sz w:val="28"/>
+          <w:szCs w:val="28"/>
+        </w:rPr>
+      </w:pPr>
+      <w:r>
+        <w:rPr/>
+        <w:t>Calibration workflow</w:t>
       </w:r>
     </w:p>
     <w:p>
@@ -245,16 +1271,12 @@
           <w:numId w:val="1"/>
         </w:numPr>
         <w:ind w:left="1069"/>
-      </w:pPr>
-      <w:r>
+        <w:rPr/>
+      </w:pPr>
+      <w:r>
+        <w:rPr/>
         <w:t>The error measurement is a weighted sum of the absolute differences of the LC incidence, LC mortality and mortality from other causes. The weights are 0.45, 0.45 and 0.10 respectively.</w:t>
       </w:r>
-    </w:p>
-    <w:p>
-      <w:pPr>
-        <w:pStyle w:val="Textbody"/>
-        <w:ind w:left="720"/>
-      </w:pPr>
     </w:p>
     <w:p>
       <w:pPr>
@@ -373,9 +1395,9 @@
           <w:tcPr>
             <w:tcW w:w="3213" w:type="dxa"/>
             <w:tcBorders>
-              <w:top w:val="single" w:sz="2" w:space="0" w:color="000000"/>
-              <w:left w:val="single" w:sz="2" w:space="0" w:color="000000"/>
-              <w:bottom w:val="single" w:sz="2" w:space="0" w:color="000000"/>
+              <w:top w:val="single" w:color="000000" w:themeColor="text1" w:sz="2" w:space="0"/>
+              <w:left w:val="single" w:color="000000" w:themeColor="text1" w:sz="2" w:space="0"/>
+              <w:bottom w:val="single" w:color="000000" w:themeColor="text1" w:sz="2" w:space="0"/>
             </w:tcBorders>
             <w:shd w:val="clear" w:color="auto" w:fill="auto"/>
             <w:tcMar>
@@ -406,9 +1428,9 @@
           <w:tcPr>
             <w:tcW w:w="3213" w:type="dxa"/>
             <w:tcBorders>
-              <w:top w:val="single" w:sz="2" w:space="0" w:color="000000"/>
-              <w:left w:val="single" w:sz="2" w:space="0" w:color="000000"/>
-              <w:bottom w:val="single" w:sz="2" w:space="0" w:color="000000"/>
+              <w:top w:val="single" w:color="000000" w:themeColor="text1" w:sz="2" w:space="0"/>
+              <w:left w:val="single" w:color="000000" w:themeColor="text1" w:sz="2" w:space="0"/>
+              <w:bottom w:val="single" w:color="000000" w:themeColor="text1" w:sz="2" w:space="0"/>
             </w:tcBorders>
             <w:shd w:val="clear" w:color="auto" w:fill="auto"/>
             <w:tcMar>
@@ -448,10 +1470,10 @@
           <w:tcPr>
             <w:tcW w:w="3213" w:type="dxa"/>
             <w:tcBorders>
-              <w:top w:val="single" w:sz="2" w:space="0" w:color="000000"/>
-              <w:left w:val="single" w:sz="2" w:space="0" w:color="000000"/>
-              <w:bottom w:val="single" w:sz="2" w:space="0" w:color="000000"/>
-              <w:right w:val="single" w:sz="2" w:space="0" w:color="000000"/>
+              <w:top w:val="single" w:color="000000" w:themeColor="text1" w:sz="2" w:space="0"/>
+              <w:left w:val="single" w:color="000000" w:themeColor="text1" w:sz="2" w:space="0"/>
+              <w:bottom w:val="single" w:color="000000" w:themeColor="text1" w:sz="2" w:space="0"/>
+              <w:right w:val="single" w:color="000000" w:themeColor="text1" w:sz="2" w:space="0"/>
             </w:tcBorders>
             <w:shd w:val="clear" w:color="auto" w:fill="auto"/>
             <w:tcMar>
@@ -484,8 +1506,8 @@
           <w:tcPr>
             <w:tcW w:w="3213" w:type="dxa"/>
             <w:tcBorders>
-              <w:left w:val="single" w:sz="2" w:space="0" w:color="000000"/>
-              <w:bottom w:val="single" w:sz="2" w:space="0" w:color="000000"/>
+              <w:left w:val="single" w:color="000000" w:themeColor="text1" w:sz="2" w:space="0"/>
+              <w:bottom w:val="single" w:color="000000" w:themeColor="text1" w:sz="2" w:space="0"/>
             </w:tcBorders>
             <w:shd w:val="clear" w:color="auto" w:fill="auto"/>
             <w:tcMar>
@@ -516,8 +1538,8 @@
           <w:tcPr>
             <w:tcW w:w="3213" w:type="dxa"/>
             <w:tcBorders>
-              <w:left w:val="single" w:sz="2" w:space="0" w:color="000000"/>
-              <w:bottom w:val="single" w:sz="2" w:space="0" w:color="000000"/>
+              <w:left w:val="single" w:color="000000" w:themeColor="text1" w:sz="2" w:space="0"/>
+              <w:bottom w:val="single" w:color="000000" w:themeColor="text1" w:sz="2" w:space="0"/>
             </w:tcBorders>
             <w:shd w:val="clear" w:color="auto" w:fill="auto"/>
             <w:tcMar>
@@ -691,9 +1713,187 @@
           <w:tcPr>
             <w:tcW w:w="3213" w:type="dxa"/>
             <w:tcBorders>
-              <w:left w:val="single" w:sz="2" w:space="0" w:color="000000"/>
-              <w:bottom w:val="single" w:sz="2" w:space="0" w:color="000000"/>
-              <w:right w:val="single" w:sz="2" w:space="0" w:color="000000"/>
+              <w:left w:val="single" w:color="000000" w:themeColor="text1" w:sz="2" w:space="0"/>
+              <w:bottom w:val="single" w:color="000000" w:themeColor="text1" w:sz="2" w:space="0"/>
+              <w:right w:val="single" w:color="000000" w:themeColor="text1" w:sz="2" w:space="0"/>
+            </w:tcBorders>
+            <w:shd w:val="clear" w:color="auto" w:fill="auto"/>
+            <w:tcMar>
+              <w:top w:w="55" w:type="dxa"/>
+              <w:left w:w="55" w:type="dxa"/>
+              <w:bottom w:w="55" w:type="dxa"/>
+              <w:right w:w="55" w:type="dxa"/>
+            </w:tcMar>
+          </w:tcPr>
+          <w:p w14:noSpellErr="1">
+            <w:pPr>
+              <w:pStyle w:val="TableContents"/>
+              <w:spacing w:line="240" w:lineRule="auto"/>
+              <w:rPr>
+                <w:lang w:val="es-ES"/>
+              </w:rPr>
+            </w:pPr>
+            <w:r>
+              <w:rPr>
+                <w:lang w:val="es-ES"/>
+              </w:rPr>
+              <w:t>[1.11743209e-06</w:t>
+            </w:r>
+          </w:p>
+          <w:p w14:noSpellErr="1">
+            <w:pPr>
+              <w:pStyle w:val="TableContents"/>
+              <w:spacing w:line="240" w:lineRule="auto"/>
+              <w:rPr>
+                <w:lang w:val="es-ES"/>
+              </w:rPr>
+            </w:pPr>
+            <w:r>
+              <w:rPr>
+                <w:lang w:val="es-ES"/>
+              </w:rPr>
+              <w:t>4.40025000e-05</w:t>
+            </w:r>
+          </w:p>
+          <w:p w14:noSpellErr="1">
+            <w:pPr>
+              <w:pStyle w:val="TableContents"/>
+              <w:spacing w:line="240" w:lineRule="auto"/>
+              <w:rPr>
+                <w:lang w:val="es-ES"/>
+              </w:rPr>
+            </w:pPr>
+            <w:r>
+              <w:rPr>
+                <w:lang w:val="es-ES"/>
+              </w:rPr>
+              <w:t>3.49317322e-02</w:t>
+            </w:r>
+          </w:p>
+          <w:p w14:noSpellErr="1">
+            <w:pPr>
+              <w:pStyle w:val="TableContents"/>
+              <w:spacing w:line="240" w:lineRule="auto"/>
+              <w:rPr>
+                <w:lang w:val="es-ES"/>
+              </w:rPr>
+            </w:pPr>
+            <w:r>
+              <w:rPr>
+                <w:lang w:val="es-ES"/>
+              </w:rPr>
+              <w:t>3.52614061e-01</w:t>
+            </w:r>
+          </w:p>
+          <w:p w14:noSpellErr="1">
+            <w:pPr>
+              <w:pStyle w:val="TableContents"/>
+              <w:spacing w:line="240" w:lineRule="auto"/>
+              <w:rPr>
+                <w:lang w:val="es-ES"/>
+              </w:rPr>
+            </w:pPr>
+            <w:r>
+              <w:rPr>
+                <w:lang w:val="es-ES"/>
+              </w:rPr>
+              <w:t>2.33019105e-02</w:t>
+            </w:r>
+          </w:p>
+          <w:p w14:noSpellErr="1">
+            <w:pPr>
+              <w:pStyle w:val="TableContents"/>
+              <w:spacing w:line="240" w:lineRule="auto"/>
+              <w:rPr>
+                <w:lang w:val="es-ES"/>
+              </w:rPr>
+            </w:pPr>
+            <w:r>
+              <w:rPr>
+                <w:lang w:val="es-ES"/>
+              </w:rPr>
+              <w:t>2.16691398e-06</w:t>
+            </w:r>
+          </w:p>
+          <w:p w14:noSpellErr="1">
+            <w:pPr>
+              <w:pStyle w:val="TableContents"/>
+              <w:spacing w:line="240" w:lineRule="auto"/>
+              <w:rPr>
+                <w:lang w:val="es-ES"/>
+              </w:rPr>
+            </w:pPr>
+            <w:r>
+              <w:rPr>
+                <w:lang w:val="es-ES"/>
+              </w:rPr>
+              <w:t>9.78486120e-02</w:t>
+            </w:r>
+          </w:p>
+          <w:p w14:noSpellErr="1">
+            <w:pPr>
+              <w:pStyle w:val="TableContents"/>
+              <w:spacing w:line="240" w:lineRule="auto"/>
+              <w:rPr>
+                <w:lang w:val="es-ES"/>
+              </w:rPr>
+            </w:pPr>
+            <w:r>
+              <w:rPr>
+                <w:lang w:val="es-ES"/>
+              </w:rPr>
+              <w:t>2.33015791e-02</w:t>
+            </w:r>
+          </w:p>
+          <w:p w14:noSpellErr="1">
+            <w:pPr>
+              <w:pStyle w:val="TableContents"/>
+              <w:spacing w:line="240" w:lineRule="auto"/>
+              <w:rPr>
+                <w:lang w:val="es-ES"/>
+              </w:rPr>
+            </w:pPr>
+            <w:r>
+              <w:rPr>
+                <w:lang w:val="es-ES"/>
+              </w:rPr>
+              <w:t>2.81935900e-06</w:t>
+            </w:r>
+          </w:p>
+          <w:p w14:noSpellErr="1">
+            <w:pPr>
+              <w:pStyle w:val="TableContents"/>
+              <w:spacing w:line="240" w:lineRule="auto"/>
+              <w:rPr>
+                <w:lang w:val="es-ES"/>
+              </w:rPr>
+            </w:pPr>
+            <w:r>
+              <w:rPr>
+                <w:lang w:val="es-ES"/>
+              </w:rPr>
+              <w:t>2.33023544e-02</w:t>
+            </w:r>
+          </w:p>
+          <w:p w14:noSpellErr="1">
+            <w:pPr>
+              <w:pStyle w:val="TableContents"/>
+              <w:spacing w:line="240" w:lineRule="auto"/>
+            </w:pPr>
+            <w:r>
+              <w:rPr/>
+              <w:t>1.69119083e-06]</w:t>
+            </w:r>
+          </w:p>
+        </w:tc>
+      </w:tr>
+      <w:tr>
+        <w:tc>
+          <w:tcPr>
+            <w:tcW w:w="3213" w:type="dxa"/>
+            <w:tcBorders>
+              <w:left w:val="single" w:color="000000" w:themeColor="text1" w:sz="2" w:space="0"/>
+              <w:bottom w:val="single" w:color="000000" w:themeColor="text1" w:sz="2" w:space="0"/>
             </w:tcBorders>
             <w:shd w:val="clear" w:color="auto" w:fill="auto"/>
             <w:tcMar>
@@ -707,159 +1907,25 @@
             <w:pPr>
               <w:pStyle w:val="TableContents"/>
               <w:rPr>
-                <w:lang w:val="es-ES"/>
-              </w:rPr>
-            </w:pPr>
-            <w:r>
-              <w:rPr>
-                <w:lang w:val="es-ES"/>
-              </w:rPr>
-              <w:t>[1.11743209e-06</w:t>
-            </w:r>
-          </w:p>
-          <w:p>
-            <w:pPr>
-              <w:pStyle w:val="TableContents"/>
-              <w:rPr>
-                <w:lang w:val="es-ES"/>
-              </w:rPr>
-            </w:pPr>
-            <w:r>
-              <w:rPr>
-                <w:lang w:val="es-ES"/>
-              </w:rPr>
-              <w:t>4.40025000e-05</w:t>
-            </w:r>
-          </w:p>
-          <w:p>
-            <w:pPr>
-              <w:pStyle w:val="TableContents"/>
-              <w:rPr>
-                <w:lang w:val="es-ES"/>
-              </w:rPr>
-            </w:pPr>
-            <w:r>
-              <w:rPr>
-                <w:lang w:val="es-ES"/>
-              </w:rPr>
-              <w:t>3.49317322e-02</w:t>
-            </w:r>
-          </w:p>
-          <w:p>
-            <w:pPr>
-              <w:pStyle w:val="TableContents"/>
-              <w:rPr>
-                <w:lang w:val="es-ES"/>
-              </w:rPr>
-            </w:pPr>
-            <w:r>
-              <w:rPr>
-                <w:lang w:val="es-ES"/>
-              </w:rPr>
-              <w:t>3.52614061e-01</w:t>
-            </w:r>
-          </w:p>
-          <w:p>
-            <w:pPr>
-              <w:pStyle w:val="TableContents"/>
-              <w:rPr>
-                <w:lang w:val="es-ES"/>
-              </w:rPr>
-            </w:pPr>
-            <w:r>
-              <w:rPr>
-                <w:lang w:val="es-ES"/>
-              </w:rPr>
-              <w:t>2.33019105e-02</w:t>
-            </w:r>
-          </w:p>
-          <w:p>
-            <w:pPr>
-              <w:pStyle w:val="TableContents"/>
-              <w:rPr>
-                <w:lang w:val="es-ES"/>
-              </w:rPr>
-            </w:pPr>
-            <w:r>
-              <w:rPr>
-                <w:lang w:val="es-ES"/>
-              </w:rPr>
-              <w:t>2.16691398e-06</w:t>
-            </w:r>
-          </w:p>
-          <w:p>
-            <w:pPr>
-              <w:pStyle w:val="TableContents"/>
-              <w:rPr>
-                <w:lang w:val="es-ES"/>
-              </w:rPr>
-            </w:pPr>
-            <w:r>
-              <w:rPr>
-                <w:lang w:val="es-ES"/>
-              </w:rPr>
-              <w:t>9.78486120e-02</w:t>
-            </w:r>
-          </w:p>
-          <w:p>
-            <w:pPr>
-              <w:pStyle w:val="TableContents"/>
-              <w:rPr>
-                <w:lang w:val="es-ES"/>
-              </w:rPr>
-            </w:pPr>
-            <w:r>
-              <w:rPr>
-                <w:lang w:val="es-ES"/>
-              </w:rPr>
-              <w:t>2.33015791e-02</w:t>
-            </w:r>
-          </w:p>
-          <w:p>
-            <w:pPr>
-              <w:pStyle w:val="TableContents"/>
-              <w:rPr>
-                <w:lang w:val="es-ES"/>
-              </w:rPr>
-            </w:pPr>
-            <w:r>
-              <w:rPr>
-                <w:lang w:val="es-ES"/>
-              </w:rPr>
-              <w:t>2.81935900e-06</w:t>
-            </w:r>
-          </w:p>
-          <w:p>
-            <w:pPr>
-              <w:pStyle w:val="TableContents"/>
-              <w:rPr>
-                <w:lang w:val="es-ES"/>
-              </w:rPr>
-            </w:pPr>
-            <w:r>
-              <w:rPr>
-                <w:lang w:val="es-ES"/>
-              </w:rPr>
-              <w:t>2.33023544e-02</w:t>
-            </w:r>
-          </w:p>
-          <w:p>
-            <w:pPr>
-              <w:pStyle w:val="TableContents"/>
-            </w:pPr>
-            <w:r>
-              <w:t>1.69119083e-06]</w:t>
+                <w:b/>
+                <w:bCs/>
+              </w:rPr>
+            </w:pPr>
+            <w:r>
+              <w:rPr>
+                <w:b/>
+                <w:bCs/>
+              </w:rPr>
+              <w:t>Error</w:t>
             </w:r>
           </w:p>
         </w:tc>
-      </w:tr>
-      <w:tr>
         <w:tc>
           <w:tcPr>
             <w:tcW w:w="3213" w:type="dxa"/>
             <w:tcBorders>
-              <w:left w:val="single" w:sz="2" w:space="0" w:color="000000"/>
-              <w:bottom w:val="single" w:sz="2" w:space="0" w:color="000000"/>
+              <w:left w:val="single" w:color="000000" w:themeColor="text1" w:sz="2" w:space="0"/>
+              <w:bottom w:val="single" w:color="000000" w:themeColor="text1" w:sz="2" w:space="0"/>
             </w:tcBorders>
             <w:shd w:val="clear" w:color="auto" w:fill="auto"/>
             <w:tcMar>
@@ -871,18 +1937,10 @@
           </w:tcPr>
           <w:p>
             <w:pPr>
-              <w:pStyle w:val="TableContents"/>
-              <w:rPr>
-                <w:b/>
-                <w:bCs/>
-              </w:rPr>
-            </w:pPr>
-            <w:r>
-              <w:rPr>
-                <w:b/>
-                <w:bCs/>
-              </w:rPr>
-              <w:t>Error</w:t>
+              <w:pStyle w:val="Textbody"/>
+            </w:pPr>
+            <w:r>
+              <w:t>0.6633085653748201</w:t>
             </w:r>
           </w:p>
         </w:tc>
@@ -890,8 +1948,35 @@
           <w:tcPr>
             <w:tcW w:w="3213" w:type="dxa"/>
             <w:tcBorders>
-              <w:left w:val="single" w:sz="2" w:space="0" w:color="000000"/>
-              <w:bottom w:val="single" w:sz="2" w:space="0" w:color="000000"/>
+              <w:left w:val="single" w:color="000000" w:themeColor="text1" w:sz="2" w:space="0"/>
+              <w:bottom w:val="single" w:color="000000" w:themeColor="text1" w:sz="2" w:space="0"/>
+              <w:right w:val="single" w:color="000000" w:themeColor="text1" w:sz="2" w:space="0"/>
+            </w:tcBorders>
+            <w:shd w:val="clear" w:color="auto" w:fill="81D41A"/>
+            <w:tcMar>
+              <w:top w:w="55" w:type="dxa"/>
+              <w:left w:w="55" w:type="dxa"/>
+              <w:bottom w:w="55" w:type="dxa"/>
+              <w:right w:w="55" w:type="dxa"/>
+            </w:tcMar>
+          </w:tcPr>
+          <w:p>
+            <w:pPr>
+              <w:pStyle w:val="TableContents"/>
+            </w:pPr>
+            <w:r>
+              <w:t>0.6629851533965986</w:t>
+            </w:r>
+          </w:p>
+        </w:tc>
+      </w:tr>
+      <w:tr>
+        <w:tc>
+          <w:tcPr>
+            <w:tcW w:w="3213" w:type="dxa"/>
+            <w:tcBorders>
+              <w:left w:val="single" w:color="000000" w:themeColor="text1" w:sz="2" w:space="0"/>
+              <w:bottom w:val="single" w:color="000000" w:themeColor="text1" w:sz="2" w:space="0"/>
             </w:tcBorders>
             <w:shd w:val="clear" w:color="auto" w:fill="auto"/>
             <w:tcMar>
@@ -903,10 +1988,18 @@
           </w:tcPr>
           <w:p>
             <w:pPr>
-              <w:pStyle w:val="Textbody"/>
-            </w:pPr>
-            <w:r>
-              <w:t>0.6633085653748201</w:t>
+              <w:pStyle w:val="TableContents"/>
+              <w:rPr>
+                <w:b/>
+                <w:bCs/>
+              </w:rPr>
+            </w:pPr>
+            <w:r>
+              <w:rPr>
+                <w:b/>
+                <w:bCs/>
+              </w:rPr>
+              <w:t>Time (s)</w:t>
             </w:r>
           </w:p>
         </w:tc>
@@ -914,9 +2007,8 @@
           <w:tcPr>
             <w:tcW w:w="3213" w:type="dxa"/>
             <w:tcBorders>
-              <w:left w:val="single" w:sz="2" w:space="0" w:color="000000"/>
-              <w:bottom w:val="single" w:sz="2" w:space="0" w:color="000000"/>
-              <w:right w:val="single" w:sz="2" w:space="0" w:color="000000"/>
+              <w:left w:val="single" w:color="000000" w:themeColor="text1" w:sz="2" w:space="0"/>
+              <w:bottom w:val="single" w:color="000000" w:themeColor="text1" w:sz="2" w:space="0"/>
             </w:tcBorders>
             <w:shd w:val="clear" w:color="auto" w:fill="81D41A"/>
             <w:tcMar>
@@ -928,10 +2020,35 @@
           </w:tcPr>
           <w:p>
             <w:pPr>
-              <w:pStyle w:val="TableContents"/>
-            </w:pPr>
-            <w:r>
-              <w:t>0.6629851533965986</w:t>
+              <w:pStyle w:val="Textbody"/>
+            </w:pPr>
+            <w:r>
+              <w:t>0.7594297569958144</w:t>
+            </w:r>
+          </w:p>
+        </w:tc>
+        <w:tc>
+          <w:tcPr>
+            <w:tcW w:w="3213" w:type="dxa"/>
+            <w:tcBorders>
+              <w:left w:val="single" w:color="000000" w:themeColor="text1" w:sz="2" w:space="0"/>
+              <w:bottom w:val="single" w:color="000000" w:themeColor="text1" w:sz="2" w:space="0"/>
+              <w:right w:val="single" w:color="000000" w:themeColor="text1" w:sz="2" w:space="0"/>
+            </w:tcBorders>
+            <w:shd w:val="clear" w:color="auto" w:fill="FF0000"/>
+            <w:tcMar>
+              <w:top w:w="55" w:type="dxa"/>
+              <w:left w:w="55" w:type="dxa"/>
+              <w:bottom w:w="55" w:type="dxa"/>
+              <w:right w:w="55" w:type="dxa"/>
+            </w:tcMar>
+          </w:tcPr>
+          <w:p>
+            <w:pPr>
+              <w:pStyle w:val="TableContents"/>
+            </w:pPr>
+            <w:r>
+              <w:t>114.89221513200027</w:t>
             </w:r>
           </w:p>
         </w:tc>
@@ -941,8 +2058,8 @@
           <w:tcPr>
             <w:tcW w:w="3213" w:type="dxa"/>
             <w:tcBorders>
-              <w:left w:val="single" w:sz="2" w:space="0" w:color="000000"/>
-              <w:bottom w:val="single" w:sz="2" w:space="0" w:color="000000"/>
+              <w:left w:val="single" w:color="000000" w:themeColor="text1" w:sz="2" w:space="0"/>
+              <w:bottom w:val="single" w:color="000000" w:themeColor="text1" w:sz="2" w:space="0"/>
             </w:tcBorders>
             <w:shd w:val="clear" w:color="auto" w:fill="auto"/>
             <w:tcMar>
@@ -965,7 +2082,7 @@
                 <w:b/>
                 <w:bCs/>
               </w:rPr>
-              <w:t>Time (s)</w:t>
+              <w:t>Model evaluations</w:t>
             </w:r>
           </w:p>
         </w:tc>
@@ -973,8 +2090,33 @@
           <w:tcPr>
             <w:tcW w:w="3213" w:type="dxa"/>
             <w:tcBorders>
-              <w:left w:val="single" w:sz="2" w:space="0" w:color="000000"/>
-              <w:bottom w:val="single" w:sz="2" w:space="0" w:color="000000"/>
+              <w:left w:val="single" w:color="000000" w:themeColor="text1" w:sz="2" w:space="0"/>
+              <w:bottom w:val="single" w:color="000000" w:themeColor="text1" w:sz="2" w:space="0"/>
+            </w:tcBorders>
+            <w:shd w:val="clear" w:color="auto" w:fill="auto"/>
+            <w:tcMar>
+              <w:top w:w="55" w:type="dxa"/>
+              <w:left w:w="55" w:type="dxa"/>
+              <w:bottom w:w="55" w:type="dxa"/>
+              <w:right w:w="55" w:type="dxa"/>
+            </w:tcMar>
+          </w:tcPr>
+          <w:p>
+            <w:pPr>
+              <w:pStyle w:val="Textbody"/>
+            </w:pPr>
+            <w:r>
+              <w:t>252</w:t>
+            </w:r>
+          </w:p>
+        </w:tc>
+        <w:tc>
+          <w:tcPr>
+            <w:tcW w:w="3213" w:type="dxa"/>
+            <w:tcBorders>
+              <w:left w:val="single" w:color="000000" w:themeColor="text1" w:sz="2" w:space="0"/>
+              <w:bottom w:val="single" w:color="000000" w:themeColor="text1" w:sz="2" w:space="0"/>
+              <w:right w:val="single" w:color="000000" w:themeColor="text1" w:sz="2" w:space="0"/>
             </w:tcBorders>
             <w:shd w:val="clear" w:color="auto" w:fill="81D41A"/>
             <w:tcMar>
@@ -986,114 +2128,6 @@
           </w:tcPr>
           <w:p>
             <w:pPr>
-              <w:pStyle w:val="Textbody"/>
-            </w:pPr>
-            <w:r>
-              <w:t>0.7594297569958144</w:t>
-            </w:r>
-          </w:p>
-        </w:tc>
-        <w:tc>
-          <w:tcPr>
-            <w:tcW w:w="3213" w:type="dxa"/>
-            <w:tcBorders>
-              <w:left w:val="single" w:sz="2" w:space="0" w:color="000000"/>
-              <w:bottom w:val="single" w:sz="2" w:space="0" w:color="000000"/>
-              <w:right w:val="single" w:sz="2" w:space="0" w:color="000000"/>
-            </w:tcBorders>
-            <w:shd w:val="clear" w:color="auto" w:fill="FF0000"/>
-            <w:tcMar>
-              <w:top w:w="55" w:type="dxa"/>
-              <w:left w:w="55" w:type="dxa"/>
-              <w:bottom w:w="55" w:type="dxa"/>
-              <w:right w:w="55" w:type="dxa"/>
-            </w:tcMar>
-          </w:tcPr>
-          <w:p>
-            <w:pPr>
-              <w:pStyle w:val="TableContents"/>
-            </w:pPr>
-            <w:r>
-              <w:t>114.89221513200027</w:t>
-            </w:r>
-          </w:p>
-        </w:tc>
-      </w:tr>
-      <w:tr>
-        <w:tc>
-          <w:tcPr>
-            <w:tcW w:w="3213" w:type="dxa"/>
-            <w:tcBorders>
-              <w:left w:val="single" w:sz="2" w:space="0" w:color="000000"/>
-              <w:bottom w:val="single" w:sz="2" w:space="0" w:color="000000"/>
-            </w:tcBorders>
-            <w:shd w:val="clear" w:color="auto" w:fill="auto"/>
-            <w:tcMar>
-              <w:top w:w="55" w:type="dxa"/>
-              <w:left w:w="55" w:type="dxa"/>
-              <w:bottom w:w="55" w:type="dxa"/>
-              <w:right w:w="55" w:type="dxa"/>
-            </w:tcMar>
-          </w:tcPr>
-          <w:p>
-            <w:pPr>
-              <w:pStyle w:val="TableContents"/>
-              <w:rPr>
-                <w:b/>
-                <w:bCs/>
-              </w:rPr>
-            </w:pPr>
-            <w:r>
-              <w:rPr>
-                <w:b/>
-                <w:bCs/>
-              </w:rPr>
-              <w:t>Model evaluations</w:t>
-            </w:r>
-          </w:p>
-        </w:tc>
-        <w:tc>
-          <w:tcPr>
-            <w:tcW w:w="3213" w:type="dxa"/>
-            <w:tcBorders>
-              <w:left w:val="single" w:sz="2" w:space="0" w:color="000000"/>
-              <w:bottom w:val="single" w:sz="2" w:space="0" w:color="000000"/>
-            </w:tcBorders>
-            <w:shd w:val="clear" w:color="auto" w:fill="auto"/>
-            <w:tcMar>
-              <w:top w:w="55" w:type="dxa"/>
-              <w:left w:w="55" w:type="dxa"/>
-              <w:bottom w:w="55" w:type="dxa"/>
-              <w:right w:w="55" w:type="dxa"/>
-            </w:tcMar>
-          </w:tcPr>
-          <w:p>
-            <w:pPr>
-              <w:pStyle w:val="Textbody"/>
-            </w:pPr>
-            <w:r>
-              <w:t>252</w:t>
-            </w:r>
-          </w:p>
-        </w:tc>
-        <w:tc>
-          <w:tcPr>
-            <w:tcW w:w="3213" w:type="dxa"/>
-            <w:tcBorders>
-              <w:left w:val="single" w:sz="2" w:space="0" w:color="000000"/>
-              <w:bottom w:val="single" w:sz="2" w:space="0" w:color="000000"/>
-              <w:right w:val="single" w:sz="2" w:space="0" w:color="000000"/>
-            </w:tcBorders>
-            <w:shd w:val="clear" w:color="auto" w:fill="81D41A"/>
-            <w:tcMar>
-              <w:top w:w="55" w:type="dxa"/>
-              <w:left w:w="55" w:type="dxa"/>
-              <w:bottom w:w="55" w:type="dxa"/>
-              <w:right w:w="55" w:type="dxa"/>
-            </w:tcMar>
-          </w:tcPr>
-          <w:p>
-            <w:pPr>
               <w:pStyle w:val="TableContents"/>
             </w:pPr>
             <w:r>
@@ -1121,7 +2155,7 @@
     <w:p>
       <w:pPr>
         <w:rPr>
-          <w:rFonts w:ascii="Liberation Sans" w:eastAsia="Noto Sans CJK SC" w:hAnsi="Liberation Sans"/>
+          <w:rFonts w:ascii="Liberation Sans" w:hAnsi="Liberation Sans" w:eastAsia="Noto Sans CJK SC"/>
           <w:b/>
           <w:bCs/>
           <w:sz w:val="28"/>
@@ -1247,9 +2281,9 @@
           <w:tcPr>
             <w:tcW w:w="3213" w:type="dxa"/>
             <w:tcBorders>
-              <w:top w:val="single" w:sz="2" w:space="0" w:color="000000"/>
-              <w:left w:val="single" w:sz="2" w:space="0" w:color="000000"/>
-              <w:bottom w:val="single" w:sz="2" w:space="0" w:color="000000"/>
+              <w:top w:val="single" w:color="000000" w:themeColor="text1" w:sz="2" w:space="0"/>
+              <w:left w:val="single" w:color="000000" w:themeColor="text1" w:sz="2" w:space="0"/>
+              <w:bottom w:val="single" w:color="000000" w:themeColor="text1" w:sz="2" w:space="0"/>
             </w:tcBorders>
             <w:shd w:val="clear" w:color="auto" w:fill="auto"/>
             <w:tcMar>
@@ -1280,9 +2314,9 @@
           <w:tcPr>
             <w:tcW w:w="3213" w:type="dxa"/>
             <w:tcBorders>
-              <w:top w:val="single" w:sz="2" w:space="0" w:color="000000"/>
-              <w:left w:val="single" w:sz="2" w:space="0" w:color="000000"/>
-              <w:bottom w:val="single" w:sz="2" w:space="0" w:color="000000"/>
+              <w:top w:val="single" w:color="000000" w:themeColor="text1" w:sz="2" w:space="0"/>
+              <w:left w:val="single" w:color="000000" w:themeColor="text1" w:sz="2" w:space="0"/>
+              <w:bottom w:val="single" w:color="000000" w:themeColor="text1" w:sz="2" w:space="0"/>
             </w:tcBorders>
             <w:shd w:val="clear" w:color="auto" w:fill="auto"/>
             <w:tcMar>
@@ -1322,10 +2356,10 @@
           <w:tcPr>
             <w:tcW w:w="3213" w:type="dxa"/>
             <w:tcBorders>
-              <w:top w:val="single" w:sz="2" w:space="0" w:color="000000"/>
-              <w:left w:val="single" w:sz="2" w:space="0" w:color="000000"/>
-              <w:bottom w:val="single" w:sz="2" w:space="0" w:color="000000"/>
-              <w:right w:val="single" w:sz="2" w:space="0" w:color="000000"/>
+              <w:top w:val="single" w:color="000000" w:themeColor="text1" w:sz="2" w:space="0"/>
+              <w:left w:val="single" w:color="000000" w:themeColor="text1" w:sz="2" w:space="0"/>
+              <w:bottom w:val="single" w:color="000000" w:themeColor="text1" w:sz="2" w:space="0"/>
+              <w:right w:val="single" w:color="000000" w:themeColor="text1" w:sz="2" w:space="0"/>
             </w:tcBorders>
             <w:shd w:val="clear" w:color="auto" w:fill="auto"/>
             <w:tcMar>
@@ -1358,8 +2392,8 @@
           <w:tcPr>
             <w:tcW w:w="3213" w:type="dxa"/>
             <w:tcBorders>
-              <w:left w:val="single" w:sz="2" w:space="0" w:color="000000"/>
-              <w:bottom w:val="single" w:sz="2" w:space="0" w:color="000000"/>
+              <w:left w:val="single" w:color="000000" w:themeColor="text1" w:sz="2" w:space="0"/>
+              <w:bottom w:val="single" w:color="000000" w:themeColor="text1" w:sz="2" w:space="0"/>
             </w:tcBorders>
             <w:shd w:val="clear" w:color="auto" w:fill="auto"/>
             <w:tcMar>
@@ -1390,8 +2424,797 @@
           <w:tcPr>
             <w:tcW w:w="3213" w:type="dxa"/>
             <w:tcBorders>
-              <w:left w:val="single" w:sz="2" w:space="0" w:color="000000"/>
-              <w:bottom w:val="single" w:sz="2" w:space="0" w:color="000000"/>
+              <w:left w:val="single" w:color="000000" w:themeColor="text1" w:sz="2" w:space="0"/>
+              <w:bottom w:val="single" w:color="000000" w:themeColor="text1" w:sz="2" w:space="0"/>
+            </w:tcBorders>
+            <w:shd w:val="clear" w:color="auto" w:fill="auto"/>
+            <w:tcMar>
+              <w:top w:w="55" w:type="dxa"/>
+              <w:left w:w="55" w:type="dxa"/>
+              <w:bottom w:w="55" w:type="dxa"/>
+              <w:right w:w="55" w:type="dxa"/>
+            </w:tcMar>
+          </w:tcPr>
+          <w:p w14:noSpellErr="1">
+            <w:pPr>
+              <w:pStyle w:val="Textbody"/>
+              <w:spacing w:after="0" w:line="240" w:lineRule="auto"/>
+              <w:rPr>
+                <w:rFonts w:ascii="Liberation Serif" w:hAnsi="Liberation Serif" w:eastAsia="Liberation Serif" w:cs="Liberation Serif"/>
+              </w:rPr>
+            </w:pPr>
+            <w:r>
+              <w:rPr>
+                <w:rFonts w:ascii="Liberation Serif" w:hAnsi="Liberation Serif" w:eastAsia="Liberation Serif" w:cs="Liberation Serif"/>
+              </w:rPr>
+              <w:t>[1.11772134e-06</w:t>
+            </w:r>
+          </w:p>
+          <w:p w14:noSpellErr="1">
+            <w:pPr>
+              <w:pStyle w:val="Textbody"/>
+              <w:spacing w:after="0" w:line="240" w:lineRule="auto"/>
+              <w:rPr>
+                <w:rFonts w:ascii="Liberation Serif" w:hAnsi="Liberation Serif" w:eastAsia="Liberation Serif" w:cs="Liberation Serif"/>
+              </w:rPr>
+            </w:pPr>
+            <w:r>
+              <w:rPr>
+                <w:rFonts w:ascii="Liberation Serif" w:hAnsi="Liberation Serif" w:eastAsia="Liberation Serif" w:cs="Liberation Serif"/>
+              </w:rPr>
+              <w:t>4.42306248e-05</w:t>
+            </w:r>
+          </w:p>
+          <w:p w14:noSpellErr="1">
+            <w:pPr>
+              <w:pStyle w:val="Textbody"/>
+              <w:spacing w:after="0" w:line="240" w:lineRule="auto"/>
+              <w:rPr>
+                <w:rFonts w:ascii="Liberation Serif" w:hAnsi="Liberation Serif" w:eastAsia="Liberation Serif" w:cs="Liberation Serif"/>
+              </w:rPr>
+            </w:pPr>
+            <w:r>
+              <w:rPr>
+                <w:rFonts w:ascii="Liberation Serif" w:hAnsi="Liberation Serif" w:eastAsia="Liberation Serif" w:cs="Liberation Serif"/>
+              </w:rPr>
+              <w:t>2.85017410e-02</w:t>
+            </w:r>
+          </w:p>
+          <w:p w14:noSpellErr="1">
+            <w:pPr>
+              <w:pStyle w:val="Textbody"/>
+              <w:spacing w:after="0" w:line="240" w:lineRule="auto"/>
+              <w:rPr>
+                <w:rFonts w:ascii="Liberation Serif" w:hAnsi="Liberation Serif" w:eastAsia="Liberation Serif" w:cs="Liberation Serif"/>
+              </w:rPr>
+            </w:pPr>
+            <w:r>
+              <w:rPr>
+                <w:rFonts w:ascii="Liberation Serif" w:hAnsi="Liberation Serif" w:eastAsia="Liberation Serif" w:cs="Liberation Serif"/>
+              </w:rPr>
+              <w:t>3.45979312e-01</w:t>
+            </w:r>
+          </w:p>
+          <w:p w14:noSpellErr="1">
+            <w:pPr>
+              <w:pStyle w:val="Textbody"/>
+              <w:spacing w:after="0" w:line="240" w:lineRule="auto"/>
+              <w:rPr>
+                <w:rFonts w:ascii="Liberation Serif" w:hAnsi="Liberation Serif" w:eastAsia="Liberation Serif" w:cs="Liberation Serif"/>
+              </w:rPr>
+            </w:pPr>
+            <w:r>
+              <w:rPr>
+                <w:rFonts w:ascii="Liberation Serif" w:hAnsi="Liberation Serif" w:eastAsia="Liberation Serif" w:cs="Liberation Serif"/>
+              </w:rPr>
+              <w:t>2.33460108e-02</w:t>
+            </w:r>
+          </w:p>
+          <w:p w14:noSpellErr="1">
+            <w:pPr>
+              <w:pStyle w:val="Textbody"/>
+              <w:spacing w:after="0" w:line="240" w:lineRule="auto"/>
+              <w:rPr>
+                <w:rFonts w:ascii="Liberation Serif" w:hAnsi="Liberation Serif" w:eastAsia="Liberation Serif" w:cs="Liberation Serif"/>
+              </w:rPr>
+            </w:pPr>
+            <w:r>
+              <w:rPr>
+                <w:rFonts w:ascii="Liberation Serif" w:hAnsi="Liberation Serif" w:eastAsia="Liberation Serif" w:cs="Liberation Serif"/>
+              </w:rPr>
+              <w:t>2.57661105e-06</w:t>
+            </w:r>
+          </w:p>
+          <w:p w14:noSpellErr="1">
+            <w:pPr>
+              <w:pStyle w:val="Textbody"/>
+              <w:spacing w:after="0" w:line="240" w:lineRule="auto"/>
+              <w:rPr>
+                <w:rFonts w:ascii="Liberation Serif" w:hAnsi="Liberation Serif" w:eastAsia="Liberation Serif" w:cs="Liberation Serif"/>
+              </w:rPr>
+            </w:pPr>
+            <w:r>
+              <w:rPr>
+                <w:rFonts w:ascii="Liberation Serif" w:hAnsi="Liberation Serif" w:eastAsia="Liberation Serif" w:cs="Liberation Serif"/>
+              </w:rPr>
+              <w:t>1.02035604e-01</w:t>
+            </w:r>
+          </w:p>
+          <w:p w14:noSpellErr="1">
+            <w:pPr>
+              <w:pStyle w:val="Textbody"/>
+              <w:spacing w:after="0" w:line="240" w:lineRule="auto"/>
+              <w:rPr>
+                <w:rFonts w:ascii="Liberation Serif" w:hAnsi="Liberation Serif" w:eastAsia="Liberation Serif" w:cs="Liberation Serif"/>
+              </w:rPr>
+            </w:pPr>
+            <w:r>
+              <w:rPr>
+                <w:rFonts w:ascii="Liberation Serif" w:hAnsi="Liberation Serif" w:eastAsia="Liberation Serif" w:cs="Liberation Serif"/>
+              </w:rPr>
+              <w:t>3.28843601e-02</w:t>
+            </w:r>
+          </w:p>
+          <w:p w14:noSpellErr="1">
+            <w:pPr>
+              <w:pStyle w:val="Textbody"/>
+              <w:spacing w:after="0" w:line="240" w:lineRule="auto"/>
+              <w:rPr>
+                <w:rFonts w:ascii="Liberation Serif" w:hAnsi="Liberation Serif" w:eastAsia="Liberation Serif" w:cs="Liberation Serif"/>
+              </w:rPr>
+            </w:pPr>
+            <w:r>
+              <w:rPr>
+                <w:rFonts w:ascii="Liberation Serif" w:hAnsi="Liberation Serif" w:eastAsia="Liberation Serif" w:cs="Liberation Serif"/>
+              </w:rPr>
+              <w:t>2.83664387e-06</w:t>
+            </w:r>
+          </w:p>
+          <w:p w14:noSpellErr="1">
+            <w:pPr>
+              <w:pStyle w:val="Textbody"/>
+              <w:spacing w:after="0" w:line="240" w:lineRule="auto"/>
+              <w:rPr>
+                <w:rFonts w:ascii="Liberation Serif" w:hAnsi="Liberation Serif" w:eastAsia="Liberation Serif" w:cs="Liberation Serif"/>
+              </w:rPr>
+            </w:pPr>
+            <w:r>
+              <w:rPr>
+                <w:rFonts w:ascii="Liberation Serif" w:hAnsi="Liberation Serif" w:eastAsia="Liberation Serif" w:cs="Liberation Serif"/>
+              </w:rPr>
+              <w:t>2.33070955e-02</w:t>
+            </w:r>
+          </w:p>
+          <w:p w14:noSpellErr="1">
+            <w:pPr>
+              <w:pStyle w:val="Textbody"/>
+              <w:spacing w:after="0" w:line="240" w:lineRule="auto"/>
+              <w:rPr>
+                <w:rFonts w:ascii="Liberation Serif" w:hAnsi="Liberation Serif" w:eastAsia="Liberation Serif" w:cs="Liberation Serif"/>
+              </w:rPr>
+            </w:pPr>
+            <w:r>
+              <w:rPr>
+                <w:rFonts w:ascii="Liberation Serif" w:hAnsi="Liberation Serif" w:eastAsia="Liberation Serif" w:cs="Liberation Serif"/>
+              </w:rPr>
+              <w:t>1.44304635e-06</w:t>
+            </w:r>
+          </w:p>
+          <w:p w14:noSpellErr="1">
+            <w:pPr>
+              <w:pStyle w:val="Textbody"/>
+              <w:spacing w:after="0" w:line="240" w:lineRule="auto"/>
+              <w:rPr>
+                <w:rFonts w:ascii="Liberation Serif" w:hAnsi="Liberation Serif" w:eastAsia="Liberation Serif" w:cs="Liberation Serif"/>
+              </w:rPr>
+            </w:pPr>
+            <w:r>
+              <w:rPr>
+                <w:rFonts w:ascii="Liberation Serif" w:hAnsi="Liberation Serif" w:eastAsia="Liberation Serif" w:cs="Liberation Serif"/>
+              </w:rPr>
+              <w:t>7.87229723e-06</w:t>
+            </w:r>
+          </w:p>
+          <w:p w14:noSpellErr="1">
+            <w:pPr>
+              <w:pStyle w:val="Textbody"/>
+              <w:spacing w:after="0" w:line="240" w:lineRule="auto"/>
+              <w:rPr>
+                <w:rFonts w:ascii="Liberation Serif" w:hAnsi="Liberation Serif" w:eastAsia="Liberation Serif" w:cs="Liberation Serif"/>
+              </w:rPr>
+            </w:pPr>
+            <w:r>
+              <w:rPr>
+                <w:rFonts w:ascii="Liberation Serif" w:hAnsi="Liberation Serif" w:eastAsia="Liberation Serif" w:cs="Liberation Serif"/>
+              </w:rPr>
+              <w:t>7.22628698e-05</w:t>
+            </w:r>
+          </w:p>
+          <w:p w14:noSpellErr="1">
+            <w:pPr>
+              <w:pStyle w:val="Textbody"/>
+              <w:spacing w:after="0" w:line="240" w:lineRule="auto"/>
+              <w:rPr>
+                <w:rFonts w:ascii="Liberation Serif" w:hAnsi="Liberation Serif" w:eastAsia="Liberation Serif" w:cs="Liberation Serif"/>
+              </w:rPr>
+            </w:pPr>
+            <w:r>
+              <w:rPr>
+                <w:rFonts w:ascii="Liberation Serif" w:hAnsi="Liberation Serif" w:eastAsia="Liberation Serif" w:cs="Liberation Serif"/>
+              </w:rPr>
+              <w:t>1.36209733e-02</w:t>
+            </w:r>
+          </w:p>
+          <w:p w14:noSpellErr="1">
+            <w:pPr>
+              <w:pStyle w:val="Textbody"/>
+              <w:spacing w:after="0" w:line="240" w:lineRule="auto"/>
+              <w:rPr>
+                <w:rFonts w:ascii="Liberation Serif" w:hAnsi="Liberation Serif" w:eastAsia="Liberation Serif" w:cs="Liberation Serif"/>
+              </w:rPr>
+            </w:pPr>
+            <w:r>
+              <w:rPr>
+                <w:rFonts w:ascii="Liberation Serif" w:hAnsi="Liberation Serif" w:eastAsia="Liberation Serif" w:cs="Liberation Serif"/>
+              </w:rPr>
+              <w:t>3.68460579e-01</w:t>
+            </w:r>
+          </w:p>
+          <w:p w14:noSpellErr="1">
+            <w:pPr>
+              <w:pStyle w:val="Textbody"/>
+              <w:spacing w:after="0" w:line="240" w:lineRule="auto"/>
+              <w:rPr>
+                <w:rFonts w:ascii="Liberation Serif" w:hAnsi="Liberation Serif" w:eastAsia="Liberation Serif" w:cs="Liberation Serif"/>
+              </w:rPr>
+            </w:pPr>
+            <w:r>
+              <w:rPr>
+                <w:rFonts w:ascii="Liberation Serif" w:hAnsi="Liberation Serif" w:eastAsia="Liberation Serif" w:cs="Liberation Serif"/>
+              </w:rPr>
+              <w:t>2.95497778e-02</w:t>
+            </w:r>
+          </w:p>
+          <w:p w14:noSpellErr="1">
+            <w:pPr>
+              <w:pStyle w:val="Textbody"/>
+              <w:spacing w:after="0" w:line="240" w:lineRule="auto"/>
+              <w:rPr>
+                <w:rFonts w:ascii="Liberation Serif" w:hAnsi="Liberation Serif" w:eastAsia="Liberation Serif" w:cs="Liberation Serif"/>
+              </w:rPr>
+            </w:pPr>
+            <w:r>
+              <w:rPr>
+                <w:rFonts w:ascii="Liberation Serif" w:hAnsi="Liberation Serif" w:eastAsia="Liberation Serif" w:cs="Liberation Serif"/>
+              </w:rPr>
+              <w:t>1.71769333e-06</w:t>
+            </w:r>
+          </w:p>
+          <w:p w14:noSpellErr="1">
+            <w:pPr>
+              <w:pStyle w:val="Textbody"/>
+              <w:spacing w:after="0" w:line="240" w:lineRule="auto"/>
+              <w:rPr>
+                <w:rFonts w:ascii="Liberation Serif" w:hAnsi="Liberation Serif" w:eastAsia="Liberation Serif" w:cs="Liberation Serif"/>
+              </w:rPr>
+            </w:pPr>
+            <w:r>
+              <w:rPr>
+                <w:rFonts w:ascii="Liberation Serif" w:hAnsi="Liberation Serif" w:eastAsia="Liberation Serif" w:cs="Liberation Serif"/>
+              </w:rPr>
+              <w:t>6.01628601e-02</w:t>
+            </w:r>
+          </w:p>
+          <w:p w14:noSpellErr="1">
+            <w:pPr>
+              <w:pStyle w:val="Textbody"/>
+              <w:spacing w:after="0" w:line="240" w:lineRule="auto"/>
+              <w:rPr>
+                <w:rFonts w:ascii="Liberation Serif" w:hAnsi="Liberation Serif" w:eastAsia="Liberation Serif" w:cs="Liberation Serif"/>
+              </w:rPr>
+            </w:pPr>
+            <w:r>
+              <w:rPr>
+                <w:rFonts w:ascii="Liberation Serif" w:hAnsi="Liberation Serif" w:eastAsia="Liberation Serif" w:cs="Liberation Serif"/>
+              </w:rPr>
+              <w:t>3.01599686e-02</w:t>
+            </w:r>
+          </w:p>
+          <w:p w14:noSpellErr="1">
+            <w:pPr>
+              <w:pStyle w:val="Textbody"/>
+              <w:spacing w:after="0" w:line="240" w:lineRule="auto"/>
+              <w:rPr>
+                <w:rFonts w:ascii="Liberation Serif" w:hAnsi="Liberation Serif" w:eastAsia="Liberation Serif" w:cs="Liberation Serif"/>
+              </w:rPr>
+            </w:pPr>
+            <w:r>
+              <w:rPr>
+                <w:rFonts w:ascii="Liberation Serif" w:hAnsi="Liberation Serif" w:eastAsia="Liberation Serif" w:cs="Liberation Serif"/>
+              </w:rPr>
+              <w:t>2.48081674e-06</w:t>
+            </w:r>
+          </w:p>
+          <w:p w14:noSpellErr="1">
+            <w:pPr>
+              <w:pStyle w:val="Textbody"/>
+              <w:spacing w:after="0" w:line="240" w:lineRule="auto"/>
+              <w:rPr>
+                <w:rFonts w:ascii="Liberation Serif" w:hAnsi="Liberation Serif" w:eastAsia="Liberation Serif" w:cs="Liberation Serif"/>
+              </w:rPr>
+            </w:pPr>
+            <w:r>
+              <w:rPr>
+                <w:rFonts w:ascii="Liberation Serif" w:hAnsi="Liberation Serif" w:eastAsia="Liberation Serif" w:cs="Liberation Serif"/>
+              </w:rPr>
+              <w:t>2.36671750e-02</w:t>
+            </w:r>
+          </w:p>
+          <w:p w14:noSpellErr="1">
+            <w:pPr>
+              <w:pStyle w:val="Textbody"/>
+              <w:spacing w:after="0" w:line="240" w:lineRule="auto"/>
+              <w:rPr>
+                <w:rFonts w:ascii="Liberation Serif" w:hAnsi="Liberation Serif" w:eastAsia="Liberation Serif" w:cs="Liberation Serif"/>
+              </w:rPr>
+            </w:pPr>
+            <w:r>
+              <w:rPr>
+                <w:rFonts w:ascii="Liberation Serif" w:hAnsi="Liberation Serif" w:eastAsia="Liberation Serif" w:cs="Liberation Serif"/>
+              </w:rPr>
+              <w:t>1.08325532e-06]</w:t>
+            </w:r>
+          </w:p>
+        </w:tc>
+        <w:tc>
+          <w:tcPr>
+            <w:tcW w:w="3213" w:type="dxa"/>
+            <w:tcBorders>
+              <w:left w:val="single" w:color="000000" w:themeColor="text1" w:sz="2" w:space="0"/>
+              <w:bottom w:val="single" w:color="000000" w:themeColor="text1" w:sz="2" w:space="0"/>
+              <w:right w:val="single" w:color="000000" w:themeColor="text1" w:sz="2" w:space="0"/>
+            </w:tcBorders>
+            <w:shd w:val="clear" w:color="auto" w:fill="auto"/>
+            <w:tcMar>
+              <w:top w:w="55" w:type="dxa"/>
+              <w:left w:w="55" w:type="dxa"/>
+              <w:bottom w:w="55" w:type="dxa"/>
+              <w:right w:w="55" w:type="dxa"/>
+            </w:tcMar>
+          </w:tcPr>
+          <w:p w14:noSpellErr="1">
+            <w:pPr>
+              <w:pStyle w:val="TableContents"/>
+              <w:spacing w:line="240" w:lineRule="auto"/>
+              <w:rPr>
+                <w:rFonts w:ascii="Liberation Serif" w:hAnsi="Liberation Serif" w:eastAsia="Liberation Serif" w:cs="Liberation Serif"/>
+                <w:sz w:val="24"/>
+                <w:szCs w:val="24"/>
+              </w:rPr>
+            </w:pPr>
+            <w:r>
+              <w:rPr>
+                <w:rFonts w:ascii="Liberation Serif" w:hAnsi="Liberation Serif" w:eastAsia="Liberation Serif" w:cs="Liberation Serif"/>
+              </w:rPr>
+              <w:t>[</w:t>
+            </w:r>
+            <w:r>
+              <w:rPr>
+                <w:rFonts w:ascii="Liberation Serif" w:hAnsi="Liberation Serif" w:eastAsia="Liberation Serif" w:cs="Liberation Serif"/>
+                <w:sz w:val="24"/>
+                <w:szCs w:val="24"/>
+              </w:rPr>
+              <w:t>1.11743209e-06</w:t>
+            </w:r>
+          </w:p>
+          <w:p w14:noSpellErr="1">
+            <w:pPr>
+              <w:pStyle w:val="TableContents"/>
+              <w:spacing w:line="240" w:lineRule="auto"/>
+              <w:rPr>
+                <w:rFonts w:ascii="Liberation Serif" w:hAnsi="Liberation Serif" w:eastAsia="Liberation Serif" w:cs="Liberation Serif"/>
+                <w:sz w:val="24"/>
+                <w:szCs w:val="24"/>
+              </w:rPr>
+            </w:pPr>
+            <w:r>
+              <w:rPr>
+                <w:rFonts w:ascii="Liberation Serif" w:hAnsi="Liberation Serif" w:eastAsia="Liberation Serif" w:cs="Liberation Serif"/>
+                <w:sz w:val="24"/>
+                <w:szCs w:val="24"/>
+              </w:rPr>
+              <w:t>4.40025000e-05</w:t>
+            </w:r>
+          </w:p>
+          <w:p w14:noSpellErr="1">
+            <w:pPr>
+              <w:pStyle w:val="TableContents"/>
+              <w:spacing w:line="240" w:lineRule="auto"/>
+              <w:rPr>
+                <w:rFonts w:ascii="Liberation Serif" w:hAnsi="Liberation Serif" w:eastAsia="Liberation Serif" w:cs="Liberation Serif"/>
+                <w:sz w:val="24"/>
+                <w:szCs w:val="24"/>
+              </w:rPr>
+            </w:pPr>
+            <w:r>
+              <w:rPr>
+                <w:rFonts w:ascii="Liberation Serif" w:hAnsi="Liberation Serif" w:eastAsia="Liberation Serif" w:cs="Liberation Serif"/>
+                <w:sz w:val="24"/>
+                <w:szCs w:val="24"/>
+              </w:rPr>
+              <w:t>3.29773169e-02</w:t>
+            </w:r>
+          </w:p>
+          <w:p w14:noSpellErr="1">
+            <w:pPr>
+              <w:pStyle w:val="TableContents"/>
+              <w:spacing w:line="240" w:lineRule="auto"/>
+              <w:rPr>
+                <w:rFonts w:ascii="Liberation Serif" w:hAnsi="Liberation Serif" w:eastAsia="Liberation Serif" w:cs="Liberation Serif"/>
+                <w:sz w:val="24"/>
+                <w:szCs w:val="24"/>
+              </w:rPr>
+            </w:pPr>
+            <w:r>
+              <w:rPr>
+                <w:rFonts w:ascii="Liberation Serif" w:hAnsi="Liberation Serif" w:eastAsia="Liberation Serif" w:cs="Liberation Serif"/>
+                <w:sz w:val="24"/>
+                <w:szCs w:val="24"/>
+              </w:rPr>
+              <w:t>5.01644723e-01</w:t>
+            </w:r>
+          </w:p>
+          <w:p w14:noSpellErr="1">
+            <w:pPr>
+              <w:pStyle w:val="TableContents"/>
+              <w:spacing w:line="240" w:lineRule="auto"/>
+              <w:rPr>
+                <w:rFonts w:ascii="Liberation Serif" w:hAnsi="Liberation Serif" w:eastAsia="Liberation Serif" w:cs="Liberation Serif"/>
+                <w:sz w:val="24"/>
+                <w:szCs w:val="24"/>
+              </w:rPr>
+            </w:pPr>
+            <w:r>
+              <w:rPr>
+                <w:rFonts w:ascii="Liberation Serif" w:hAnsi="Liberation Serif" w:eastAsia="Liberation Serif" w:cs="Liberation Serif"/>
+                <w:sz w:val="24"/>
+                <w:szCs w:val="24"/>
+              </w:rPr>
+              <w:t>2.33019105e-02</w:t>
+            </w:r>
+          </w:p>
+          <w:p w14:noSpellErr="1">
+            <w:pPr>
+              <w:pStyle w:val="TableContents"/>
+              <w:spacing w:line="240" w:lineRule="auto"/>
+              <w:rPr>
+                <w:rFonts w:ascii="Liberation Serif" w:hAnsi="Liberation Serif" w:eastAsia="Liberation Serif" w:cs="Liberation Serif"/>
+                <w:sz w:val="24"/>
+                <w:szCs w:val="24"/>
+              </w:rPr>
+            </w:pPr>
+            <w:r>
+              <w:rPr>
+                <w:rFonts w:ascii="Liberation Serif" w:hAnsi="Liberation Serif" w:eastAsia="Liberation Serif" w:cs="Liberation Serif"/>
+                <w:sz w:val="24"/>
+                <w:szCs w:val="24"/>
+              </w:rPr>
+              <w:t>2.37534043e-06</w:t>
+            </w:r>
+          </w:p>
+          <w:p w14:noSpellErr="1">
+            <w:pPr>
+              <w:pStyle w:val="TableContents"/>
+              <w:spacing w:line="240" w:lineRule="auto"/>
+              <w:rPr>
+                <w:rFonts w:ascii="Liberation Serif" w:hAnsi="Liberation Serif" w:eastAsia="Liberation Serif" w:cs="Liberation Serif"/>
+                <w:sz w:val="24"/>
+                <w:szCs w:val="24"/>
+              </w:rPr>
+            </w:pPr>
+            <w:r>
+              <w:rPr>
+                <w:rFonts w:ascii="Liberation Serif" w:hAnsi="Liberation Serif" w:eastAsia="Liberation Serif" w:cs="Liberation Serif"/>
+                <w:sz w:val="24"/>
+                <w:szCs w:val="24"/>
+              </w:rPr>
+              <w:t>1.04074200e-01</w:t>
+            </w:r>
+          </w:p>
+          <w:p w14:noSpellErr="1">
+            <w:pPr>
+              <w:pStyle w:val="TableContents"/>
+              <w:spacing w:line="240" w:lineRule="auto"/>
+              <w:rPr>
+                <w:rFonts w:ascii="Liberation Serif" w:hAnsi="Liberation Serif" w:eastAsia="Liberation Serif" w:cs="Liberation Serif"/>
+                <w:sz w:val="24"/>
+                <w:szCs w:val="24"/>
+              </w:rPr>
+            </w:pPr>
+            <w:r>
+              <w:rPr>
+                <w:rFonts w:ascii="Liberation Serif" w:hAnsi="Liberation Serif" w:eastAsia="Liberation Serif" w:cs="Liberation Serif"/>
+                <w:sz w:val="24"/>
+                <w:szCs w:val="24"/>
+              </w:rPr>
+              <w:t>2.33015791e-02</w:t>
+            </w:r>
+          </w:p>
+          <w:p w14:noSpellErr="1">
+            <w:pPr>
+              <w:pStyle w:val="TableContents"/>
+              <w:spacing w:line="240" w:lineRule="auto"/>
+              <w:rPr>
+                <w:rFonts w:ascii="Liberation Serif" w:hAnsi="Liberation Serif" w:eastAsia="Liberation Serif" w:cs="Liberation Serif"/>
+                <w:sz w:val="24"/>
+                <w:szCs w:val="24"/>
+              </w:rPr>
+            </w:pPr>
+            <w:r>
+              <w:rPr>
+                <w:rFonts w:ascii="Liberation Serif" w:hAnsi="Liberation Serif" w:eastAsia="Liberation Serif" w:cs="Liberation Serif"/>
+                <w:sz w:val="24"/>
+                <w:szCs w:val="24"/>
+              </w:rPr>
+              <w:t>2.95611906e-06</w:t>
+            </w:r>
+          </w:p>
+          <w:p w14:noSpellErr="1">
+            <w:pPr>
+              <w:pStyle w:val="TableContents"/>
+              <w:spacing w:line="240" w:lineRule="auto"/>
+              <w:rPr>
+                <w:rFonts w:ascii="Liberation Serif" w:hAnsi="Liberation Serif" w:eastAsia="Liberation Serif" w:cs="Liberation Serif"/>
+                <w:sz w:val="24"/>
+                <w:szCs w:val="24"/>
+              </w:rPr>
+            </w:pPr>
+            <w:r>
+              <w:rPr>
+                <w:rFonts w:ascii="Liberation Serif" w:hAnsi="Liberation Serif" w:eastAsia="Liberation Serif" w:cs="Liberation Serif"/>
+                <w:sz w:val="24"/>
+                <w:szCs w:val="24"/>
+              </w:rPr>
+              <w:t>2.33023544e-02</w:t>
+            </w:r>
+          </w:p>
+          <w:p w14:noSpellErr="1">
+            <w:pPr>
+              <w:pStyle w:val="TableContents"/>
+              <w:spacing w:line="240" w:lineRule="auto"/>
+              <w:rPr>
+                <w:rFonts w:ascii="Liberation Serif" w:hAnsi="Liberation Serif" w:eastAsia="Liberation Serif" w:cs="Liberation Serif"/>
+                <w:sz w:val="24"/>
+                <w:szCs w:val="24"/>
+              </w:rPr>
+            </w:pPr>
+            <w:r>
+              <w:rPr>
+                <w:rFonts w:ascii="Liberation Serif" w:hAnsi="Liberation Serif" w:eastAsia="Liberation Serif" w:cs="Liberation Serif"/>
+                <w:sz w:val="24"/>
+                <w:szCs w:val="24"/>
+              </w:rPr>
+              <w:t>1.77700528e-06</w:t>
+            </w:r>
+          </w:p>
+          <w:p w14:noSpellErr="1">
+            <w:pPr>
+              <w:pStyle w:val="TableContents"/>
+              <w:spacing w:line="240" w:lineRule="auto"/>
+              <w:rPr>
+                <w:rFonts w:ascii="Liberation Serif" w:hAnsi="Liberation Serif" w:eastAsia="Liberation Serif" w:cs="Liberation Serif"/>
+                <w:sz w:val="24"/>
+                <w:szCs w:val="24"/>
+              </w:rPr>
+            </w:pPr>
+            <w:r>
+              <w:rPr>
+                <w:rFonts w:ascii="Liberation Serif" w:hAnsi="Liberation Serif" w:eastAsia="Liberation Serif" w:cs="Liberation Serif"/>
+                <w:sz w:val="24"/>
+                <w:szCs w:val="24"/>
+              </w:rPr>
+              <w:t>7.86577500e-06</w:t>
+            </w:r>
+          </w:p>
+          <w:p w14:noSpellErr="1">
+            <w:pPr>
+              <w:pStyle w:val="TableContents"/>
+              <w:spacing w:line="240" w:lineRule="auto"/>
+              <w:rPr>
+                <w:rFonts w:ascii="Liberation Serif" w:hAnsi="Liberation Serif" w:eastAsia="Liberation Serif" w:cs="Liberation Serif"/>
+                <w:sz w:val="24"/>
+                <w:szCs w:val="24"/>
+              </w:rPr>
+            </w:pPr>
+            <w:r>
+              <w:rPr>
+                <w:rFonts w:ascii="Liberation Serif" w:hAnsi="Liberation Serif" w:eastAsia="Liberation Serif" w:cs="Liberation Serif"/>
+                <w:sz w:val="24"/>
+                <w:szCs w:val="24"/>
+              </w:rPr>
+              <w:t>7.22100000e-05</w:t>
+            </w:r>
+          </w:p>
+          <w:p w14:noSpellErr="1">
+            <w:pPr>
+              <w:pStyle w:val="TableContents"/>
+              <w:spacing w:line="240" w:lineRule="auto"/>
+              <w:rPr>
+                <w:rFonts w:ascii="Liberation Serif" w:hAnsi="Liberation Serif" w:eastAsia="Liberation Serif" w:cs="Liberation Serif"/>
+                <w:sz w:val="24"/>
+                <w:szCs w:val="24"/>
+              </w:rPr>
+            </w:pPr>
+            <w:r>
+              <w:rPr>
+                <w:rFonts w:ascii="Liberation Serif" w:hAnsi="Liberation Serif" w:eastAsia="Liberation Serif" w:cs="Liberation Serif"/>
+                <w:sz w:val="24"/>
+                <w:szCs w:val="24"/>
+              </w:rPr>
+              <w:t>1.76876690e-02</w:t>
+            </w:r>
+          </w:p>
+          <w:p w14:noSpellErr="1">
+            <w:pPr>
+              <w:pStyle w:val="TableContents"/>
+              <w:spacing w:line="240" w:lineRule="auto"/>
+              <w:rPr>
+                <w:rFonts w:ascii="Liberation Serif" w:hAnsi="Liberation Serif" w:eastAsia="Liberation Serif" w:cs="Liberation Serif"/>
+                <w:sz w:val="24"/>
+                <w:szCs w:val="24"/>
+              </w:rPr>
+            </w:pPr>
+            <w:r>
+              <w:rPr>
+                <w:rFonts w:ascii="Liberation Serif" w:hAnsi="Liberation Serif" w:eastAsia="Liberation Serif" w:cs="Liberation Serif"/>
+                <w:sz w:val="24"/>
+                <w:szCs w:val="24"/>
+              </w:rPr>
+              <w:t>4.21488733e-01</w:t>
+            </w:r>
+          </w:p>
+          <w:p w14:noSpellErr="1">
+            <w:pPr>
+              <w:pStyle w:val="TableContents"/>
+              <w:spacing w:line="240" w:lineRule="auto"/>
+              <w:rPr>
+                <w:rFonts w:ascii="Liberation Serif" w:hAnsi="Liberation Serif" w:eastAsia="Liberation Serif" w:cs="Liberation Serif"/>
+                <w:sz w:val="24"/>
+                <w:szCs w:val="24"/>
+              </w:rPr>
+            </w:pPr>
+            <w:r>
+              <w:rPr>
+                <w:rFonts w:ascii="Liberation Serif" w:hAnsi="Liberation Serif" w:eastAsia="Liberation Serif" w:cs="Liberation Serif"/>
+                <w:sz w:val="24"/>
+                <w:szCs w:val="24"/>
+              </w:rPr>
+              <w:t>3.07201770e-02</w:t>
+            </w:r>
+          </w:p>
+          <w:p w14:noSpellErr="1">
+            <w:pPr>
+              <w:pStyle w:val="TableContents"/>
+              <w:spacing w:line="240" w:lineRule="auto"/>
+              <w:rPr>
+                <w:rFonts w:ascii="Liberation Serif" w:hAnsi="Liberation Serif" w:eastAsia="Liberation Serif" w:cs="Liberation Serif"/>
+                <w:sz w:val="24"/>
+                <w:szCs w:val="24"/>
+              </w:rPr>
+            </w:pPr>
+            <w:r>
+              <w:rPr>
+                <w:rFonts w:ascii="Liberation Serif" w:hAnsi="Liberation Serif" w:eastAsia="Liberation Serif" w:cs="Liberation Serif"/>
+                <w:sz w:val="24"/>
+                <w:szCs w:val="24"/>
+              </w:rPr>
+              <w:t>1.69078343e-06</w:t>
+            </w:r>
+          </w:p>
+          <w:p w14:noSpellErr="1">
+            <w:pPr>
+              <w:pStyle w:val="TableContents"/>
+              <w:spacing w:line="240" w:lineRule="auto"/>
+              <w:rPr>
+                <w:rFonts w:ascii="Liberation Serif" w:hAnsi="Liberation Serif" w:eastAsia="Liberation Serif" w:cs="Liberation Serif"/>
+                <w:sz w:val="24"/>
+                <w:szCs w:val="24"/>
+              </w:rPr>
+            </w:pPr>
+            <w:r>
+              <w:rPr>
+                <w:rFonts w:ascii="Liberation Serif" w:hAnsi="Liberation Serif" w:eastAsia="Liberation Serif" w:cs="Liberation Serif"/>
+                <w:sz w:val="24"/>
+                <w:szCs w:val="24"/>
+              </w:rPr>
+              <w:t>6.25333450e-02</w:t>
+            </w:r>
+          </w:p>
+          <w:p w14:noSpellErr="1">
+            <w:pPr>
+              <w:pStyle w:val="TableContents"/>
+              <w:spacing w:line="240" w:lineRule="auto"/>
+              <w:rPr>
+                <w:rFonts w:ascii="Liberation Serif" w:hAnsi="Liberation Serif" w:eastAsia="Liberation Serif" w:cs="Liberation Serif"/>
+                <w:sz w:val="24"/>
+                <w:szCs w:val="24"/>
+              </w:rPr>
+            </w:pPr>
+            <w:r>
+              <w:rPr>
+                <w:rFonts w:ascii="Liberation Serif" w:hAnsi="Liberation Serif" w:eastAsia="Liberation Serif" w:cs="Liberation Serif"/>
+                <w:sz w:val="24"/>
+                <w:szCs w:val="24"/>
+              </w:rPr>
+              <w:t>3.88364300e-02</w:t>
+            </w:r>
+          </w:p>
+          <w:p w14:noSpellErr="1">
+            <w:pPr>
+              <w:pStyle w:val="TableContents"/>
+              <w:spacing w:line="240" w:lineRule="auto"/>
+              <w:rPr>
+                <w:rFonts w:ascii="Liberation Serif" w:hAnsi="Liberation Serif" w:eastAsia="Liberation Serif" w:cs="Liberation Serif"/>
+                <w:sz w:val="24"/>
+                <w:szCs w:val="24"/>
+              </w:rPr>
+            </w:pPr>
+            <w:r>
+              <w:rPr>
+                <w:rFonts w:ascii="Liberation Serif" w:hAnsi="Liberation Serif" w:eastAsia="Liberation Serif" w:cs="Liberation Serif"/>
+                <w:sz w:val="24"/>
+                <w:szCs w:val="24"/>
+              </w:rPr>
+              <w:t>1.95655409e-06</w:t>
+            </w:r>
+          </w:p>
+          <w:p w14:noSpellErr="1">
+            <w:pPr>
+              <w:pStyle w:val="TableContents"/>
+              <w:spacing w:line="240" w:lineRule="auto"/>
+              <w:rPr>
+                <w:rFonts w:ascii="Liberation Serif" w:hAnsi="Liberation Serif" w:eastAsia="Liberation Serif" w:cs="Liberation Serif"/>
+                <w:sz w:val="24"/>
+                <w:szCs w:val="24"/>
+              </w:rPr>
+            </w:pPr>
+            <w:r>
+              <w:rPr>
+                <w:rFonts w:ascii="Liberation Serif" w:hAnsi="Liberation Serif" w:eastAsia="Liberation Serif" w:cs="Liberation Serif"/>
+                <w:sz w:val="24"/>
+                <w:szCs w:val="24"/>
+              </w:rPr>
+              <w:t>2.33027557e-02</w:t>
+            </w:r>
+          </w:p>
+          <w:p w14:noSpellErr="1">
+            <w:pPr>
+              <w:pStyle w:val="TableContents"/>
+              <w:spacing w:line="240" w:lineRule="auto"/>
+              <w:rPr>
+                <w:rFonts w:ascii="Liberation Serif" w:hAnsi="Liberation Serif" w:eastAsia="Liberation Serif" w:cs="Liberation Serif"/>
+                <w:sz w:val="24"/>
+                <w:szCs w:val="24"/>
+              </w:rPr>
+            </w:pPr>
+            <w:r>
+              <w:rPr>
+                <w:rFonts w:ascii="Liberation Serif" w:hAnsi="Liberation Serif" w:eastAsia="Liberation Serif" w:cs="Liberation Serif"/>
+                <w:sz w:val="24"/>
+                <w:szCs w:val="24"/>
+              </w:rPr>
+              <w:t>8.71881206e-07]</w:t>
+            </w:r>
+          </w:p>
+        </w:tc>
+      </w:tr>
+      <w:tr>
+        <w:tc>
+          <w:tcPr>
+            <w:tcW w:w="3213" w:type="dxa"/>
+            <w:tcBorders>
+              <w:left w:val="single" w:color="000000" w:themeColor="text1" w:sz="2" w:space="0"/>
+              <w:bottom w:val="single" w:color="000000" w:themeColor="text1" w:sz="2" w:space="0"/>
             </w:tcBorders>
             <w:shd w:val="clear" w:color="auto" w:fill="auto"/>
             <w:tcMar>
@@ -1403,200 +3226,18 @@
           </w:tcPr>
           <w:p>
             <w:pPr>
-              <w:pStyle w:val="Textbody"/>
-              <w:spacing w:after="0" w:line="240" w:lineRule="auto"/>
-            </w:pPr>
-            <w:r>
-              <w:t>[1.11772134e-06</w:t>
-            </w:r>
-          </w:p>
-          <w:p>
-            <w:pPr>
-              <w:pStyle w:val="Textbody"/>
-              <w:spacing w:after="0" w:line="240" w:lineRule="auto"/>
-            </w:pPr>
-            <w:r>
-              <w:t>4.42306248e-05</w:t>
-            </w:r>
-          </w:p>
-          <w:p>
-            <w:pPr>
-              <w:pStyle w:val="Textbody"/>
-              <w:spacing w:after="0" w:line="240" w:lineRule="auto"/>
-            </w:pPr>
-            <w:r>
-              <w:t>2.85017410e-02</w:t>
-            </w:r>
-          </w:p>
-          <w:p>
-            <w:pPr>
-              <w:pStyle w:val="Textbody"/>
-              <w:spacing w:after="0" w:line="240" w:lineRule="auto"/>
-            </w:pPr>
-            <w:r>
-              <w:t>3.45979312e-01</w:t>
-            </w:r>
-          </w:p>
-          <w:p>
-            <w:pPr>
-              <w:pStyle w:val="Textbody"/>
-              <w:spacing w:after="0" w:line="240" w:lineRule="auto"/>
-            </w:pPr>
-            <w:r>
-              <w:t>2.33460108e-02</w:t>
-            </w:r>
-          </w:p>
-          <w:p>
-            <w:pPr>
-              <w:pStyle w:val="Textbody"/>
-              <w:spacing w:after="0" w:line="240" w:lineRule="auto"/>
-            </w:pPr>
-            <w:r>
-              <w:t>2.57661105e-06</w:t>
-            </w:r>
-          </w:p>
-          <w:p>
-            <w:pPr>
-              <w:pStyle w:val="Textbody"/>
-              <w:spacing w:after="0" w:line="240" w:lineRule="auto"/>
-            </w:pPr>
-            <w:r>
-              <w:t>1.02035604e-01</w:t>
-            </w:r>
-          </w:p>
-          <w:p>
-            <w:pPr>
-              <w:pStyle w:val="Textbody"/>
-              <w:spacing w:after="0" w:line="240" w:lineRule="auto"/>
-            </w:pPr>
-            <w:r>
-              <w:t>3.28843601e-02</w:t>
-            </w:r>
-          </w:p>
-          <w:p>
-            <w:pPr>
-              <w:pStyle w:val="Textbody"/>
-              <w:spacing w:after="0" w:line="240" w:lineRule="auto"/>
-            </w:pPr>
-            <w:r>
-              <w:t>2.83664387e-06</w:t>
-            </w:r>
-          </w:p>
-          <w:p>
-            <w:pPr>
-              <w:pStyle w:val="Textbody"/>
-              <w:spacing w:after="0" w:line="240" w:lineRule="auto"/>
-            </w:pPr>
-            <w:r>
-              <w:t>2.33070955e-02</w:t>
-            </w:r>
-          </w:p>
-          <w:p>
-            <w:pPr>
-              <w:pStyle w:val="Textbody"/>
-              <w:spacing w:after="0" w:line="240" w:lineRule="auto"/>
-            </w:pPr>
-            <w:r>
-              <w:t>1.44304635e-06</w:t>
-            </w:r>
-          </w:p>
-          <w:p>
-            <w:pPr>
-              <w:pStyle w:val="Textbody"/>
-              <w:spacing w:after="0" w:line="240" w:lineRule="auto"/>
-            </w:pPr>
-            <w:r>
-              <w:t>7.87229723e-06</w:t>
-            </w:r>
-          </w:p>
-          <w:p>
-            <w:pPr>
-              <w:pStyle w:val="Textbody"/>
-              <w:spacing w:after="0" w:line="240" w:lineRule="auto"/>
-            </w:pPr>
-            <w:r>
-              <w:t>7.22628698e-05</w:t>
-            </w:r>
-          </w:p>
-          <w:p>
-            <w:pPr>
-              <w:pStyle w:val="Textbody"/>
-              <w:spacing w:after="0" w:line="240" w:lineRule="auto"/>
-            </w:pPr>
-            <w:r>
-              <w:t>1.36209733e-02</w:t>
-            </w:r>
-          </w:p>
-          <w:p>
-            <w:pPr>
-              <w:pStyle w:val="Textbody"/>
-              <w:spacing w:after="0" w:line="240" w:lineRule="auto"/>
-            </w:pPr>
-            <w:r>
-              <w:t>3.68460579e-01</w:t>
-            </w:r>
-          </w:p>
-          <w:p>
-            <w:pPr>
-              <w:pStyle w:val="Textbody"/>
-              <w:spacing w:after="0" w:line="240" w:lineRule="auto"/>
-            </w:pPr>
-            <w:r>
-              <w:t>2.95497778e-02</w:t>
-            </w:r>
-          </w:p>
-          <w:p>
-            <w:pPr>
-              <w:pStyle w:val="Textbody"/>
-              <w:spacing w:after="0" w:line="240" w:lineRule="auto"/>
-            </w:pPr>
-            <w:r>
-              <w:t>1.71769333e-06</w:t>
-            </w:r>
-          </w:p>
-          <w:p>
-            <w:pPr>
-              <w:pStyle w:val="Textbody"/>
-              <w:spacing w:after="0" w:line="240" w:lineRule="auto"/>
-            </w:pPr>
-            <w:r>
-              <w:t>6.01628601e-02</w:t>
-            </w:r>
-          </w:p>
-          <w:p>
-            <w:pPr>
-              <w:pStyle w:val="Textbody"/>
-              <w:spacing w:after="0" w:line="240" w:lineRule="auto"/>
-            </w:pPr>
-            <w:r>
-              <w:t>3.01599686e-02</w:t>
-            </w:r>
-          </w:p>
-          <w:p>
-            <w:pPr>
-              <w:pStyle w:val="Textbody"/>
-              <w:spacing w:after="0" w:line="240" w:lineRule="auto"/>
-            </w:pPr>
-            <w:r>
-              <w:t>2.48081674e-06</w:t>
-            </w:r>
-          </w:p>
-          <w:p>
-            <w:pPr>
-              <w:pStyle w:val="Textbody"/>
-              <w:spacing w:after="0" w:line="240" w:lineRule="auto"/>
-            </w:pPr>
-            <w:r>
-              <w:t>2.36671750e-02</w:t>
-            </w:r>
-          </w:p>
-          <w:p>
-            <w:pPr>
-              <w:pStyle w:val="Textbody"/>
-              <w:spacing w:after="0" w:line="240" w:lineRule="auto"/>
-            </w:pPr>
-            <w:r>
-              <w:t>1.08325532e-06]</w:t>
+              <w:pStyle w:val="TableContents"/>
+              <w:rPr>
+                <w:b/>
+                <w:bCs/>
+              </w:rPr>
+            </w:pPr>
+            <w:r>
+              <w:rPr>
+                <w:b/>
+                <w:bCs/>
+              </w:rPr>
+              <w:t>Error</w:t>
             </w:r>
           </w:p>
         </w:tc>
@@ -1604,9 +3245,8 @@
           <w:tcPr>
             <w:tcW w:w="3213" w:type="dxa"/>
             <w:tcBorders>
-              <w:left w:val="single" w:sz="2" w:space="0" w:color="000000"/>
-              <w:bottom w:val="single" w:sz="2" w:space="0" w:color="000000"/>
-              <w:right w:val="single" w:sz="2" w:space="0" w:color="000000"/>
+              <w:left w:val="single" w:color="000000" w:themeColor="text1" w:sz="2" w:space="0"/>
+              <w:bottom w:val="single" w:color="000000" w:themeColor="text1" w:sz="2" w:space="0"/>
             </w:tcBorders>
             <w:shd w:val="clear" w:color="auto" w:fill="auto"/>
             <w:tcMar>
@@ -1618,178 +3258,35 @@
           </w:tcPr>
           <w:p>
             <w:pPr>
-              <w:pStyle w:val="TableContents"/>
-            </w:pPr>
-            <w:r>
-              <w:t>[1.11743209e-06</w:t>
-            </w:r>
-          </w:p>
+              <w:pStyle w:val="Textbody"/>
+            </w:pPr>
+            <w:r>
+              <w:t>0.7333381543348456</w:t>
+            </w:r>
+          </w:p>
+        </w:tc>
+        <w:tc>
+          <w:tcPr>
+            <w:tcW w:w="3213" w:type="dxa"/>
+            <w:tcBorders>
+              <w:left w:val="single" w:color="000000" w:themeColor="text1" w:sz="2" w:space="0"/>
+              <w:bottom w:val="single" w:color="000000" w:themeColor="text1" w:sz="2" w:space="0"/>
+              <w:right w:val="single" w:color="000000" w:themeColor="text1" w:sz="2" w:space="0"/>
+            </w:tcBorders>
+            <w:shd w:val="clear" w:color="auto" w:fill="81D41A"/>
+            <w:tcMar>
+              <w:top w:w="55" w:type="dxa"/>
+              <w:left w:w="55" w:type="dxa"/>
+              <w:bottom w:w="55" w:type="dxa"/>
+              <w:right w:w="55" w:type="dxa"/>
+            </w:tcMar>
+          </w:tcPr>
           <w:p>
             <w:pPr>
               <w:pStyle w:val="TableContents"/>
             </w:pPr>
             <w:r>
-              <w:t>4.40025000e-05</w:t>
-            </w:r>
-          </w:p>
-          <w:p>
-            <w:pPr>
-              <w:pStyle w:val="TableContents"/>
-            </w:pPr>
-            <w:r>
-              <w:t>3.29773169e-02</w:t>
-            </w:r>
-          </w:p>
-          <w:p>
-            <w:pPr>
-              <w:pStyle w:val="TableContents"/>
-            </w:pPr>
-            <w:r>
-              <w:t>5.01644723e-01</w:t>
-            </w:r>
-          </w:p>
-          <w:p>
-            <w:pPr>
-              <w:pStyle w:val="TableContents"/>
-            </w:pPr>
-            <w:r>
-              <w:t>2.33019105e-02</w:t>
-            </w:r>
-          </w:p>
-          <w:p>
-            <w:pPr>
-              <w:pStyle w:val="TableContents"/>
-            </w:pPr>
-            <w:r>
-              <w:t>2.37534043e-06</w:t>
-            </w:r>
-          </w:p>
-          <w:p>
-            <w:pPr>
-              <w:pStyle w:val="TableContents"/>
-            </w:pPr>
-            <w:r>
-              <w:t>1.04074200e-01</w:t>
-            </w:r>
-          </w:p>
-          <w:p>
-            <w:pPr>
-              <w:pStyle w:val="TableContents"/>
-            </w:pPr>
-            <w:r>
-              <w:t>2.33015791e-02</w:t>
-            </w:r>
-          </w:p>
-          <w:p>
-            <w:pPr>
-              <w:pStyle w:val="TableContents"/>
-            </w:pPr>
-            <w:r>
-              <w:t>2.95611906e-06</w:t>
-            </w:r>
-          </w:p>
-          <w:p>
-            <w:pPr>
-              <w:pStyle w:val="TableContents"/>
-            </w:pPr>
-            <w:r>
-              <w:t>2.33023544e-02</w:t>
-            </w:r>
-          </w:p>
-          <w:p>
-            <w:pPr>
-              <w:pStyle w:val="TableContents"/>
-            </w:pPr>
-            <w:r>
-              <w:t>1.77700528e-06</w:t>
-            </w:r>
-          </w:p>
-          <w:p>
-            <w:pPr>
-              <w:pStyle w:val="TableContents"/>
-            </w:pPr>
-            <w:r>
-              <w:t>7.86577500e-06</w:t>
-            </w:r>
-          </w:p>
-          <w:p>
-            <w:pPr>
-              <w:pStyle w:val="TableContents"/>
-            </w:pPr>
-            <w:r>
-              <w:t>7.22100000e-05</w:t>
-            </w:r>
-          </w:p>
-          <w:p>
-            <w:pPr>
-              <w:pStyle w:val="TableContents"/>
-            </w:pPr>
-            <w:r>
-              <w:t>1.76876690e-02</w:t>
-            </w:r>
-          </w:p>
-          <w:p>
-            <w:pPr>
-              <w:pStyle w:val="TableContents"/>
-            </w:pPr>
-            <w:r>
-              <w:t>4.21488733e-01</w:t>
-            </w:r>
-          </w:p>
-          <w:p>
-            <w:pPr>
-              <w:pStyle w:val="TableContents"/>
-            </w:pPr>
-            <w:r>
-              <w:t>3.07201770e-02</w:t>
-            </w:r>
-          </w:p>
-          <w:p>
-            <w:pPr>
-              <w:pStyle w:val="TableContents"/>
-            </w:pPr>
-            <w:r>
-              <w:t>1.69078343e-06</w:t>
-            </w:r>
-          </w:p>
-          <w:p>
-            <w:pPr>
-              <w:pStyle w:val="TableContents"/>
-            </w:pPr>
-            <w:r>
-              <w:t>6.25333450e-02</w:t>
-            </w:r>
-          </w:p>
-          <w:p>
-            <w:pPr>
-              <w:pStyle w:val="TableContents"/>
-            </w:pPr>
-            <w:r>
-              <w:t>3.88364300e-02</w:t>
-            </w:r>
-          </w:p>
-          <w:p>
-            <w:pPr>
-              <w:pStyle w:val="TableContents"/>
-            </w:pPr>
-            <w:r>
-              <w:t>1.95655409e-06</w:t>
-            </w:r>
-          </w:p>
-          <w:p>
-            <w:pPr>
-              <w:pStyle w:val="TableContents"/>
-            </w:pPr>
-            <w:r>
-              <w:t>2.33027557e-02</w:t>
-            </w:r>
-          </w:p>
-          <w:p>
-            <w:pPr>
-              <w:pStyle w:val="TableContents"/>
-            </w:pPr>
-            <w:r>
-              <w:t>8.71881206e-07]</w:t>
+              <w:t>0.7287116136105645</w:t>
             </w:r>
           </w:p>
         </w:tc>
@@ -1799,8 +3296,8 @@
           <w:tcPr>
             <w:tcW w:w="3213" w:type="dxa"/>
             <w:tcBorders>
-              <w:left w:val="single" w:sz="2" w:space="0" w:color="000000"/>
-              <w:bottom w:val="single" w:sz="2" w:space="0" w:color="000000"/>
+              <w:left w:val="single" w:color="000000" w:themeColor="text1" w:sz="2" w:space="0"/>
+              <w:bottom w:val="single" w:color="000000" w:themeColor="text1" w:sz="2" w:space="0"/>
             </w:tcBorders>
             <w:shd w:val="clear" w:color="auto" w:fill="auto"/>
             <w:tcMar>
@@ -1823,7 +3320,7 @@
                 <w:b/>
                 <w:bCs/>
               </w:rPr>
-              <w:t>Error</w:t>
+              <w:t>Time (s)</w:t>
             </w:r>
           </w:p>
         </w:tc>
@@ -1831,8 +3328,59 @@
           <w:tcPr>
             <w:tcW w:w="3213" w:type="dxa"/>
             <w:tcBorders>
-              <w:left w:val="single" w:sz="2" w:space="0" w:color="000000"/>
-              <w:bottom w:val="single" w:sz="2" w:space="0" w:color="000000"/>
+              <w:left w:val="single" w:color="000000" w:themeColor="text1" w:sz="2" w:space="0"/>
+              <w:bottom w:val="single" w:color="000000" w:themeColor="text1" w:sz="2" w:space="0"/>
+            </w:tcBorders>
+            <w:shd w:val="clear" w:color="auto" w:fill="81D41A"/>
+            <w:tcMar>
+              <w:top w:w="55" w:type="dxa"/>
+              <w:left w:w="55" w:type="dxa"/>
+              <w:bottom w:w="55" w:type="dxa"/>
+              <w:right w:w="55" w:type="dxa"/>
+            </w:tcMar>
+          </w:tcPr>
+          <w:p>
+            <w:pPr>
+              <w:pStyle w:val="Textbody"/>
+            </w:pPr>
+            <w:r>
+              <w:t>4.444447371002752</w:t>
+            </w:r>
+          </w:p>
+        </w:tc>
+        <w:tc>
+          <w:tcPr>
+            <w:tcW w:w="3213" w:type="dxa"/>
+            <w:tcBorders>
+              <w:left w:val="single" w:color="000000" w:themeColor="text1" w:sz="2" w:space="0"/>
+              <w:bottom w:val="single" w:color="000000" w:themeColor="text1" w:sz="2" w:space="0"/>
+              <w:right w:val="single" w:color="000000" w:themeColor="text1" w:sz="2" w:space="0"/>
+            </w:tcBorders>
+            <w:shd w:val="clear" w:color="auto" w:fill="FF0000"/>
+            <w:tcMar>
+              <w:top w:w="55" w:type="dxa"/>
+              <w:left w:w="55" w:type="dxa"/>
+              <w:bottom w:w="55" w:type="dxa"/>
+              <w:right w:w="55" w:type="dxa"/>
+            </w:tcMar>
+          </w:tcPr>
+          <w:p>
+            <w:pPr>
+              <w:pStyle w:val="TableContents"/>
+            </w:pPr>
+            <w:r>
+              <w:t>421.6934125780026</w:t>
+            </w:r>
+          </w:p>
+        </w:tc>
+      </w:tr>
+      <w:tr>
+        <w:tc>
+          <w:tcPr>
+            <w:tcW w:w="3213" w:type="dxa"/>
+            <w:tcBorders>
+              <w:left w:val="single" w:color="000000" w:themeColor="text1" w:sz="2" w:space="0"/>
+              <w:bottom w:val="single" w:color="000000" w:themeColor="text1" w:sz="2" w:space="0"/>
             </w:tcBorders>
             <w:shd w:val="clear" w:color="auto" w:fill="auto"/>
             <w:tcMar>
@@ -1844,10 +3392,18 @@
           </w:tcPr>
           <w:p>
             <w:pPr>
-              <w:pStyle w:val="Textbody"/>
-            </w:pPr>
-            <w:r>
-              <w:t>0.7333381543348456</w:t>
+              <w:pStyle w:val="TableContents"/>
+              <w:rPr>
+                <w:b/>
+                <w:bCs/>
+              </w:rPr>
+            </w:pPr>
+            <w:r>
+              <w:rPr>
+                <w:b/>
+                <w:bCs/>
+              </w:rPr>
+              <w:t>Model evaluations</w:t>
             </w:r>
           </w:p>
         </w:tc>
@@ -1855,9 +3411,33 @@
           <w:tcPr>
             <w:tcW w:w="3213" w:type="dxa"/>
             <w:tcBorders>
-              <w:left w:val="single" w:sz="2" w:space="0" w:color="000000"/>
-              <w:bottom w:val="single" w:sz="2" w:space="0" w:color="000000"/>
-              <w:right w:val="single" w:sz="2" w:space="0" w:color="000000"/>
+              <w:left w:val="single" w:color="000000" w:themeColor="text1" w:sz="2" w:space="0"/>
+              <w:bottom w:val="single" w:color="000000" w:themeColor="text1" w:sz="2" w:space="0"/>
+            </w:tcBorders>
+            <w:shd w:val="clear" w:color="auto" w:fill="auto"/>
+            <w:tcMar>
+              <w:top w:w="55" w:type="dxa"/>
+              <w:left w:w="55" w:type="dxa"/>
+              <w:bottom w:w="55" w:type="dxa"/>
+              <w:right w:w="55" w:type="dxa"/>
+            </w:tcMar>
+          </w:tcPr>
+          <w:p>
+            <w:pPr>
+              <w:pStyle w:val="Textbody"/>
+            </w:pPr>
+            <w:r>
+              <w:t>2092</w:t>
+            </w:r>
+          </w:p>
+        </w:tc>
+        <w:tc>
+          <w:tcPr>
+            <w:tcW w:w="3213" w:type="dxa"/>
+            <w:tcBorders>
+              <w:left w:val="single" w:color="000000" w:themeColor="text1" w:sz="2" w:space="0"/>
+              <w:bottom w:val="single" w:color="000000" w:themeColor="text1" w:sz="2" w:space="0"/>
+              <w:right w:val="single" w:color="000000" w:themeColor="text1" w:sz="2" w:space="0"/>
             </w:tcBorders>
             <w:shd w:val="clear" w:color="auto" w:fill="81D41A"/>
             <w:tcMar>
@@ -1872,172 +3452,6 @@
               <w:pStyle w:val="TableContents"/>
             </w:pPr>
             <w:r>
-              <w:t>0.7287116136105645</w:t>
-            </w:r>
-          </w:p>
-        </w:tc>
-      </w:tr>
-      <w:tr>
-        <w:tc>
-          <w:tcPr>
-            <w:tcW w:w="3213" w:type="dxa"/>
-            <w:tcBorders>
-              <w:left w:val="single" w:sz="2" w:space="0" w:color="000000"/>
-              <w:bottom w:val="single" w:sz="2" w:space="0" w:color="000000"/>
-            </w:tcBorders>
-            <w:shd w:val="clear" w:color="auto" w:fill="auto"/>
-            <w:tcMar>
-              <w:top w:w="55" w:type="dxa"/>
-              <w:left w:w="55" w:type="dxa"/>
-              <w:bottom w:w="55" w:type="dxa"/>
-              <w:right w:w="55" w:type="dxa"/>
-            </w:tcMar>
-          </w:tcPr>
-          <w:p>
-            <w:pPr>
-              <w:pStyle w:val="TableContents"/>
-              <w:rPr>
-                <w:b/>
-                <w:bCs/>
-              </w:rPr>
-            </w:pPr>
-            <w:r>
-              <w:rPr>
-                <w:b/>
-                <w:bCs/>
-              </w:rPr>
-              <w:t>Time (s)</w:t>
-            </w:r>
-          </w:p>
-        </w:tc>
-        <w:tc>
-          <w:tcPr>
-            <w:tcW w:w="3213" w:type="dxa"/>
-            <w:tcBorders>
-              <w:left w:val="single" w:sz="2" w:space="0" w:color="000000"/>
-              <w:bottom w:val="single" w:sz="2" w:space="0" w:color="000000"/>
-            </w:tcBorders>
-            <w:shd w:val="clear" w:color="auto" w:fill="81D41A"/>
-            <w:tcMar>
-              <w:top w:w="55" w:type="dxa"/>
-              <w:left w:w="55" w:type="dxa"/>
-              <w:bottom w:w="55" w:type="dxa"/>
-              <w:right w:w="55" w:type="dxa"/>
-            </w:tcMar>
-          </w:tcPr>
-          <w:p>
-            <w:pPr>
-              <w:pStyle w:val="Textbody"/>
-            </w:pPr>
-            <w:r>
-              <w:t>4.444447371002752</w:t>
-            </w:r>
-          </w:p>
-        </w:tc>
-        <w:tc>
-          <w:tcPr>
-            <w:tcW w:w="3213" w:type="dxa"/>
-            <w:tcBorders>
-              <w:left w:val="single" w:sz="2" w:space="0" w:color="000000"/>
-              <w:bottom w:val="single" w:sz="2" w:space="0" w:color="000000"/>
-              <w:right w:val="single" w:sz="2" w:space="0" w:color="000000"/>
-            </w:tcBorders>
-            <w:shd w:val="clear" w:color="auto" w:fill="FF0000"/>
-            <w:tcMar>
-              <w:top w:w="55" w:type="dxa"/>
-              <w:left w:w="55" w:type="dxa"/>
-              <w:bottom w:w="55" w:type="dxa"/>
-              <w:right w:w="55" w:type="dxa"/>
-            </w:tcMar>
-          </w:tcPr>
-          <w:p>
-            <w:pPr>
-              <w:pStyle w:val="TableContents"/>
-            </w:pPr>
-            <w:r>
-              <w:t>421.6934125780026</w:t>
-            </w:r>
-          </w:p>
-        </w:tc>
-      </w:tr>
-      <w:tr>
-        <w:tc>
-          <w:tcPr>
-            <w:tcW w:w="3213" w:type="dxa"/>
-            <w:tcBorders>
-              <w:left w:val="single" w:sz="2" w:space="0" w:color="000000"/>
-              <w:bottom w:val="single" w:sz="2" w:space="0" w:color="000000"/>
-            </w:tcBorders>
-            <w:shd w:val="clear" w:color="auto" w:fill="auto"/>
-            <w:tcMar>
-              <w:top w:w="55" w:type="dxa"/>
-              <w:left w:w="55" w:type="dxa"/>
-              <w:bottom w:w="55" w:type="dxa"/>
-              <w:right w:w="55" w:type="dxa"/>
-            </w:tcMar>
-          </w:tcPr>
-          <w:p>
-            <w:pPr>
-              <w:pStyle w:val="TableContents"/>
-              <w:rPr>
-                <w:b/>
-                <w:bCs/>
-              </w:rPr>
-            </w:pPr>
-            <w:r>
-              <w:rPr>
-                <w:b/>
-                <w:bCs/>
-              </w:rPr>
-              <w:t>Model evaluations</w:t>
-            </w:r>
-          </w:p>
-        </w:tc>
-        <w:tc>
-          <w:tcPr>
-            <w:tcW w:w="3213" w:type="dxa"/>
-            <w:tcBorders>
-              <w:left w:val="single" w:sz="2" w:space="0" w:color="000000"/>
-              <w:bottom w:val="single" w:sz="2" w:space="0" w:color="000000"/>
-            </w:tcBorders>
-            <w:shd w:val="clear" w:color="auto" w:fill="auto"/>
-            <w:tcMar>
-              <w:top w:w="55" w:type="dxa"/>
-              <w:left w:w="55" w:type="dxa"/>
-              <w:bottom w:w="55" w:type="dxa"/>
-              <w:right w:w="55" w:type="dxa"/>
-            </w:tcMar>
-          </w:tcPr>
-          <w:p>
-            <w:pPr>
-              <w:pStyle w:val="Textbody"/>
-            </w:pPr>
-            <w:r>
-              <w:t>2092</w:t>
-            </w:r>
-          </w:p>
-        </w:tc>
-        <w:tc>
-          <w:tcPr>
-            <w:tcW w:w="3213" w:type="dxa"/>
-            <w:tcBorders>
-              <w:left w:val="single" w:sz="2" w:space="0" w:color="000000"/>
-              <w:bottom w:val="single" w:sz="2" w:space="0" w:color="000000"/>
-              <w:right w:val="single" w:sz="2" w:space="0" w:color="000000"/>
-            </w:tcBorders>
-            <w:shd w:val="clear" w:color="auto" w:fill="81D41A"/>
-            <w:tcMar>
-              <w:top w:w="55" w:type="dxa"/>
-              <w:left w:w="55" w:type="dxa"/>
-              <w:bottom w:w="55" w:type="dxa"/>
-              <w:right w:w="55" w:type="dxa"/>
-            </w:tcMar>
-          </w:tcPr>
-          <w:p>
-            <w:pPr>
-              <w:pStyle w:val="TableContents"/>
-            </w:pPr>
-            <w:r>
               <w:t>70</w:t>
             </w:r>
           </w:p>
@@ -2067,7 +3481,7 @@
     <w:p>
       <w:pPr>
         <w:rPr>
-          <w:rFonts w:ascii="Liberation Sans" w:eastAsia="Noto Sans CJK SC" w:hAnsi="Liberation Sans"/>
+          <w:rFonts w:ascii="Liberation Sans" w:hAnsi="Liberation Sans" w:eastAsia="Noto Sans CJK SC"/>
           <w:b/>
           <w:bCs/>
           <w:sz w:val="28"/>
@@ -2255,9 +3669,9 @@
           <w:tcPr>
             <w:tcW w:w="3213" w:type="dxa"/>
             <w:tcBorders>
-              <w:top w:val="single" w:sz="2" w:space="0" w:color="000000"/>
-              <w:left w:val="single" w:sz="2" w:space="0" w:color="000000"/>
-              <w:bottom w:val="single" w:sz="2" w:space="0" w:color="000000"/>
+              <w:top w:val="single" w:color="000000" w:sz="2" w:space="0"/>
+              <w:left w:val="single" w:color="000000" w:sz="2" w:space="0"/>
+              <w:bottom w:val="single" w:color="000000" w:sz="2" w:space="0"/>
             </w:tcBorders>
             <w:shd w:val="clear" w:color="auto" w:fill="auto"/>
             <w:tcMar>
@@ -2288,9 +3702,9 @@
           <w:tcPr>
             <w:tcW w:w="3213" w:type="dxa"/>
             <w:tcBorders>
-              <w:top w:val="single" w:sz="2" w:space="0" w:color="000000"/>
-              <w:left w:val="single" w:sz="2" w:space="0" w:color="000000"/>
-              <w:bottom w:val="single" w:sz="2" w:space="0" w:color="000000"/>
+              <w:top w:val="single" w:color="000000" w:sz="2" w:space="0"/>
+              <w:left w:val="single" w:color="000000" w:sz="2" w:space="0"/>
+              <w:bottom w:val="single" w:color="000000" w:sz="2" w:space="0"/>
             </w:tcBorders>
             <w:shd w:val="clear" w:color="auto" w:fill="auto"/>
             <w:tcMar>
@@ -2330,10 +3744,10 @@
           <w:tcPr>
             <w:tcW w:w="3213" w:type="dxa"/>
             <w:tcBorders>
-              <w:top w:val="single" w:sz="2" w:space="0" w:color="000000"/>
-              <w:left w:val="single" w:sz="2" w:space="0" w:color="000000"/>
-              <w:bottom w:val="single" w:sz="2" w:space="0" w:color="000000"/>
-              <w:right w:val="single" w:sz="2" w:space="0" w:color="000000"/>
+              <w:top w:val="single" w:color="000000" w:sz="2" w:space="0"/>
+              <w:left w:val="single" w:color="000000" w:sz="2" w:space="0"/>
+              <w:bottom w:val="single" w:color="000000" w:sz="2" w:space="0"/>
+              <w:right w:val="single" w:color="000000" w:sz="2" w:space="0"/>
             </w:tcBorders>
             <w:shd w:val="clear" w:color="auto" w:fill="auto"/>
             <w:tcMar>
@@ -2366,8 +3780,8 @@
           <w:tcPr>
             <w:tcW w:w="3213" w:type="dxa"/>
             <w:tcBorders>
-              <w:left w:val="single" w:sz="2" w:space="0" w:color="000000"/>
-              <w:bottom w:val="single" w:sz="2" w:space="0" w:color="000000"/>
+              <w:left w:val="single" w:color="000000" w:sz="2" w:space="0"/>
+              <w:bottom w:val="single" w:color="000000" w:sz="2" w:space="0"/>
             </w:tcBorders>
             <w:shd w:val="clear" w:color="auto" w:fill="auto"/>
             <w:tcMar>
@@ -2398,8 +3812,8 @@
           <w:tcPr>
             <w:tcW w:w="3213" w:type="dxa"/>
             <w:tcBorders>
-              <w:left w:val="single" w:sz="2" w:space="0" w:color="000000"/>
-              <w:bottom w:val="single" w:sz="2" w:space="0" w:color="000000"/>
+              <w:left w:val="single" w:color="000000" w:sz="2" w:space="0"/>
+              <w:bottom w:val="single" w:color="000000" w:sz="2" w:space="0"/>
             </w:tcBorders>
             <w:shd w:val="clear" w:color="auto" w:fill="auto"/>
             <w:tcMar>
@@ -2423,9 +3837,9 @@
           <w:tcPr>
             <w:tcW w:w="3213" w:type="dxa"/>
             <w:tcBorders>
-              <w:left w:val="single" w:sz="2" w:space="0" w:color="000000"/>
-              <w:bottom w:val="single" w:sz="2" w:space="0" w:color="000000"/>
-              <w:right w:val="single" w:sz="2" w:space="0" w:color="000000"/>
+              <w:left w:val="single" w:color="000000" w:sz="2" w:space="0"/>
+              <w:bottom w:val="single" w:color="000000" w:sz="2" w:space="0"/>
+              <w:right w:val="single" w:color="000000" w:sz="2" w:space="0"/>
             </w:tcBorders>
             <w:shd w:val="clear" w:color="auto" w:fill="C00000"/>
             <w:tcMar>
@@ -2453,8 +3867,8 @@
           <w:tcPr>
             <w:tcW w:w="3213" w:type="dxa"/>
             <w:tcBorders>
-              <w:left w:val="single" w:sz="2" w:space="0" w:color="000000"/>
-              <w:bottom w:val="single" w:sz="2" w:space="0" w:color="000000"/>
+              <w:left w:val="single" w:color="000000" w:sz="2" w:space="0"/>
+              <w:bottom w:val="single" w:color="000000" w:sz="2" w:space="0"/>
             </w:tcBorders>
             <w:shd w:val="clear" w:color="auto" w:fill="auto"/>
             <w:tcMar>
@@ -2485,8 +3899,8 @@
           <w:tcPr>
             <w:tcW w:w="3213" w:type="dxa"/>
             <w:tcBorders>
-              <w:left w:val="single" w:sz="2" w:space="0" w:color="000000"/>
-              <w:bottom w:val="single" w:sz="2" w:space="0" w:color="000000"/>
+              <w:left w:val="single" w:color="000000" w:sz="2" w:space="0"/>
+              <w:bottom w:val="single" w:color="000000" w:sz="2" w:space="0"/>
             </w:tcBorders>
             <w:shd w:val="clear" w:color="auto" w:fill="auto"/>
             <w:tcMar>
@@ -2509,9 +3923,9 @@
           <w:tcPr>
             <w:tcW w:w="3213" w:type="dxa"/>
             <w:tcBorders>
-              <w:left w:val="single" w:sz="2" w:space="0" w:color="000000"/>
-              <w:bottom w:val="single" w:sz="2" w:space="0" w:color="000000"/>
-              <w:right w:val="single" w:sz="2" w:space="0" w:color="000000"/>
+              <w:left w:val="single" w:color="000000" w:sz="2" w:space="0"/>
+              <w:bottom w:val="single" w:color="000000" w:sz="2" w:space="0"/>
+              <w:right w:val="single" w:color="000000" w:sz="2" w:space="0"/>
             </w:tcBorders>
             <w:shd w:val="clear" w:color="auto" w:fill="C00000"/>
             <w:tcMar>
@@ -2536,8 +3950,8 @@
           <w:tcPr>
             <w:tcW w:w="3213" w:type="dxa"/>
             <w:tcBorders>
-              <w:left w:val="single" w:sz="2" w:space="0" w:color="000000"/>
-              <w:bottom w:val="single" w:sz="2" w:space="0" w:color="000000"/>
+              <w:left w:val="single" w:color="000000" w:sz="2" w:space="0"/>
+              <w:bottom w:val="single" w:color="000000" w:sz="2" w:space="0"/>
             </w:tcBorders>
             <w:shd w:val="clear" w:color="auto" w:fill="auto"/>
             <w:tcMar>
@@ -2568,8 +3982,8 @@
           <w:tcPr>
             <w:tcW w:w="3213" w:type="dxa"/>
             <w:tcBorders>
-              <w:left w:val="single" w:sz="2" w:space="0" w:color="000000"/>
-              <w:bottom w:val="single" w:sz="2" w:space="0" w:color="000000"/>
+              <w:left w:val="single" w:color="000000" w:sz="2" w:space="0"/>
+              <w:bottom w:val="single" w:color="000000" w:sz="2" w:space="0"/>
             </w:tcBorders>
             <w:shd w:val="clear" w:color="auto" w:fill="FFFFFF" w:themeFill="background1"/>
             <w:tcMar>
@@ -2592,9 +4006,9 @@
           <w:tcPr>
             <w:tcW w:w="3213" w:type="dxa"/>
             <w:tcBorders>
-              <w:left w:val="single" w:sz="2" w:space="0" w:color="000000"/>
-              <w:bottom w:val="single" w:sz="2" w:space="0" w:color="000000"/>
-              <w:right w:val="single" w:sz="2" w:space="0" w:color="000000"/>
+              <w:left w:val="single" w:color="000000" w:sz="2" w:space="0"/>
+              <w:bottom w:val="single" w:color="000000" w:sz="2" w:space="0"/>
+              <w:right w:val="single" w:color="000000" w:sz="2" w:space="0"/>
             </w:tcBorders>
             <w:shd w:val="clear" w:color="auto" w:fill="C00000"/>
             <w:tcMar>
@@ -2619,8 +4033,8 @@
           <w:tcPr>
             <w:tcW w:w="3213" w:type="dxa"/>
             <w:tcBorders>
-              <w:left w:val="single" w:sz="2" w:space="0" w:color="000000"/>
-              <w:bottom w:val="single" w:sz="2" w:space="0" w:color="000000"/>
+              <w:left w:val="single" w:color="000000" w:sz="2" w:space="0"/>
+              <w:bottom w:val="single" w:color="000000" w:sz="2" w:space="0"/>
             </w:tcBorders>
             <w:shd w:val="clear" w:color="auto" w:fill="auto"/>
             <w:tcMar>
@@ -2651,8 +4065,8 @@
           <w:tcPr>
             <w:tcW w:w="3213" w:type="dxa"/>
             <w:tcBorders>
-              <w:left w:val="single" w:sz="2" w:space="0" w:color="000000"/>
-              <w:bottom w:val="single" w:sz="2" w:space="0" w:color="000000"/>
+              <w:left w:val="single" w:color="000000" w:sz="2" w:space="0"/>
+              <w:bottom w:val="single" w:color="000000" w:sz="2" w:space="0"/>
             </w:tcBorders>
             <w:shd w:val="clear" w:color="auto" w:fill="auto"/>
             <w:tcMar>
@@ -2675,9 +4089,9 @@
           <w:tcPr>
             <w:tcW w:w="3213" w:type="dxa"/>
             <w:tcBorders>
-              <w:left w:val="single" w:sz="2" w:space="0" w:color="000000"/>
-              <w:bottom w:val="single" w:sz="2" w:space="0" w:color="000000"/>
-              <w:right w:val="single" w:sz="2" w:space="0" w:color="000000"/>
+              <w:left w:val="single" w:color="000000" w:sz="2" w:space="0"/>
+              <w:bottom w:val="single" w:color="000000" w:sz="2" w:space="0"/>
+              <w:right w:val="single" w:color="000000" w:sz="2" w:space="0"/>
             </w:tcBorders>
             <w:shd w:val="clear" w:color="auto" w:fill="C00000"/>
             <w:tcMar>
@@ -2704,9 +4118,11 @@
       </w:pPr>
     </w:p>
     <w:sectPr>
-      <w:pgSz w:w="11906" w:h="16838"/>
+      <w:pgSz w:w="11906" w:h="16838" w:orient="portrait"/>
       <w:pgMar w:top="1134" w:right="1134" w:bottom="1134" w:left="1134" w:header="720" w:footer="720" w:gutter="0"/>
       <w:cols w:space="720"/>
+      <w:headerReference w:type="default" r:id="R5708c6eb3817450a"/>
+      <w:footerReference w:type="default" r:id="Rcd6efbbff4b2447b"/>
     </w:sectPr>
   </w:body>
 </w:document>
@@ -2731,6 +4147,74 @@
 </w:endnotes>
 </file>
 
+<file path=word/footer.xml><?xml version="1.0" encoding="utf-8"?>
+<w:ftr xmlns:w14="http://schemas.microsoft.com/office/word/2010/wordml" xmlns:w="http://schemas.openxmlformats.org/wordprocessingml/2006/main">
+  <w:tbl>
+    <w:tblPr>
+      <w:tblStyle w:val="TableNormal"/>
+      <w:bidiVisual w:val="0"/>
+      <w:tblW w:w="0" w:type="auto"/>
+      <w:tblLayout w:type="fixed"/>
+      <w:tblLook w:val="06A0" w:firstRow="1" w:lastRow="0" w:firstColumn="1" w:lastColumn="0" w:noHBand="1" w:noVBand="1"/>
+    </w:tblPr>
+    <w:tblGrid>
+      <w:gridCol w:w="3210"/>
+      <w:gridCol w:w="3210"/>
+      <w:gridCol w:w="3210"/>
+    </w:tblGrid>
+    <w:tr>
+      <w:tc>
+        <w:tcPr>
+          <w:tcW w:w="3210" w:type="dxa"/>
+          <w:tcMar/>
+        </w:tcPr>
+        <w:p>
+          <w:pPr>
+            <w:pStyle w:val="Header"/>
+            <w:bidi w:val="0"/>
+            <w:ind w:left="-115"/>
+            <w:jc w:val="left"/>
+          </w:pPr>
+        </w:p>
+      </w:tc>
+      <w:tc>
+        <w:tcPr>
+          <w:tcW w:w="3210" w:type="dxa"/>
+          <w:tcMar/>
+        </w:tcPr>
+        <w:p>
+          <w:pPr>
+            <w:pStyle w:val="Header"/>
+            <w:bidi w:val="0"/>
+            <w:jc w:val="center"/>
+          </w:pPr>
+        </w:p>
+      </w:tc>
+      <w:tc>
+        <w:tcPr>
+          <w:tcW w:w="3210" w:type="dxa"/>
+          <w:tcMar/>
+        </w:tcPr>
+        <w:p>
+          <w:pPr>
+            <w:pStyle w:val="Header"/>
+            <w:bidi w:val="0"/>
+            <w:ind w:right="-115"/>
+            <w:jc w:val="right"/>
+          </w:pPr>
+        </w:p>
+      </w:tc>
+    </w:tr>
+  </w:tbl>
+  <w:p>
+    <w:pPr>
+      <w:pStyle w:val="Footer"/>
+      <w:bidi w:val="0"/>
+    </w:pPr>
+  </w:p>
+</w:ftr>
+</file>
+
 <file path=word/footnotes.xml><?xml version="1.0" encoding="utf-8"?>
 <w:footnotes xmlns:wpc="http://schemas.microsoft.com/office/word/2010/wordprocessingCanvas" xmlns:cx="http://schemas.microsoft.com/office/drawing/2014/chartex" xmlns:cx1="http://schemas.microsoft.com/office/drawing/2015/9/8/chartex" xmlns:cx2="http://schemas.microsoft.com/office/drawing/2015/10/21/chartex" xmlns:cx3="http://schemas.microsoft.com/office/drawing/2016/5/9/chartex" xmlns:cx4="http://schemas.microsoft.com/office/drawing/2016/5/10/chartex" xmlns:cx5="http://schemas.microsoft.com/office/drawing/2016/5/11/chartex" xmlns:cx6="http://schemas.microsoft.com/office/drawing/2016/5/12/chartex" xmlns:cx7="http://schemas.microsoft.com/office/drawing/2016/5/13/chartex" xmlns:cx8="http://schemas.microsoft.com/office/drawing/2016/5/14/chartex" xmlns:mc="http://schemas.openxmlformats.org/markup-compatibility/2006" xmlns:aink="http://schemas.microsoft.com/office/drawing/2016/ink" xmlns:am3d="http://schemas.microsoft.com/office/drawing/2017/model3d" xmlns:o="urn:schemas-microsoft-com:office:office" xmlns:oel="http://schemas.microsoft.com/office/2019/extlst" xmlns:r="http://schemas.openxmlformats.org/officeDocument/2006/relationships" xmlns:m="http://schemas.openxmlformats.org/officeDocument/2006/math" xmlns:v="urn:schemas-microsoft-com:vml" xmlns:wp14="http://schemas.microsoft.com/office/word/2010/wordprocessingDrawing" xmlns:wp="http://schemas.openxmlformats.org/drawingml/2006/wordprocessingDrawing" xmlns:w10="urn:schemas-microsoft-com:office:word" xmlns:w="http://schemas.openxmlformats.org/wordprocessingml/2006/main" xmlns:w14="http://schemas.microsoft.com/office/word/2010/wordml" xmlns:w15="http://schemas.microsoft.com/office/word/2012/wordml" xmlns:w16cex="http://schemas.microsoft.com/office/word/2018/wordml/cex" xmlns:w16cid="http://schemas.microsoft.com/office/word/2016/wordml/cid" xmlns:w16="http://schemas.microsoft.com/office/word/2018/wordml" xmlns:w16sdtdh="http://schemas.microsoft.com/office/word/2020/wordml/sdtdatahash" xmlns:w16se="http://schemas.microsoft.com/office/word/2015/wordml/symex" xmlns:wpg="http://schemas.microsoft.com/office/word/2010/wordprocessingGroup" xmlns:wpi="http://schemas.microsoft.com/office/word/2010/wordprocessingInk" xmlns:wne="http://schemas.microsoft.com/office/word/2006/wordml" xmlns:wps="http://schemas.microsoft.com/office/word/2010/wordprocessingShape" mc:Ignorable="w14 w15 w16se w16cid w16 w16cex w16sdtdh wp14">
   <w:footnote w:type="separator" w:id="-1">
@@ -2753,8 +4237,466 @@
 </w:footnotes>
 </file>
 
+<file path=word/header.xml><?xml version="1.0" encoding="utf-8"?>
+<w:hdr xmlns:w14="http://schemas.microsoft.com/office/word/2010/wordml" xmlns:w="http://schemas.openxmlformats.org/wordprocessingml/2006/main">
+  <w:tbl>
+    <w:tblPr>
+      <w:tblStyle w:val="TableNormal"/>
+      <w:bidiVisual w:val="0"/>
+      <w:tblW w:w="0" w:type="auto"/>
+      <w:tblLayout w:type="fixed"/>
+      <w:tblLook w:val="06A0" w:firstRow="1" w:lastRow="0" w:firstColumn="1" w:lastColumn="0" w:noHBand="1" w:noVBand="1"/>
+    </w:tblPr>
+    <w:tblGrid>
+      <w:gridCol w:w="3210"/>
+      <w:gridCol w:w="3210"/>
+      <w:gridCol w:w="3210"/>
+    </w:tblGrid>
+    <w:tr>
+      <w:tc>
+        <w:tcPr>
+          <w:tcW w:w="3210" w:type="dxa"/>
+          <w:tcMar/>
+        </w:tcPr>
+        <w:p>
+          <w:pPr>
+            <w:pStyle w:val="Header"/>
+            <w:bidi w:val="0"/>
+            <w:ind w:left="-115"/>
+            <w:jc w:val="left"/>
+          </w:pPr>
+        </w:p>
+      </w:tc>
+      <w:tc>
+        <w:tcPr>
+          <w:tcW w:w="3210" w:type="dxa"/>
+          <w:tcMar/>
+        </w:tcPr>
+        <w:p>
+          <w:pPr>
+            <w:pStyle w:val="Header"/>
+            <w:bidi w:val="0"/>
+            <w:jc w:val="center"/>
+          </w:pPr>
+        </w:p>
+      </w:tc>
+      <w:tc>
+        <w:tcPr>
+          <w:tcW w:w="3210" w:type="dxa"/>
+          <w:tcMar/>
+        </w:tcPr>
+        <w:p>
+          <w:pPr>
+            <w:pStyle w:val="Header"/>
+            <w:bidi w:val="0"/>
+            <w:ind w:right="-115"/>
+            <w:jc w:val="right"/>
+          </w:pPr>
+        </w:p>
+      </w:tc>
+    </w:tr>
+  </w:tbl>
+  <w:p>
+    <w:pPr>
+      <w:pStyle w:val="Header"/>
+      <w:bidi w:val="0"/>
+    </w:pPr>
+  </w:p>
+</w:hdr>
+</file>
+
 <file path=word/numbering.xml><?xml version="1.0" encoding="utf-8"?>
 <w:numbering xmlns:wpc="http://schemas.microsoft.com/office/word/2010/wordprocessingCanvas" xmlns:cx="http://schemas.microsoft.com/office/drawing/2014/chartex" xmlns:cx1="http://schemas.microsoft.com/office/drawing/2015/9/8/chartex" xmlns:cx2="http://schemas.microsoft.com/office/drawing/2015/10/21/chartex" xmlns:cx3="http://schemas.microsoft.com/office/drawing/2016/5/9/chartex" xmlns:cx4="http://schemas.microsoft.com/office/drawing/2016/5/10/chartex" xmlns:cx5="http://schemas.microsoft.com/office/drawing/2016/5/11/chartex" xmlns:cx6="http://schemas.microsoft.com/office/drawing/2016/5/12/chartex" xmlns:cx7="http://schemas.microsoft.com/office/drawing/2016/5/13/chartex" xmlns:cx8="http://schemas.microsoft.com/office/drawing/2016/5/14/chartex" xmlns:mc="http://schemas.openxmlformats.org/markup-compatibility/2006" xmlns:aink="http://schemas.microsoft.com/office/drawing/2016/ink" xmlns:am3d="http://schemas.microsoft.com/office/drawing/2017/model3d" xmlns:o="urn:schemas-microsoft-com:office:office" xmlns:oel="http://schemas.microsoft.com/office/2019/extlst" xmlns:r="http://schemas.openxmlformats.org/officeDocument/2006/relationships" xmlns:m="http://schemas.openxmlformats.org/officeDocument/2006/math" xmlns:v="urn:schemas-microsoft-com:vml" xmlns:wp14="http://schemas.microsoft.com/office/word/2010/wordprocessingDrawing" xmlns:wp="http://schemas.openxmlformats.org/drawingml/2006/wordprocessingDrawing" xmlns:w10="urn:schemas-microsoft-com:office:word" xmlns:w="http://schemas.openxmlformats.org/wordprocessingml/2006/main" xmlns:w14="http://schemas.microsoft.com/office/word/2010/wordml" xmlns:w15="http://schemas.microsoft.com/office/word/2012/wordml" xmlns:w16cex="http://schemas.microsoft.com/office/word/2018/wordml/cex" xmlns:w16cid="http://schemas.microsoft.com/office/word/2016/wordml/cid" xmlns:w16="http://schemas.microsoft.com/office/word/2018/wordml" xmlns:w16sdtdh="http://schemas.microsoft.com/office/word/2020/wordml/sdtdatahash" xmlns:w16se="http://schemas.microsoft.com/office/word/2015/wordml/symex" xmlns:wpg="http://schemas.microsoft.com/office/word/2010/wordprocessingGroup" xmlns:wpi="http://schemas.microsoft.com/office/word/2010/wordprocessingInk" xmlns:wne="http://schemas.microsoft.com/office/word/2006/wordml" xmlns:wps="http://schemas.microsoft.com/office/word/2010/wordprocessingShape" mc:Ignorable="w14 w15 w16se w16cid w16 w16cex w16sdtdh wp14">
+  <w:abstractNum xmlns:w="http://schemas.openxmlformats.org/wordprocessingml/2006/main" w:abstractNumId="8">
+    <w:multiLevelType xmlns:w="http://schemas.openxmlformats.org/wordprocessingml/2006/main" w:val="hybridMultilevel"/>
+    <w:lvl xmlns:w="http://schemas.openxmlformats.org/wordprocessingml/2006/main" w:ilvl="0">
+      <w:start w:val="1"/>
+      <w:numFmt w:val="upperRoman"/>
+      <w:lvlText w:val="%1."/>
+      <w:lvlJc w:val="left"/>
+      <w:pPr>
+        <w:ind w:left="360" w:hanging="360"/>
+      </w:pPr>
+    </w:lvl>
+    <w:lvl xmlns:w="http://schemas.openxmlformats.org/wordprocessingml/2006/main" w:ilvl="1">
+      <w:start w:val="1"/>
+      <w:numFmt w:val="lowerLetter"/>
+      <w:lvlText w:val="%2."/>
+      <w:lvlJc w:val="left"/>
+      <w:pPr>
+        <w:ind w:left="1080" w:hanging="360"/>
+      </w:pPr>
+    </w:lvl>
+    <w:lvl xmlns:w="http://schemas.openxmlformats.org/wordprocessingml/2006/main" w:ilvl="2">
+      <w:start w:val="1"/>
+      <w:numFmt w:val="lowerRoman"/>
+      <w:lvlText w:val="%3."/>
+      <w:lvlJc w:val="right"/>
+      <w:pPr>
+        <w:ind w:left="1800" w:hanging="180"/>
+      </w:pPr>
+    </w:lvl>
+    <w:lvl xmlns:w="http://schemas.openxmlformats.org/wordprocessingml/2006/main" w:ilvl="3">
+      <w:start w:val="1"/>
+      <w:numFmt w:val="decimal"/>
+      <w:lvlText w:val="%4."/>
+      <w:lvlJc w:val="left"/>
+      <w:pPr>
+        <w:ind w:left="2520" w:hanging="360"/>
+      </w:pPr>
+    </w:lvl>
+    <w:lvl xmlns:w="http://schemas.openxmlformats.org/wordprocessingml/2006/main" w:ilvl="4">
+      <w:start w:val="1"/>
+      <w:numFmt w:val="lowerLetter"/>
+      <w:lvlText w:val="%5."/>
+      <w:lvlJc w:val="left"/>
+      <w:pPr>
+        <w:ind w:left="3240" w:hanging="360"/>
+      </w:pPr>
+    </w:lvl>
+    <w:lvl xmlns:w="http://schemas.openxmlformats.org/wordprocessingml/2006/main" w:ilvl="5">
+      <w:start w:val="1"/>
+      <w:numFmt w:val="lowerRoman"/>
+      <w:lvlText w:val="%6."/>
+      <w:lvlJc w:val="right"/>
+      <w:pPr>
+        <w:ind w:left="3960" w:hanging="180"/>
+      </w:pPr>
+    </w:lvl>
+    <w:lvl xmlns:w="http://schemas.openxmlformats.org/wordprocessingml/2006/main" w:ilvl="6">
+      <w:start w:val="1"/>
+      <w:numFmt w:val="decimal"/>
+      <w:lvlText w:val="%7."/>
+      <w:lvlJc w:val="left"/>
+      <w:pPr>
+        <w:ind w:left="4680" w:hanging="360"/>
+      </w:pPr>
+    </w:lvl>
+    <w:lvl xmlns:w="http://schemas.openxmlformats.org/wordprocessingml/2006/main" w:ilvl="7">
+      <w:start w:val="1"/>
+      <w:numFmt w:val="lowerLetter"/>
+      <w:lvlText w:val="%8."/>
+      <w:lvlJc w:val="left"/>
+      <w:pPr>
+        <w:ind w:left="5400" w:hanging="360"/>
+      </w:pPr>
+    </w:lvl>
+    <w:lvl xmlns:w="http://schemas.openxmlformats.org/wordprocessingml/2006/main" w:ilvl="8">
+      <w:start w:val="1"/>
+      <w:numFmt w:val="lowerRoman"/>
+      <w:lvlText w:val="%9."/>
+      <w:lvlJc w:val="right"/>
+      <w:pPr>
+        <w:ind w:left="6120" w:hanging="180"/>
+      </w:pPr>
+    </w:lvl>
+  </w:abstractNum>
+  <w:abstractNum xmlns:w="http://schemas.openxmlformats.org/wordprocessingml/2006/main" w:abstractNumId="7">
+    <w:multiLevelType xmlns:w="http://schemas.openxmlformats.org/wordprocessingml/2006/main" w:val="hybridMultilevel"/>
+    <w:lvl xmlns:w="http://schemas.openxmlformats.org/wordprocessingml/2006/main" w:ilvl="0">
+      <w:start w:val="1"/>
+      <w:numFmt w:val="decimal"/>
+      <w:lvlText w:val="%1."/>
+      <w:lvlJc w:val="left"/>
+      <w:pPr>
+        <w:ind w:left="360" w:hanging="360"/>
+      </w:pPr>
+    </w:lvl>
+    <w:lvl xmlns:w="http://schemas.openxmlformats.org/wordprocessingml/2006/main" w:ilvl="1">
+      <w:start w:val="1"/>
+      <w:numFmt w:val="lowerLetter"/>
+      <w:lvlText w:val="%2."/>
+      <w:lvlJc w:val="left"/>
+      <w:pPr>
+        <w:ind w:left="1080" w:hanging="360"/>
+      </w:pPr>
+    </w:lvl>
+    <w:lvl xmlns:w="http://schemas.openxmlformats.org/wordprocessingml/2006/main" w:ilvl="2">
+      <w:start w:val="1"/>
+      <w:numFmt w:val="lowerRoman"/>
+      <w:lvlText w:val="%3."/>
+      <w:lvlJc w:val="right"/>
+      <w:pPr>
+        <w:ind w:left="1800" w:hanging="180"/>
+      </w:pPr>
+    </w:lvl>
+    <w:lvl xmlns:w="http://schemas.openxmlformats.org/wordprocessingml/2006/main" w:ilvl="3">
+      <w:start w:val="1"/>
+      <w:numFmt w:val="decimal"/>
+      <w:lvlText w:val="%4."/>
+      <w:lvlJc w:val="left"/>
+      <w:pPr>
+        <w:ind w:left="2520" w:hanging="360"/>
+      </w:pPr>
+    </w:lvl>
+    <w:lvl xmlns:w="http://schemas.openxmlformats.org/wordprocessingml/2006/main" w:ilvl="4">
+      <w:start w:val="1"/>
+      <w:numFmt w:val="lowerLetter"/>
+      <w:lvlText w:val="%5."/>
+      <w:lvlJc w:val="left"/>
+      <w:pPr>
+        <w:ind w:left="3240" w:hanging="360"/>
+      </w:pPr>
+    </w:lvl>
+    <w:lvl xmlns:w="http://schemas.openxmlformats.org/wordprocessingml/2006/main" w:ilvl="5">
+      <w:start w:val="1"/>
+      <w:numFmt w:val="lowerRoman"/>
+      <w:lvlText w:val="%6."/>
+      <w:lvlJc w:val="right"/>
+      <w:pPr>
+        <w:ind w:left="3960" w:hanging="180"/>
+      </w:pPr>
+    </w:lvl>
+    <w:lvl xmlns:w="http://schemas.openxmlformats.org/wordprocessingml/2006/main" w:ilvl="6">
+      <w:start w:val="1"/>
+      <w:numFmt w:val="decimal"/>
+      <w:lvlText w:val="%7."/>
+      <w:lvlJc w:val="left"/>
+      <w:pPr>
+        <w:ind w:left="4680" w:hanging="360"/>
+      </w:pPr>
+    </w:lvl>
+    <w:lvl xmlns:w="http://schemas.openxmlformats.org/wordprocessingml/2006/main" w:ilvl="7">
+      <w:start w:val="1"/>
+      <w:numFmt w:val="lowerLetter"/>
+      <w:lvlText w:val="%8."/>
+      <w:lvlJc w:val="left"/>
+      <w:pPr>
+        <w:ind w:left="5400" w:hanging="360"/>
+      </w:pPr>
+    </w:lvl>
+    <w:lvl xmlns:w="http://schemas.openxmlformats.org/wordprocessingml/2006/main" w:ilvl="8">
+      <w:start w:val="1"/>
+      <w:numFmt w:val="lowerRoman"/>
+      <w:lvlText w:val="%9."/>
+      <w:lvlJc w:val="right"/>
+      <w:pPr>
+        <w:ind w:left="6120" w:hanging="180"/>
+      </w:pPr>
+    </w:lvl>
+  </w:abstractNum>
+  <w:abstractNum xmlns:w="http://schemas.openxmlformats.org/wordprocessingml/2006/main" w:abstractNumId="6">
+    <w:multiLevelType xmlns:w="http://schemas.openxmlformats.org/wordprocessingml/2006/main" w:val="hybridMultilevel"/>
+    <w:lvl xmlns:w="http://schemas.openxmlformats.org/wordprocessingml/2006/main" w:ilvl="0">
+      <w:start w:val="1"/>
+      <w:numFmt w:val="bullet"/>
+      <w:lvlText w:val="-"/>
+      <w:lvlJc w:val="left"/>
+      <w:pPr>
+        <w:ind w:left="360" w:hanging="360"/>
+      </w:pPr>
+      <w:rPr>
+        <w:rFonts w:hint="default" w:ascii="Calibri" w:hAnsi="Calibri"/>
+      </w:rPr>
+    </w:lvl>
+    <w:lvl xmlns:w="http://schemas.openxmlformats.org/wordprocessingml/2006/main" w:ilvl="1">
+      <w:start w:val="1"/>
+      <w:numFmt w:val="bullet"/>
+      <w:lvlText w:val="o"/>
+      <w:lvlJc w:val="left"/>
+      <w:pPr>
+        <w:ind w:left="1080" w:hanging="360"/>
+      </w:pPr>
+      <w:rPr>
+        <w:rFonts w:hint="default" w:ascii="Courier New" w:hAnsi="Courier New"/>
+      </w:rPr>
+    </w:lvl>
+    <w:lvl xmlns:w="http://schemas.openxmlformats.org/wordprocessingml/2006/main" w:ilvl="2">
+      <w:start w:val="1"/>
+      <w:numFmt w:val="bullet"/>
+      <w:lvlText w:val=""/>
+      <w:lvlJc w:val="left"/>
+      <w:pPr>
+        <w:ind w:left="1800" w:hanging="360"/>
+      </w:pPr>
+      <w:rPr>
+        <w:rFonts w:hint="default" w:ascii="Wingdings" w:hAnsi="Wingdings"/>
+      </w:rPr>
+    </w:lvl>
+    <w:lvl xmlns:w="http://schemas.openxmlformats.org/wordprocessingml/2006/main" w:ilvl="3">
+      <w:start w:val="1"/>
+      <w:numFmt w:val="bullet"/>
+      <w:lvlText w:val=""/>
+      <w:lvlJc w:val="left"/>
+      <w:pPr>
+        <w:ind w:left="2520" w:hanging="360"/>
+      </w:pPr>
+      <w:rPr>
+        <w:rFonts w:hint="default" w:ascii="Symbol" w:hAnsi="Symbol"/>
+      </w:rPr>
+    </w:lvl>
+    <w:lvl xmlns:w="http://schemas.openxmlformats.org/wordprocessingml/2006/main" w:ilvl="4">
+      <w:start w:val="1"/>
+      <w:numFmt w:val="bullet"/>
+      <w:lvlText w:val="o"/>
+      <w:lvlJc w:val="left"/>
+      <w:pPr>
+        <w:ind w:left="3240" w:hanging="360"/>
+      </w:pPr>
+      <w:rPr>
+        <w:rFonts w:hint="default" w:ascii="Courier New" w:hAnsi="Courier New"/>
+      </w:rPr>
+    </w:lvl>
+    <w:lvl xmlns:w="http://schemas.openxmlformats.org/wordprocessingml/2006/main" w:ilvl="5">
+      <w:start w:val="1"/>
+      <w:numFmt w:val="bullet"/>
+      <w:lvlText w:val=""/>
+      <w:lvlJc w:val="left"/>
+      <w:pPr>
+        <w:ind w:left="3960" w:hanging="360"/>
+      </w:pPr>
+      <w:rPr>
+        <w:rFonts w:hint="default" w:ascii="Wingdings" w:hAnsi="Wingdings"/>
+      </w:rPr>
+    </w:lvl>
+    <w:lvl xmlns:w="http://schemas.openxmlformats.org/wordprocessingml/2006/main" w:ilvl="6">
+      <w:start w:val="1"/>
+      <w:numFmt w:val="bullet"/>
+      <w:lvlText w:val=""/>
+      <w:lvlJc w:val="left"/>
+      <w:pPr>
+        <w:ind w:left="4680" w:hanging="360"/>
+      </w:pPr>
+      <w:rPr>
+        <w:rFonts w:hint="default" w:ascii="Symbol" w:hAnsi="Symbol"/>
+      </w:rPr>
+    </w:lvl>
+    <w:lvl xmlns:w="http://schemas.openxmlformats.org/wordprocessingml/2006/main" w:ilvl="7">
+      <w:start w:val="1"/>
+      <w:numFmt w:val="bullet"/>
+      <w:lvlText w:val="o"/>
+      <w:lvlJc w:val="left"/>
+      <w:pPr>
+        <w:ind w:left="5400" w:hanging="360"/>
+      </w:pPr>
+      <w:rPr>
+        <w:rFonts w:hint="default" w:ascii="Courier New" w:hAnsi="Courier New"/>
+      </w:rPr>
+    </w:lvl>
+    <w:lvl xmlns:w="http://schemas.openxmlformats.org/wordprocessingml/2006/main" w:ilvl="8">
+      <w:start w:val="1"/>
+      <w:numFmt w:val="bullet"/>
+      <w:lvlText w:val=""/>
+      <w:lvlJc w:val="left"/>
+      <w:pPr>
+        <w:ind w:left="6120" w:hanging="360"/>
+      </w:pPr>
+      <w:rPr>
+        <w:rFonts w:hint="default" w:ascii="Wingdings" w:hAnsi="Wingdings"/>
+      </w:rPr>
+    </w:lvl>
+  </w:abstractNum>
+  <w:abstractNum xmlns:w="http://schemas.openxmlformats.org/wordprocessingml/2006/main" w:abstractNumId="5">
+    <w:multiLevelType xmlns:w="http://schemas.openxmlformats.org/wordprocessingml/2006/main" w:val="hybridMultilevel"/>
+    <w:lvl xmlns:w="http://schemas.openxmlformats.org/wordprocessingml/2006/main" w:ilvl="0">
+      <w:start w:val="1"/>
+      <w:numFmt w:val="bullet"/>
+      <w:lvlText w:val="-"/>
+      <w:lvlJc w:val="left"/>
+      <w:pPr>
+        <w:ind w:left="360" w:hanging="360"/>
+      </w:pPr>
+      <w:rPr>
+        <w:rFonts w:hint="default" w:ascii="Calibri" w:hAnsi="Calibri"/>
+      </w:rPr>
+    </w:lvl>
+    <w:lvl xmlns:w="http://schemas.openxmlformats.org/wordprocessingml/2006/main" w:ilvl="1">
+      <w:start w:val="1"/>
+      <w:numFmt w:val="bullet"/>
+      <w:lvlText w:val="o"/>
+      <w:lvlJc w:val="left"/>
+      <w:pPr>
+        <w:ind w:left="1080" w:hanging="360"/>
+      </w:pPr>
+      <w:rPr>
+        <w:rFonts w:hint="default" w:ascii="Courier New" w:hAnsi="Courier New"/>
+      </w:rPr>
+    </w:lvl>
+    <w:lvl xmlns:w="http://schemas.openxmlformats.org/wordprocessingml/2006/main" w:ilvl="2">
+      <w:start w:val="1"/>
+      <w:numFmt w:val="bullet"/>
+      <w:lvlText w:val=""/>
+      <w:lvlJc w:val="left"/>
+      <w:pPr>
+        <w:ind w:left="1800" w:hanging="360"/>
+      </w:pPr>
+      <w:rPr>
+        <w:rFonts w:hint="default" w:ascii="Wingdings" w:hAnsi="Wingdings"/>
+      </w:rPr>
+    </w:lvl>
+    <w:lvl xmlns:w="http://schemas.openxmlformats.org/wordprocessingml/2006/main" w:ilvl="3">
+      <w:start w:val="1"/>
+      <w:numFmt w:val="bullet"/>
+      <w:lvlText w:val=""/>
+      <w:lvlJc w:val="left"/>
+      <w:pPr>
+        <w:ind w:left="2520" w:hanging="360"/>
+      </w:pPr>
+      <w:rPr>
+        <w:rFonts w:hint="default" w:ascii="Symbol" w:hAnsi="Symbol"/>
+      </w:rPr>
+    </w:lvl>
+    <w:lvl xmlns:w="http://schemas.openxmlformats.org/wordprocessingml/2006/main" w:ilvl="4">
+      <w:start w:val="1"/>
+      <w:numFmt w:val="bullet"/>
+      <w:lvlText w:val="o"/>
+      <w:lvlJc w:val="left"/>
+      <w:pPr>
+        <w:ind w:left="3240" w:hanging="360"/>
+      </w:pPr>
+      <w:rPr>
+        <w:rFonts w:hint="default" w:ascii="Courier New" w:hAnsi="Courier New"/>
+      </w:rPr>
+    </w:lvl>
+    <w:lvl xmlns:w="http://schemas.openxmlformats.org/wordprocessingml/2006/main" w:ilvl="5">
+      <w:start w:val="1"/>
+      <w:numFmt w:val="bullet"/>
+      <w:lvlText w:val=""/>
+      <w:lvlJc w:val="left"/>
+      <w:pPr>
+        <w:ind w:left="3960" w:hanging="360"/>
+      </w:pPr>
+      <w:rPr>
+        <w:rFonts w:hint="default" w:ascii="Wingdings" w:hAnsi="Wingdings"/>
+      </w:rPr>
+    </w:lvl>
+    <w:lvl xmlns:w="http://schemas.openxmlformats.org/wordprocessingml/2006/main" w:ilvl="6">
+      <w:start w:val="1"/>
+      <w:numFmt w:val="bullet"/>
+      <w:lvlText w:val=""/>
+      <w:lvlJc w:val="left"/>
+      <w:pPr>
+        <w:ind w:left="4680" w:hanging="360"/>
+      </w:pPr>
+      <w:rPr>
+        <w:rFonts w:hint="default" w:ascii="Symbol" w:hAnsi="Symbol"/>
+      </w:rPr>
+    </w:lvl>
+    <w:lvl xmlns:w="http://schemas.openxmlformats.org/wordprocessingml/2006/main" w:ilvl="7">
+      <w:start w:val="1"/>
+      <w:numFmt w:val="bullet"/>
+      <w:lvlText w:val="o"/>
+      <w:lvlJc w:val="left"/>
+      <w:pPr>
+        <w:ind w:left="5400" w:hanging="360"/>
+      </w:pPr>
+      <w:rPr>
+        <w:rFonts w:hint="default" w:ascii="Courier New" w:hAnsi="Courier New"/>
+      </w:rPr>
+    </w:lvl>
+    <w:lvl xmlns:w="http://schemas.openxmlformats.org/wordprocessingml/2006/main" w:ilvl="8">
+      <w:start w:val="1"/>
+      <w:numFmt w:val="bullet"/>
+      <w:lvlText w:val=""/>
+      <w:lvlJc w:val="left"/>
+      <w:pPr>
+        <w:ind w:left="6120" w:hanging="360"/>
+      </w:pPr>
+      <w:rPr>
+        <w:rFonts w:hint="default" w:ascii="Wingdings" w:hAnsi="Wingdings"/>
+      </w:rPr>
+    </w:lvl>
+  </w:abstractNum>
   <w:abstractNum w:abstractNumId="0" w15:restartNumberingAfterBreak="0">
     <w:nsid w:val="17B6480C"/>
     <w:multiLevelType w:val="multilevel"/>
@@ -2767,7 +4709,7 @@
         <w:ind w:left="720" w:hanging="360"/>
       </w:pPr>
       <w:rPr>
-        <w:rFonts w:ascii="OpenSymbol" w:eastAsia="OpenSymbol" w:hAnsi="OpenSymbol" w:cs="OpenSymbol"/>
+        <w:rFonts w:ascii="OpenSymbol" w:hAnsi="OpenSymbol" w:eastAsia="OpenSymbol" w:cs="OpenSymbol"/>
       </w:rPr>
     </w:lvl>
     <w:lvl w:ilvl="1">
@@ -2778,7 +4720,7 @@
         <w:ind w:left="1080" w:hanging="360"/>
       </w:pPr>
       <w:rPr>
-        <w:rFonts w:ascii="OpenSymbol" w:eastAsia="OpenSymbol" w:hAnsi="OpenSymbol" w:cs="OpenSymbol"/>
+        <w:rFonts w:ascii="OpenSymbol" w:hAnsi="OpenSymbol" w:eastAsia="OpenSymbol" w:cs="OpenSymbol"/>
       </w:rPr>
     </w:lvl>
     <w:lvl w:ilvl="2">
@@ -2789,7 +4731,7 @@
         <w:ind w:left="1440" w:hanging="360"/>
       </w:pPr>
       <w:rPr>
-        <w:rFonts w:ascii="OpenSymbol" w:eastAsia="OpenSymbol" w:hAnsi="OpenSymbol" w:cs="OpenSymbol"/>
+        <w:rFonts w:ascii="OpenSymbol" w:hAnsi="OpenSymbol" w:eastAsia="OpenSymbol" w:cs="OpenSymbol"/>
       </w:rPr>
     </w:lvl>
     <w:lvl w:ilvl="3">
@@ -2800,7 +4742,7 @@
         <w:ind w:left="1800" w:hanging="360"/>
       </w:pPr>
       <w:rPr>
-        <w:rFonts w:ascii="OpenSymbol" w:eastAsia="OpenSymbol" w:hAnsi="OpenSymbol" w:cs="OpenSymbol"/>
+        <w:rFonts w:ascii="OpenSymbol" w:hAnsi="OpenSymbol" w:eastAsia="OpenSymbol" w:cs="OpenSymbol"/>
       </w:rPr>
     </w:lvl>
     <w:lvl w:ilvl="4">
@@ -2811,7 +4753,7 @@
         <w:ind w:left="2160" w:hanging="360"/>
       </w:pPr>
       <w:rPr>
-        <w:rFonts w:ascii="OpenSymbol" w:eastAsia="OpenSymbol" w:hAnsi="OpenSymbol" w:cs="OpenSymbol"/>
+        <w:rFonts w:ascii="OpenSymbol" w:hAnsi="OpenSymbol" w:eastAsia="OpenSymbol" w:cs="OpenSymbol"/>
       </w:rPr>
     </w:lvl>
     <w:lvl w:ilvl="5">
@@ -2822,7 +4764,7 @@
         <w:ind w:left="2520" w:hanging="360"/>
       </w:pPr>
       <w:rPr>
-        <w:rFonts w:ascii="OpenSymbol" w:eastAsia="OpenSymbol" w:hAnsi="OpenSymbol" w:cs="OpenSymbol"/>
+        <w:rFonts w:ascii="OpenSymbol" w:hAnsi="OpenSymbol" w:eastAsia="OpenSymbol" w:cs="OpenSymbol"/>
       </w:rPr>
     </w:lvl>
     <w:lvl w:ilvl="6">
@@ -2833,7 +4775,7 @@
         <w:ind w:left="2880" w:hanging="360"/>
       </w:pPr>
       <w:rPr>
-        <w:rFonts w:ascii="OpenSymbol" w:eastAsia="OpenSymbol" w:hAnsi="OpenSymbol" w:cs="OpenSymbol"/>
+        <w:rFonts w:ascii="OpenSymbol" w:hAnsi="OpenSymbol" w:eastAsia="OpenSymbol" w:cs="OpenSymbol"/>
       </w:rPr>
     </w:lvl>
     <w:lvl w:ilvl="7">
@@ -2844,7 +4786,7 @@
         <w:ind w:left="3240" w:hanging="360"/>
       </w:pPr>
       <w:rPr>
-        <w:rFonts w:ascii="OpenSymbol" w:eastAsia="OpenSymbol" w:hAnsi="OpenSymbol" w:cs="OpenSymbol"/>
+        <w:rFonts w:ascii="OpenSymbol" w:hAnsi="OpenSymbol" w:eastAsia="OpenSymbol" w:cs="OpenSymbol"/>
       </w:rPr>
     </w:lvl>
     <w:lvl w:ilvl="8">
@@ -2855,7 +4797,7 @@
         <w:ind w:left="3600" w:hanging="360"/>
       </w:pPr>
       <w:rPr>
-        <w:rFonts w:ascii="OpenSymbol" w:eastAsia="OpenSymbol" w:hAnsi="OpenSymbol" w:cs="OpenSymbol"/>
+        <w:rFonts w:ascii="OpenSymbol" w:hAnsi="OpenSymbol" w:eastAsia="OpenSymbol" w:cs="OpenSymbol"/>
       </w:rPr>
     </w:lvl>
   </w:abstractNum>
@@ -2871,7 +4813,7 @@
         <w:ind w:left="720" w:hanging="360"/>
       </w:pPr>
       <w:rPr>
-        <w:rFonts w:ascii="OpenSymbol" w:eastAsia="OpenSymbol" w:hAnsi="OpenSymbol" w:cs="OpenSymbol"/>
+        <w:rFonts w:ascii="OpenSymbol" w:hAnsi="OpenSymbol" w:eastAsia="OpenSymbol" w:cs="OpenSymbol"/>
       </w:rPr>
     </w:lvl>
     <w:lvl w:ilvl="1">
@@ -2882,7 +4824,7 @@
         <w:ind w:left="1080" w:hanging="360"/>
       </w:pPr>
       <w:rPr>
-        <w:rFonts w:ascii="OpenSymbol" w:eastAsia="OpenSymbol" w:hAnsi="OpenSymbol" w:cs="OpenSymbol"/>
+        <w:rFonts w:ascii="OpenSymbol" w:hAnsi="OpenSymbol" w:eastAsia="OpenSymbol" w:cs="OpenSymbol"/>
       </w:rPr>
     </w:lvl>
     <w:lvl w:ilvl="2">
@@ -2893,7 +4835,7 @@
         <w:ind w:left="1440" w:hanging="360"/>
       </w:pPr>
       <w:rPr>
-        <w:rFonts w:ascii="OpenSymbol" w:eastAsia="OpenSymbol" w:hAnsi="OpenSymbol" w:cs="OpenSymbol"/>
+        <w:rFonts w:ascii="OpenSymbol" w:hAnsi="OpenSymbol" w:eastAsia="OpenSymbol" w:cs="OpenSymbol"/>
       </w:rPr>
     </w:lvl>
     <w:lvl w:ilvl="3">
@@ -2904,7 +4846,7 @@
         <w:ind w:left="1800" w:hanging="360"/>
       </w:pPr>
       <w:rPr>
-        <w:rFonts w:ascii="OpenSymbol" w:eastAsia="OpenSymbol" w:hAnsi="OpenSymbol" w:cs="OpenSymbol"/>
+        <w:rFonts w:ascii="OpenSymbol" w:hAnsi="OpenSymbol" w:eastAsia="OpenSymbol" w:cs="OpenSymbol"/>
       </w:rPr>
     </w:lvl>
     <w:lvl w:ilvl="4">
@@ -2915,7 +4857,7 @@
         <w:ind w:left="2160" w:hanging="360"/>
       </w:pPr>
       <w:rPr>
-        <w:rFonts w:ascii="OpenSymbol" w:eastAsia="OpenSymbol" w:hAnsi="OpenSymbol" w:cs="OpenSymbol"/>
+        <w:rFonts w:ascii="OpenSymbol" w:hAnsi="OpenSymbol" w:eastAsia="OpenSymbol" w:cs="OpenSymbol"/>
       </w:rPr>
     </w:lvl>
     <w:lvl w:ilvl="5">
@@ -2926,7 +4868,7 @@
         <w:ind w:left="2520" w:hanging="360"/>
       </w:pPr>
       <w:rPr>
-        <w:rFonts w:ascii="OpenSymbol" w:eastAsia="OpenSymbol" w:hAnsi="OpenSymbol" w:cs="OpenSymbol"/>
+        <w:rFonts w:ascii="OpenSymbol" w:hAnsi="OpenSymbol" w:eastAsia="OpenSymbol" w:cs="OpenSymbol"/>
       </w:rPr>
     </w:lvl>
     <w:lvl w:ilvl="6">
@@ -2937,7 +4879,7 @@
         <w:ind w:left="2880" w:hanging="360"/>
       </w:pPr>
       <w:rPr>
-        <w:rFonts w:ascii="OpenSymbol" w:eastAsia="OpenSymbol" w:hAnsi="OpenSymbol" w:cs="OpenSymbol"/>
+        <w:rFonts w:ascii="OpenSymbol" w:hAnsi="OpenSymbol" w:eastAsia="OpenSymbol" w:cs="OpenSymbol"/>
       </w:rPr>
     </w:lvl>
     <w:lvl w:ilvl="7">
@@ -2948,7 +4890,7 @@
         <w:ind w:left="3240" w:hanging="360"/>
       </w:pPr>
       <w:rPr>
-        <w:rFonts w:ascii="OpenSymbol" w:eastAsia="OpenSymbol" w:hAnsi="OpenSymbol" w:cs="OpenSymbol"/>
+        <w:rFonts w:ascii="OpenSymbol" w:hAnsi="OpenSymbol" w:eastAsia="OpenSymbol" w:cs="OpenSymbol"/>
       </w:rPr>
     </w:lvl>
     <w:lvl w:ilvl="8">
@@ -2959,7 +4901,7 @@
         <w:ind w:left="3600" w:hanging="360"/>
       </w:pPr>
       <w:rPr>
-        <w:rFonts w:ascii="OpenSymbol" w:eastAsia="OpenSymbol" w:hAnsi="OpenSymbol" w:cs="OpenSymbol"/>
+        <w:rFonts w:ascii="OpenSymbol" w:hAnsi="OpenSymbol" w:eastAsia="OpenSymbol" w:cs="OpenSymbol"/>
       </w:rPr>
     </w:lvl>
   </w:abstractNum>
@@ -2975,7 +4917,7 @@
         <w:ind w:left="720" w:hanging="360"/>
       </w:pPr>
       <w:rPr>
-        <w:rFonts w:ascii="OpenSymbol" w:eastAsia="OpenSymbol" w:hAnsi="OpenSymbol" w:cs="OpenSymbol"/>
+        <w:rFonts w:ascii="OpenSymbol" w:hAnsi="OpenSymbol" w:eastAsia="OpenSymbol" w:cs="OpenSymbol"/>
       </w:rPr>
     </w:lvl>
     <w:lvl w:ilvl="1">
@@ -2986,7 +4928,7 @@
         <w:ind w:left="1080" w:hanging="360"/>
       </w:pPr>
       <w:rPr>
-        <w:rFonts w:ascii="OpenSymbol" w:eastAsia="OpenSymbol" w:hAnsi="OpenSymbol" w:cs="OpenSymbol"/>
+        <w:rFonts w:ascii="OpenSymbol" w:hAnsi="OpenSymbol" w:eastAsia="OpenSymbol" w:cs="OpenSymbol"/>
       </w:rPr>
     </w:lvl>
     <w:lvl w:ilvl="2">
@@ -2997,7 +4939,7 @@
         <w:ind w:left="1440" w:hanging="360"/>
       </w:pPr>
       <w:rPr>
-        <w:rFonts w:ascii="OpenSymbol" w:eastAsia="OpenSymbol" w:hAnsi="OpenSymbol" w:cs="OpenSymbol"/>
+        <w:rFonts w:ascii="OpenSymbol" w:hAnsi="OpenSymbol" w:eastAsia="OpenSymbol" w:cs="OpenSymbol"/>
       </w:rPr>
     </w:lvl>
     <w:lvl w:ilvl="3">
@@ -3008,7 +4950,7 @@
         <w:ind w:left="1800" w:hanging="360"/>
       </w:pPr>
       <w:rPr>
-        <w:rFonts w:ascii="OpenSymbol" w:eastAsia="OpenSymbol" w:hAnsi="OpenSymbol" w:cs="OpenSymbol"/>
+        <w:rFonts w:ascii="OpenSymbol" w:hAnsi="OpenSymbol" w:eastAsia="OpenSymbol" w:cs="OpenSymbol"/>
       </w:rPr>
     </w:lvl>
     <w:lvl w:ilvl="4">
@@ -3019,7 +4961,7 @@
         <w:ind w:left="2160" w:hanging="360"/>
       </w:pPr>
       <w:rPr>
-        <w:rFonts w:ascii="OpenSymbol" w:eastAsia="OpenSymbol" w:hAnsi="OpenSymbol" w:cs="OpenSymbol"/>
+        <w:rFonts w:ascii="OpenSymbol" w:hAnsi="OpenSymbol" w:eastAsia="OpenSymbol" w:cs="OpenSymbol"/>
       </w:rPr>
     </w:lvl>
     <w:lvl w:ilvl="5">
@@ -3030,7 +4972,7 @@
         <w:ind w:left="2520" w:hanging="360"/>
       </w:pPr>
       <w:rPr>
-        <w:rFonts w:ascii="OpenSymbol" w:eastAsia="OpenSymbol" w:hAnsi="OpenSymbol" w:cs="OpenSymbol"/>
+        <w:rFonts w:ascii="OpenSymbol" w:hAnsi="OpenSymbol" w:eastAsia="OpenSymbol" w:cs="OpenSymbol"/>
       </w:rPr>
     </w:lvl>
     <w:lvl w:ilvl="6">
@@ -3041,7 +4983,7 @@
         <w:ind w:left="2880" w:hanging="360"/>
       </w:pPr>
       <w:rPr>
-        <w:rFonts w:ascii="OpenSymbol" w:eastAsia="OpenSymbol" w:hAnsi="OpenSymbol" w:cs="OpenSymbol"/>
+        <w:rFonts w:ascii="OpenSymbol" w:hAnsi="OpenSymbol" w:eastAsia="OpenSymbol" w:cs="OpenSymbol"/>
       </w:rPr>
     </w:lvl>
     <w:lvl w:ilvl="7">
@@ -3052,7 +4994,7 @@
         <w:ind w:left="3240" w:hanging="360"/>
       </w:pPr>
       <w:rPr>
-        <w:rFonts w:ascii="OpenSymbol" w:eastAsia="OpenSymbol" w:hAnsi="OpenSymbol" w:cs="OpenSymbol"/>
+        <w:rFonts w:ascii="OpenSymbol" w:hAnsi="OpenSymbol" w:eastAsia="OpenSymbol" w:cs="OpenSymbol"/>
       </w:rPr>
     </w:lvl>
     <w:lvl w:ilvl="8">
@@ -3063,7 +5005,7 @@
         <w:ind w:left="3600" w:hanging="360"/>
       </w:pPr>
       <w:rPr>
-        <w:rFonts w:ascii="OpenSymbol" w:eastAsia="OpenSymbol" w:hAnsi="OpenSymbol" w:cs="OpenSymbol"/>
+        <w:rFonts w:ascii="OpenSymbol" w:hAnsi="OpenSymbol" w:eastAsia="OpenSymbol" w:cs="OpenSymbol"/>
       </w:rPr>
     </w:lvl>
   </w:abstractNum>
@@ -3079,7 +5021,7 @@
         <w:ind w:left="720" w:hanging="360"/>
       </w:pPr>
       <w:rPr>
-        <w:rFonts w:ascii="OpenSymbol" w:eastAsia="OpenSymbol" w:hAnsi="OpenSymbol" w:cs="OpenSymbol"/>
+        <w:rFonts w:ascii="OpenSymbol" w:hAnsi="OpenSymbol" w:eastAsia="OpenSymbol" w:cs="OpenSymbol"/>
       </w:rPr>
     </w:lvl>
     <w:lvl w:ilvl="1">
@@ -3090,7 +5032,7 @@
         <w:ind w:left="1080" w:hanging="360"/>
       </w:pPr>
       <w:rPr>
-        <w:rFonts w:ascii="OpenSymbol" w:eastAsia="OpenSymbol" w:hAnsi="OpenSymbol" w:cs="OpenSymbol"/>
+        <w:rFonts w:ascii="OpenSymbol" w:hAnsi="OpenSymbol" w:eastAsia="OpenSymbol" w:cs="OpenSymbol"/>
       </w:rPr>
     </w:lvl>
     <w:lvl w:ilvl="2">
@@ -3101,7 +5043,7 @@
         <w:ind w:left="1440" w:hanging="360"/>
       </w:pPr>
       <w:rPr>
-        <w:rFonts w:ascii="OpenSymbol" w:eastAsia="OpenSymbol" w:hAnsi="OpenSymbol" w:cs="OpenSymbol"/>
+        <w:rFonts w:ascii="OpenSymbol" w:hAnsi="OpenSymbol" w:eastAsia="OpenSymbol" w:cs="OpenSymbol"/>
       </w:rPr>
     </w:lvl>
     <w:lvl w:ilvl="3">
@@ -3112,7 +5054,7 @@
         <w:ind w:left="1800" w:hanging="360"/>
       </w:pPr>
       <w:rPr>
-        <w:rFonts w:ascii="OpenSymbol" w:eastAsia="OpenSymbol" w:hAnsi="OpenSymbol" w:cs="OpenSymbol"/>
+        <w:rFonts w:ascii="OpenSymbol" w:hAnsi="OpenSymbol" w:eastAsia="OpenSymbol" w:cs="OpenSymbol"/>
       </w:rPr>
     </w:lvl>
     <w:lvl w:ilvl="4">
@@ -3123,7 +5065,7 @@
         <w:ind w:left="2160" w:hanging="360"/>
       </w:pPr>
       <w:rPr>
-        <w:rFonts w:ascii="OpenSymbol" w:eastAsia="OpenSymbol" w:hAnsi="OpenSymbol" w:cs="OpenSymbol"/>
+        <w:rFonts w:ascii="OpenSymbol" w:hAnsi="OpenSymbol" w:eastAsia="OpenSymbol" w:cs="OpenSymbol"/>
       </w:rPr>
     </w:lvl>
     <w:lvl w:ilvl="5">
@@ -3134,7 +5076,7 @@
         <w:ind w:left="2520" w:hanging="360"/>
       </w:pPr>
       <w:rPr>
-        <w:rFonts w:ascii="OpenSymbol" w:eastAsia="OpenSymbol" w:hAnsi="OpenSymbol" w:cs="OpenSymbol"/>
+        <w:rFonts w:ascii="OpenSymbol" w:hAnsi="OpenSymbol" w:eastAsia="OpenSymbol" w:cs="OpenSymbol"/>
       </w:rPr>
     </w:lvl>
     <w:lvl w:ilvl="6">
@@ -3145,7 +5087,7 @@
         <w:ind w:left="2880" w:hanging="360"/>
       </w:pPr>
       <w:rPr>
-        <w:rFonts w:ascii="OpenSymbol" w:eastAsia="OpenSymbol" w:hAnsi="OpenSymbol" w:cs="OpenSymbol"/>
+        <w:rFonts w:ascii="OpenSymbol" w:hAnsi="OpenSymbol" w:eastAsia="OpenSymbol" w:cs="OpenSymbol"/>
       </w:rPr>
     </w:lvl>
     <w:lvl w:ilvl="7">
@@ -3156,7 +5098,7 @@
         <w:ind w:left="3240" w:hanging="360"/>
       </w:pPr>
       <w:rPr>
-        <w:rFonts w:ascii="OpenSymbol" w:eastAsia="OpenSymbol" w:hAnsi="OpenSymbol" w:cs="OpenSymbol"/>
+        <w:rFonts w:ascii="OpenSymbol" w:hAnsi="OpenSymbol" w:eastAsia="OpenSymbol" w:cs="OpenSymbol"/>
       </w:rPr>
     </w:lvl>
     <w:lvl w:ilvl="8">
@@ -3167,7 +5109,7 @@
         <w:ind w:left="3600" w:hanging="360"/>
       </w:pPr>
       <w:rPr>
-        <w:rFonts w:ascii="OpenSymbol" w:eastAsia="OpenSymbol" w:hAnsi="OpenSymbol" w:cs="OpenSymbol"/>
+        <w:rFonts w:ascii="OpenSymbol" w:hAnsi="OpenSymbol" w:eastAsia="OpenSymbol" w:cs="OpenSymbol"/>
       </w:rPr>
     </w:lvl>
   </w:abstractNum>
@@ -3183,7 +5125,7 @@
         <w:ind w:left="720" w:hanging="360"/>
       </w:pPr>
       <w:rPr>
-        <w:rFonts w:ascii="OpenSymbol" w:eastAsia="OpenSymbol" w:hAnsi="OpenSymbol" w:cs="OpenSymbol"/>
+        <w:rFonts w:ascii="OpenSymbol" w:hAnsi="OpenSymbol" w:eastAsia="OpenSymbol" w:cs="OpenSymbol"/>
       </w:rPr>
     </w:lvl>
     <w:lvl w:ilvl="1">
@@ -3194,7 +5136,7 @@
         <w:ind w:left="1080" w:hanging="360"/>
       </w:pPr>
       <w:rPr>
-        <w:rFonts w:ascii="OpenSymbol" w:eastAsia="OpenSymbol" w:hAnsi="OpenSymbol" w:cs="OpenSymbol"/>
+        <w:rFonts w:ascii="OpenSymbol" w:hAnsi="OpenSymbol" w:eastAsia="OpenSymbol" w:cs="OpenSymbol"/>
       </w:rPr>
     </w:lvl>
     <w:lvl w:ilvl="2">
@@ -3205,7 +5147,7 @@
         <w:ind w:left="1440" w:hanging="360"/>
       </w:pPr>
       <w:rPr>
-        <w:rFonts w:ascii="OpenSymbol" w:eastAsia="OpenSymbol" w:hAnsi="OpenSymbol" w:cs="OpenSymbol"/>
+        <w:rFonts w:ascii="OpenSymbol" w:hAnsi="OpenSymbol" w:eastAsia="OpenSymbol" w:cs="OpenSymbol"/>
       </w:rPr>
     </w:lvl>
     <w:lvl w:ilvl="3">
@@ -3216,7 +5158,7 @@
         <w:ind w:left="1800" w:hanging="360"/>
       </w:pPr>
       <w:rPr>
-        <w:rFonts w:ascii="OpenSymbol" w:eastAsia="OpenSymbol" w:hAnsi="OpenSymbol" w:cs="OpenSymbol"/>
+        <w:rFonts w:ascii="OpenSymbol" w:hAnsi="OpenSymbol" w:eastAsia="OpenSymbol" w:cs="OpenSymbol"/>
       </w:rPr>
     </w:lvl>
     <w:lvl w:ilvl="4">
@@ -3227,7 +5169,7 @@
         <w:ind w:left="2160" w:hanging="360"/>
       </w:pPr>
       <w:rPr>
-        <w:rFonts w:ascii="OpenSymbol" w:eastAsia="OpenSymbol" w:hAnsi="OpenSymbol" w:cs="OpenSymbol"/>
+        <w:rFonts w:ascii="OpenSymbol" w:hAnsi="OpenSymbol" w:eastAsia="OpenSymbol" w:cs="OpenSymbol"/>
       </w:rPr>
     </w:lvl>
     <w:lvl w:ilvl="5">
@@ -3238,7 +5180,7 @@
         <w:ind w:left="2520" w:hanging="360"/>
       </w:pPr>
       <w:rPr>
-        <w:rFonts w:ascii="OpenSymbol" w:eastAsia="OpenSymbol" w:hAnsi="OpenSymbol" w:cs="OpenSymbol"/>
+        <w:rFonts w:ascii="OpenSymbol" w:hAnsi="OpenSymbol" w:eastAsia="OpenSymbol" w:cs="OpenSymbol"/>
       </w:rPr>
     </w:lvl>
     <w:lvl w:ilvl="6">
@@ -3249,7 +5191,7 @@
         <w:ind w:left="2880" w:hanging="360"/>
       </w:pPr>
       <w:rPr>
-        <w:rFonts w:ascii="OpenSymbol" w:eastAsia="OpenSymbol" w:hAnsi="OpenSymbol" w:cs="OpenSymbol"/>
+        <w:rFonts w:ascii="OpenSymbol" w:hAnsi="OpenSymbol" w:eastAsia="OpenSymbol" w:cs="OpenSymbol"/>
       </w:rPr>
     </w:lvl>
     <w:lvl w:ilvl="7">
@@ -3260,7 +5202,7 @@
         <w:ind w:left="3240" w:hanging="360"/>
       </w:pPr>
       <w:rPr>
-        <w:rFonts w:ascii="OpenSymbol" w:eastAsia="OpenSymbol" w:hAnsi="OpenSymbol" w:cs="OpenSymbol"/>
+        <w:rFonts w:ascii="OpenSymbol" w:hAnsi="OpenSymbol" w:eastAsia="OpenSymbol" w:cs="OpenSymbol"/>
       </w:rPr>
     </w:lvl>
     <w:lvl w:ilvl="8">
@@ -3271,10 +5213,22 @@
         <w:ind w:left="3600" w:hanging="360"/>
       </w:pPr>
       <w:rPr>
-        <w:rFonts w:ascii="OpenSymbol" w:eastAsia="OpenSymbol" w:hAnsi="OpenSymbol" w:cs="OpenSymbol"/>
+        <w:rFonts w:ascii="OpenSymbol" w:hAnsi="OpenSymbol" w:eastAsia="OpenSymbol" w:cs="OpenSymbol"/>
       </w:rPr>
     </w:lvl>
   </w:abstractNum>
+  <w:num w:numId="9">
+    <w:abstractNumId w:val="8"/>
+  </w:num>
+  <w:num w:numId="8">
+    <w:abstractNumId w:val="7"/>
+  </w:num>
+  <w:num w:numId="7">
+    <w:abstractNumId w:val="6"/>
+  </w:num>
+  <w:num w:numId="6">
+    <w:abstractNumId w:val="5"/>
+  </w:num>
   <w:num w:numId="1" w16cid:durableId="330183944">
     <w:abstractNumId w:val="1"/>
   </w:num>
@@ -3298,7 +5252,7 @@
   <w:docDefaults>
     <w:rPrDefault>
       <w:rPr>
-        <w:rFonts w:ascii="Liberation Serif" w:eastAsia="Noto Serif CJK SC" w:hAnsi="Liberation Serif" w:cs="Lohit Devanagari"/>
+        <w:rFonts w:ascii="Liberation Serif" w:hAnsi="Liberation Serif" w:eastAsia="Noto Serif CJK SC" w:cs="Lohit Devanagari"/>
         <w:kern w:val="3"/>
         <w:sz w:val="24"/>
         <w:szCs w:val="24"/>
@@ -3316,14 +5270,14 @@
   <w:latentStyles w:defLockedState="0" w:defUIPriority="99" w:defSemiHidden="0" w:defUnhideWhenUsed="0" w:defQFormat="0" w:count="376">
     <w:lsdException w:name="Normal" w:uiPriority="0" w:qFormat="1"/>
     <w:lsdException w:name="heading 1" w:uiPriority="9" w:qFormat="1"/>
-    <w:lsdException w:name="heading 2" w:semiHidden="1" w:uiPriority="9" w:unhideWhenUsed="1" w:qFormat="1"/>
-    <w:lsdException w:name="heading 3" w:semiHidden="1" w:uiPriority="9" w:unhideWhenUsed="1" w:qFormat="1"/>
-    <w:lsdException w:name="heading 4" w:semiHidden="1" w:uiPriority="9" w:unhideWhenUsed="1" w:qFormat="1"/>
-    <w:lsdException w:name="heading 5" w:semiHidden="1" w:uiPriority="9" w:unhideWhenUsed="1" w:qFormat="1"/>
-    <w:lsdException w:name="heading 6" w:semiHidden="1" w:uiPriority="9" w:unhideWhenUsed="1" w:qFormat="1"/>
-    <w:lsdException w:name="heading 7" w:semiHidden="1" w:uiPriority="9" w:unhideWhenUsed="1" w:qFormat="1"/>
-    <w:lsdException w:name="heading 8" w:semiHidden="1" w:uiPriority="9" w:unhideWhenUsed="1" w:qFormat="1"/>
-    <w:lsdException w:name="heading 9" w:semiHidden="1" w:uiPriority="9" w:unhideWhenUsed="1" w:qFormat="1"/>
+    <w:lsdException w:name="heading 2" w:uiPriority="9" w:semiHidden="1" w:unhideWhenUsed="1" w:qFormat="1"/>
+    <w:lsdException w:name="heading 3" w:uiPriority="9" w:semiHidden="1" w:unhideWhenUsed="1" w:qFormat="1"/>
+    <w:lsdException w:name="heading 4" w:uiPriority="9" w:semiHidden="1" w:unhideWhenUsed="1" w:qFormat="1"/>
+    <w:lsdException w:name="heading 5" w:uiPriority="9" w:semiHidden="1" w:unhideWhenUsed="1" w:qFormat="1"/>
+    <w:lsdException w:name="heading 6" w:uiPriority="9" w:semiHidden="1" w:unhideWhenUsed="1" w:qFormat="1"/>
+    <w:lsdException w:name="heading 7" w:uiPriority="9" w:semiHidden="1" w:unhideWhenUsed="1" w:qFormat="1"/>
+    <w:lsdException w:name="heading 8" w:uiPriority="9" w:semiHidden="1" w:unhideWhenUsed="1" w:qFormat="1"/>
+    <w:lsdException w:name="heading 9" w:uiPriority="9" w:semiHidden="1" w:unhideWhenUsed="1" w:qFormat="1"/>
     <w:lsdException w:name="index 1" w:semiHidden="1" w:unhideWhenUsed="1"/>
     <w:lsdException w:name="index 2" w:semiHidden="1" w:unhideWhenUsed="1"/>
     <w:lsdException w:name="index 3" w:semiHidden="1" w:unhideWhenUsed="1"/>
@@ -3333,22 +5287,22 @@
     <w:lsdException w:name="index 7" w:semiHidden="1" w:unhideWhenUsed="1"/>
     <w:lsdException w:name="index 8" w:semiHidden="1" w:unhideWhenUsed="1"/>
     <w:lsdException w:name="index 9" w:semiHidden="1" w:unhideWhenUsed="1"/>
-    <w:lsdException w:name="toc 1" w:semiHidden="1" w:uiPriority="39" w:unhideWhenUsed="1"/>
-    <w:lsdException w:name="toc 2" w:semiHidden="1" w:uiPriority="39" w:unhideWhenUsed="1"/>
-    <w:lsdException w:name="toc 3" w:semiHidden="1" w:uiPriority="39" w:unhideWhenUsed="1"/>
-    <w:lsdException w:name="toc 4" w:semiHidden="1" w:uiPriority="39" w:unhideWhenUsed="1"/>
-    <w:lsdException w:name="toc 5" w:semiHidden="1" w:uiPriority="39" w:unhideWhenUsed="1"/>
-    <w:lsdException w:name="toc 6" w:semiHidden="1" w:uiPriority="39" w:unhideWhenUsed="1"/>
-    <w:lsdException w:name="toc 7" w:semiHidden="1" w:uiPriority="39" w:unhideWhenUsed="1"/>
-    <w:lsdException w:name="toc 8" w:semiHidden="1" w:uiPriority="39" w:unhideWhenUsed="1"/>
-    <w:lsdException w:name="toc 9" w:semiHidden="1" w:uiPriority="39" w:unhideWhenUsed="1"/>
+    <w:lsdException w:name="toc 1" w:uiPriority="39" w:semiHidden="1" w:unhideWhenUsed="1"/>
+    <w:lsdException w:name="toc 2" w:uiPriority="39" w:semiHidden="1" w:unhideWhenUsed="1"/>
+    <w:lsdException w:name="toc 3" w:uiPriority="39" w:semiHidden="1" w:unhideWhenUsed="1"/>
+    <w:lsdException w:name="toc 4" w:uiPriority="39" w:semiHidden="1" w:unhideWhenUsed="1"/>
+    <w:lsdException w:name="toc 5" w:uiPriority="39" w:semiHidden="1" w:unhideWhenUsed="1"/>
+    <w:lsdException w:name="toc 6" w:uiPriority="39" w:semiHidden="1" w:unhideWhenUsed="1"/>
+    <w:lsdException w:name="toc 7" w:uiPriority="39" w:semiHidden="1" w:unhideWhenUsed="1"/>
+    <w:lsdException w:name="toc 8" w:uiPriority="39" w:semiHidden="1" w:unhideWhenUsed="1"/>
+    <w:lsdException w:name="toc 9" w:uiPriority="39" w:semiHidden="1" w:unhideWhenUsed="1"/>
     <w:lsdException w:name="Normal Indent" w:semiHidden="1" w:unhideWhenUsed="1"/>
     <w:lsdException w:name="footnote text" w:semiHidden="1" w:unhideWhenUsed="1"/>
     <w:lsdException w:name="annotation text" w:semiHidden="1" w:unhideWhenUsed="1"/>
     <w:lsdException w:name="header" w:semiHidden="1" w:unhideWhenUsed="1"/>
     <w:lsdException w:name="footer" w:semiHidden="1" w:unhideWhenUsed="1"/>
     <w:lsdException w:name="index heading" w:semiHidden="1" w:unhideWhenUsed="1"/>
-    <w:lsdException w:name="caption" w:semiHidden="1" w:uiPriority="35" w:unhideWhenUsed="1" w:qFormat="1"/>
+    <w:lsdException w:name="caption" w:uiPriority="35" w:semiHidden="1" w:unhideWhenUsed="1" w:qFormat="1"/>
     <w:lsdException w:name="table of figures" w:semiHidden="1" w:unhideWhenUsed="1"/>
     <w:lsdException w:name="envelope address" w:semiHidden="1" w:unhideWhenUsed="1"/>
     <w:lsdException w:name="envelope return" w:semiHidden="1" w:unhideWhenUsed="1"/>
@@ -3379,7 +5333,7 @@
     <w:lsdException w:name="Title" w:uiPriority="10" w:qFormat="1"/>
     <w:lsdException w:name="Closing" w:semiHidden="1" w:unhideWhenUsed="1"/>
     <w:lsdException w:name="Signature" w:semiHidden="1" w:unhideWhenUsed="1"/>
-    <w:lsdException w:name="Default Paragraph Font" w:semiHidden="1" w:uiPriority="1" w:unhideWhenUsed="1"/>
+    <w:lsdException w:name="Default Paragraph Font" w:uiPriority="1" w:semiHidden="1" w:unhideWhenUsed="1"/>
     <w:lsdException w:name="Body Text" w:semiHidden="1" w:unhideWhenUsed="1"/>
     <w:lsdException w:name="Body Text Indent" w:semiHidden="1" w:unhideWhenUsed="1"/>
     <w:lsdException w:name="List Continue" w:semiHidden="1" w:unhideWhenUsed="1"/>
@@ -3579,8 +5533,8 @@
     <w:lsdException w:name="Subtle Reference" w:uiPriority="31" w:qFormat="1"/>
     <w:lsdException w:name="Intense Reference" w:uiPriority="32" w:qFormat="1"/>
     <w:lsdException w:name="Book Title" w:uiPriority="33" w:qFormat="1"/>
-    <w:lsdException w:name="Bibliography" w:semiHidden="1" w:uiPriority="37" w:unhideWhenUsed="1"/>
-    <w:lsdException w:name="TOC Heading" w:semiHidden="1" w:uiPriority="39" w:unhideWhenUsed="1" w:qFormat="1"/>
+    <w:lsdException w:name="Bibliography" w:uiPriority="37" w:semiHidden="1" w:unhideWhenUsed="1"/>
+    <w:lsdException w:name="TOC Heading" w:uiPriority="39" w:semiHidden="1" w:unhideWhenUsed="1" w:qFormat="1"/>
     <w:lsdException w:name="Plain Table 1" w:uiPriority="41"/>
     <w:lsdException w:name="Plain Table 2" w:uiPriority="42"/>
     <w:lsdException w:name="Plain Table 3" w:uiPriority="43"/>
@@ -3691,7 +5645,7 @@
     <w:lsdException w:name="Unresolved Mention" w:semiHidden="1" w:unhideWhenUsed="1"/>
     <w:lsdException w:name="Smart Link" w:semiHidden="1" w:unhideWhenUsed="1"/>
   </w:latentStyles>
-  <w:style w:type="paragraph" w:default="1" w:styleId="Normal">
+  <w:style w:type="paragraph" w:styleId="Normal" w:default="1">
     <w:name w:val="Normal"/>
     <w:qFormat/>
   </w:style>
@@ -3725,13 +5679,13 @@
       <w:bCs/>
     </w:rPr>
   </w:style>
-  <w:style w:type="character" w:default="1" w:styleId="DefaultParagraphFont">
+  <w:style w:type="character" w:styleId="DefaultParagraphFont" w:default="1">
     <w:name w:val="Default Paragraph Font"/>
     <w:uiPriority w:val="1"/>
     <w:semiHidden/>
     <w:unhideWhenUsed/>
   </w:style>
-  <w:style w:type="table" w:default="1" w:styleId="TableNormal">
+  <w:style w:type="table" w:styleId="TableNormal" w:default="1">
     <w:name w:val="Normal Table"/>
     <w:uiPriority w:val="99"/>
     <w:semiHidden/>
@@ -3746,16 +5700,16 @@
       </w:tblCellMar>
     </w:tblPr>
   </w:style>
-  <w:style w:type="numbering" w:default="1" w:styleId="NoList">
+  <w:style w:type="numbering" w:styleId="NoList" w:default="1">
     <w:name w:val="No List"/>
     <w:uiPriority w:val="99"/>
     <w:semiHidden/>
     <w:unhideWhenUsed/>
   </w:style>
-  <w:style w:type="paragraph" w:customStyle="1" w:styleId="Standard">
+  <w:style w:type="paragraph" w:styleId="Standard" w:customStyle="1">
     <w:name w:val="Standard"/>
   </w:style>
-  <w:style w:type="paragraph" w:customStyle="1" w:styleId="Heading">
+  <w:style w:type="paragraph" w:styleId="Heading" w:customStyle="1">
     <w:name w:val="Heading"/>
     <w:basedOn w:val="Standard"/>
     <w:next w:val="Textbody"/>
@@ -3764,12 +5718,12 @@
       <w:spacing w:before="240" w:after="120"/>
     </w:pPr>
     <w:rPr>
-      <w:rFonts w:ascii="Liberation Sans" w:eastAsia="Noto Sans CJK SC" w:hAnsi="Liberation Sans"/>
+      <w:rFonts w:ascii="Liberation Sans" w:hAnsi="Liberation Sans" w:eastAsia="Noto Sans CJK SC"/>
       <w:sz w:val="28"/>
       <w:szCs w:val="28"/>
     </w:rPr>
   </w:style>
-  <w:style w:type="paragraph" w:customStyle="1" w:styleId="Textbody">
+  <w:style w:type="paragraph" w:styleId="Textbody" w:customStyle="1">
     <w:name w:val="Text body"/>
     <w:basedOn w:val="Standard"/>
     <w:pPr>
@@ -3792,7 +5746,7 @@
       <w:iCs/>
     </w:rPr>
   </w:style>
-  <w:style w:type="paragraph" w:customStyle="1" w:styleId="Index">
+  <w:style w:type="paragraph" w:styleId="Index" w:customStyle="1">
     <w:name w:val="Index"/>
     <w:basedOn w:val="Standard"/>
     <w:pPr>
@@ -3815,14 +5769,14 @@
       <w:szCs w:val="56"/>
     </w:rPr>
   </w:style>
-  <w:style w:type="paragraph" w:customStyle="1" w:styleId="TableContents">
+  <w:style w:type="paragraph" w:styleId="TableContents" w:customStyle="1">
     <w:name w:val="Table Contents"/>
     <w:basedOn w:val="Standard"/>
     <w:pPr>
       <w:suppressLineNumbers/>
     </w:pPr>
   </w:style>
-  <w:style w:type="paragraph" w:customStyle="1" w:styleId="TableHeading">
+  <w:style w:type="paragraph" w:styleId="TableHeading" w:customStyle="1">
     <w:name w:val="Table Heading"/>
     <w:basedOn w:val="TableContents"/>
     <w:pPr>
@@ -3833,11 +5787,77 @@
       <w:bCs/>
     </w:rPr>
   </w:style>
-  <w:style w:type="character" w:customStyle="1" w:styleId="BulletSymbols">
+  <w:style w:type="character" w:styleId="BulletSymbols" w:customStyle="1">
     <w:name w:val="Bullet Symbols"/>
     <w:rPr>
-      <w:rFonts w:ascii="OpenSymbol" w:eastAsia="OpenSymbol" w:hAnsi="OpenSymbol" w:cs="OpenSymbol"/>
+      <w:rFonts w:ascii="OpenSymbol" w:hAnsi="OpenSymbol" w:eastAsia="OpenSymbol" w:cs="OpenSymbol"/>
     </w:rPr>
+  </w:style>
+  <w:style xmlns:w="http://schemas.openxmlformats.org/wordprocessingml/2006/main" w:type="table" w:styleId="TableGrid">
+    <w:name xmlns:w="http://schemas.openxmlformats.org/wordprocessingml/2006/main" w:val="Table Grid"/>
+    <w:basedOn xmlns:w="http://schemas.openxmlformats.org/wordprocessingml/2006/main" w:val="TableNormal"/>
+    <w:uiPriority xmlns:w="http://schemas.openxmlformats.org/wordprocessingml/2006/main" w:val="59"/>
+    <w:rsid xmlns:w="http://schemas.openxmlformats.org/wordprocessingml/2006/main" w:val="00FB4123"/>
+    <w:pPr xmlns:w="http://schemas.openxmlformats.org/wordprocessingml/2006/main">
+      <w:spacing w:after="0" w:line="240" w:lineRule="auto"/>
+    </w:pPr>
+    <w:tblPr xmlns:w="http://schemas.openxmlformats.org/wordprocessingml/2006/main">
+      <w:tblInd w:w="0" w:type="dxa"/>
+      <w:tblBorders>
+        <w:top w:val="single" w:color="000000" w:themeColor="text1" w:sz="4" w:space="0"/>
+        <w:left w:val="single" w:color="000000" w:themeColor="text1" w:sz="4" w:space="0"/>
+        <w:bottom w:val="single" w:color="000000" w:themeColor="text1" w:sz="4" w:space="0"/>
+        <w:right w:val="single" w:color="000000" w:themeColor="text1" w:sz="4" w:space="0"/>
+        <w:insideH w:val="single" w:color="000000" w:themeColor="text1" w:sz="4" w:space="0"/>
+        <w:insideV w:val="single" w:color="000000" w:themeColor="text1" w:sz="4" w:space="0"/>
+      </w:tblBorders>
+      <w:tblCellMar>
+        <w:top w:w="0" w:type="dxa"/>
+        <w:left w:w="108" w:type="dxa"/>
+        <w:bottom w:w="0" w:type="dxa"/>
+        <w:right w:w="108" w:type="dxa"/>
+      </w:tblCellMar>
+    </w:tblPr>
+  </w:style>
+  <w:style xmlns:w14="http://schemas.microsoft.com/office/word/2010/wordml" xmlns:mc="http://schemas.openxmlformats.org/markup-compatibility/2006" xmlns:w="http://schemas.openxmlformats.org/wordprocessingml/2006/main" w:type="character" w:styleId="HeaderChar" w:customStyle="1" mc:Ignorable="w14">
+    <w:name xmlns:w="http://schemas.openxmlformats.org/wordprocessingml/2006/main" w:val="Header Char"/>
+    <w:basedOn xmlns:w="http://schemas.openxmlformats.org/wordprocessingml/2006/main" w:val="DefaultParagraphFont"/>
+    <w:link xmlns:w="http://schemas.openxmlformats.org/wordprocessingml/2006/main" w:val="Header"/>
+    <w:uiPriority xmlns:w="http://schemas.openxmlformats.org/wordprocessingml/2006/main" w:val="99"/>
+  </w:style>
+  <w:style xmlns:w14="http://schemas.microsoft.com/office/word/2010/wordml" xmlns:mc="http://schemas.openxmlformats.org/markup-compatibility/2006" xmlns:w="http://schemas.openxmlformats.org/wordprocessingml/2006/main" w:type="paragraph" w:styleId="Header" mc:Ignorable="w14">
+    <w:name xmlns:w="http://schemas.openxmlformats.org/wordprocessingml/2006/main" w:val="header"/>
+    <w:basedOn xmlns:w="http://schemas.openxmlformats.org/wordprocessingml/2006/main" w:val="Normal"/>
+    <w:link xmlns:w="http://schemas.openxmlformats.org/wordprocessingml/2006/main" w:val="HeaderChar"/>
+    <w:uiPriority xmlns:w="http://schemas.openxmlformats.org/wordprocessingml/2006/main" w:val="99"/>
+    <w:unhideWhenUsed xmlns:w="http://schemas.openxmlformats.org/wordprocessingml/2006/main"/>
+    <w:pPr xmlns:w="http://schemas.openxmlformats.org/wordprocessingml/2006/main">
+      <w:tabs xmlns:w="http://schemas.openxmlformats.org/wordprocessingml/2006/main">
+        <w:tab w:val="center" w:pos="4680"/>
+        <w:tab w:val="right" w:pos="9360"/>
+      </w:tabs>
+      <w:spacing xmlns:w="http://schemas.openxmlformats.org/wordprocessingml/2006/main" w:after="0" w:line="240" w:lineRule="auto"/>
+    </w:pPr>
+  </w:style>
+  <w:style xmlns:w14="http://schemas.microsoft.com/office/word/2010/wordml" xmlns:mc="http://schemas.openxmlformats.org/markup-compatibility/2006" xmlns:w="http://schemas.openxmlformats.org/wordprocessingml/2006/main" w:type="character" w:styleId="FooterChar" w:customStyle="1" mc:Ignorable="w14">
+    <w:name xmlns:w="http://schemas.openxmlformats.org/wordprocessingml/2006/main" w:val="Footer Char"/>
+    <w:basedOn xmlns:w="http://schemas.openxmlformats.org/wordprocessingml/2006/main" w:val="DefaultParagraphFont"/>
+    <w:link xmlns:w="http://schemas.openxmlformats.org/wordprocessingml/2006/main" w:val="Footer"/>
+    <w:uiPriority xmlns:w="http://schemas.openxmlformats.org/wordprocessingml/2006/main" w:val="99"/>
+  </w:style>
+  <w:style xmlns:w14="http://schemas.microsoft.com/office/word/2010/wordml" xmlns:mc="http://schemas.openxmlformats.org/markup-compatibility/2006" xmlns:w="http://schemas.openxmlformats.org/wordprocessingml/2006/main" w:type="paragraph" w:styleId="Footer" mc:Ignorable="w14">
+    <w:name xmlns:w="http://schemas.openxmlformats.org/wordprocessingml/2006/main" w:val="footer"/>
+    <w:basedOn xmlns:w="http://schemas.openxmlformats.org/wordprocessingml/2006/main" w:val="Normal"/>
+    <w:link xmlns:w="http://schemas.openxmlformats.org/wordprocessingml/2006/main" w:val="FooterChar"/>
+    <w:uiPriority xmlns:w="http://schemas.openxmlformats.org/wordprocessingml/2006/main" w:val="99"/>
+    <w:unhideWhenUsed xmlns:w="http://schemas.openxmlformats.org/wordprocessingml/2006/main"/>
+    <w:pPr xmlns:w="http://schemas.openxmlformats.org/wordprocessingml/2006/main">
+      <w:tabs xmlns:w="http://schemas.openxmlformats.org/wordprocessingml/2006/main">
+        <w:tab w:val="center" w:pos="4680"/>
+        <w:tab w:val="right" w:pos="9360"/>
+      </w:tabs>
+      <w:spacing xmlns:w="http://schemas.openxmlformats.org/wordprocessingml/2006/main" w:after="0" w:line="240" w:lineRule="auto"/>
+    </w:pPr>
   </w:style>
 </w:styles>
 </file>

</xml_diff>